<commit_message>
Added comments to the repost Word file
</commit_message>
<xml_diff>
--- a/Report/HTTPServerReport.docx
+++ b/Report/HTTPServerReport.docx
@@ -270,6 +270,7 @@
           <w:szCs w:val="24"/>
         </w:rPr>
       </w:pPr>
+      <w:commentRangeStart w:id="0"/>
       <w:r>
         <w:rPr>
           <w:b/>
@@ -278,12 +279,20 @@
         </w:rPr>
         <w:t>Problem 2:</w:t>
       </w:r>
+      <w:commentRangeEnd w:id="0"/>
+      <w:r>
+        <w:rPr>
+          <w:rStyle w:val="Kommentarzeichen"/>
+        </w:rPr>
+        <w:commentReference w:id="0"/>
+      </w:r>
     </w:p>
     <w:p>
       <w:r>
         <w:lastRenderedPageBreak/>
         <w:t>200 OK:</w:t>
       </w:r>
+      <w:commentRangeStart w:id="1"/>
       <w:r>
         <w:rPr>
           <w:noProof/>
@@ -306,7 +315,7 @@
                     </pic:cNvPicPr>
                   </pic:nvPicPr>
                   <pic:blipFill>
-                    <a:blip r:embed="rId7">
+                    <a:blip r:embed="rId10">
                       <a:extLst>
                         <a:ext uri="{28A0092B-C50C-407E-A947-70E740481C1C}">
                           <a14:useLocalDpi xmlns:a14="http://schemas.microsoft.com/office/drawing/2010/main" val="0"/>
@@ -337,6 +346,13 @@
           </wp:inline>
         </w:drawing>
       </w:r>
+      <w:commentRangeEnd w:id="1"/>
+      <w:r>
+        <w:rPr>
+          <w:rStyle w:val="Kommentarzeichen"/>
+        </w:rPr>
+        <w:commentReference w:id="1"/>
+      </w:r>
     </w:p>
     <w:p>
       <w:r>
@@ -371,7 +387,7 @@
                     </pic:cNvPicPr>
                   </pic:nvPicPr>
                   <pic:blipFill>
-                    <a:blip r:embed="rId8">
+                    <a:blip r:embed="rId11">
                       <a:extLst>
                         <a:ext uri="{28A0092B-C50C-407E-A947-70E740481C1C}">
                           <a14:useLocalDpi xmlns:a14="http://schemas.microsoft.com/office/drawing/2010/main" val="0"/>
@@ -434,7 +450,7 @@
                     </pic:cNvPicPr>
                   </pic:nvPicPr>
                   <pic:blipFill>
-                    <a:blip r:embed="rId9">
+                    <a:blip r:embed="rId12">
                       <a:extLst>
                         <a:ext uri="{28A0092B-C50C-407E-A947-70E740481C1C}">
                           <a14:useLocalDpi xmlns:a14="http://schemas.microsoft.com/office/drawing/2010/main" val="0"/>
@@ -508,7 +524,7 @@
                     </pic:cNvPicPr>
                   </pic:nvPicPr>
                   <pic:blipFill>
-                    <a:blip r:embed="rId10">
+                    <a:blip r:embed="rId13">
                       <a:extLst>
                         <a:ext uri="{28A0092B-C50C-407E-A947-70E740481C1C}">
                           <a14:useLocalDpi xmlns:a14="http://schemas.microsoft.com/office/drawing/2010/main" val="0"/>
@@ -546,6 +562,7 @@
       </w:r>
     </w:p>
     <w:p>
+      <w:commentRangeStart w:id="2"/>
       <w:r>
         <w:rPr>
           <w:noProof/>
@@ -569,7 +586,7 @@
                     </pic:cNvPicPr>
                   </pic:nvPicPr>
                   <pic:blipFill>
-                    <a:blip r:embed="rId11">
+                    <a:blip r:embed="rId14">
                       <a:extLst>
                         <a:ext uri="{28A0092B-C50C-407E-A947-70E740481C1C}">
                           <a14:useLocalDpi xmlns:a14="http://schemas.microsoft.com/office/drawing/2010/main" val="0"/>
@@ -600,6 +617,13 @@
           </wp:inline>
         </w:drawing>
       </w:r>
+      <w:commentRangeEnd w:id="2"/>
+      <w:r>
+        <w:rPr>
+          <w:rStyle w:val="Kommentarzeichen"/>
+        </w:rPr>
+        <w:commentReference w:id="2"/>
+      </w:r>
     </w:p>
     <w:p>
       <w:pPr>
@@ -719,12 +743,20 @@
           <w:lang w:val="sv-SE"/>
         </w:rPr>
       </w:pPr>
+      <w:commentRangeStart w:id="3"/>
       <w:r>
         <w:rPr>
           <w:lang w:val="sv-SE"/>
         </w:rPr>
         <w:lastRenderedPageBreak/>
         <w:t>VG Task 1:</w:t>
+      </w:r>
+      <w:commentRangeEnd w:id="3"/>
+      <w:r>
+        <w:rPr>
+          <w:rStyle w:val="Kommentarzeichen"/>
+        </w:rPr>
+        <w:commentReference w:id="3"/>
       </w:r>
     </w:p>
     <w:p>
@@ -756,7 +788,7 @@
                     </pic:cNvPicPr>
                   </pic:nvPicPr>
                   <pic:blipFill>
-                    <a:blip r:embed="rId12">
+                    <a:blip r:embed="rId15">
                       <a:extLst>
                         <a:ext uri="{28A0092B-C50C-407E-A947-70E740481C1C}">
                           <a14:useLocalDpi xmlns:a14="http://schemas.microsoft.com/office/drawing/2010/main" val="0"/>
@@ -794,11 +826,19 @@
           <w:lang w:val="sv-SE"/>
         </w:rPr>
       </w:pPr>
+      <w:commentRangeStart w:id="4"/>
       <w:r>
         <w:rPr>
           <w:lang w:val="sv-SE"/>
         </w:rPr>
         <w:t>VG Task 2:</w:t>
+      </w:r>
+      <w:commentRangeEnd w:id="4"/>
+      <w:r>
+        <w:rPr>
+          <w:rStyle w:val="Kommentarzeichen"/>
+        </w:rPr>
+        <w:commentReference w:id="4"/>
       </w:r>
     </w:p>
     <w:p>
@@ -825,7 +865,7 @@
                     </pic:cNvPicPr>
                   </pic:nvPicPr>
                   <pic:blipFill>
-                    <a:blip r:embed="rId13">
+                    <a:blip r:embed="rId16">
                       <a:extLst>
                         <a:ext uri="{28A0092B-C50C-407E-A947-70E740481C1C}">
                           <a14:useLocalDpi xmlns:a14="http://schemas.microsoft.com/office/drawing/2010/main" val="0"/>
@@ -866,6 +906,7 @@
       </w:pPr>
     </w:p>
     <w:p>
+      <w:commentRangeStart w:id="5"/>
       <w:r>
         <w:t>P</w:t>
       </w:r>
@@ -881,23 +922,56 @@
       <w:r>
         <w:t>:</w:t>
       </w:r>
+      <w:commentRangeEnd w:id="5"/>
+      <w:r>
+        <w:rPr>
+          <w:rStyle w:val="Kommentarzeichen"/>
+        </w:rPr>
+        <w:commentReference w:id="5"/>
+      </w:r>
     </w:p>
     <w:p>
       <w:r>
         <w:tab/>
-        <w:t xml:space="preserve">A POST request should be used to modify and update a resource. A PUT request should be used to create a </w:t>
+        <w:t xml:space="preserve">A POST request should be used to modify and </w:t>
+      </w:r>
+      <w:commentRangeStart w:id="6"/>
+      <w:r>
+        <w:t>update</w:t>
+      </w:r>
+      <w:commentRangeEnd w:id="6"/>
+      <w:r>
+        <w:rPr>
+          <w:rStyle w:val="Kommentarzeichen"/>
+        </w:rPr>
+        <w:commentReference w:id="6"/>
+      </w:r>
+      <w:r>
+        <w:t xml:space="preserve"> a resource. A PUT request should be used to create a </w:t>
       </w:r>
       <w:r>
         <w:t>resource or</w:t>
       </w:r>
       <w:r>
-        <w:t xml:space="preserve"> overwrite an existing one. </w:t>
-      </w:r>
-      <w:r>
-        <w:t xml:space="preserve">A main difference between the two is that POST should not be used to create resources and if a resource does not exist it will give an error. With a PUT request you specify the resources new URL and the request is idempotent. This means that regardless of how many times you execute the request and regardless of weather it previously existed the result form the request will be the same. A POST request is not idempotent. A post request can update or create a child resource at a predefined URL on the server. For example, if you generate a POST request to /items then a new resource will be created on the server that lives under /items for example /items/1. If you send the request multiple times, multiple resources will be generated. PUT updates or creates resources by replacing them in their entirety. </w:t>
-      </w:r>
-      <w:bookmarkStart w:id="0" w:name="_GoBack"/>
-      <w:bookmarkEnd w:id="0"/>
+        <w:t xml:space="preserve"> overwrite an existing one.</w:t>
+      </w:r>
+      <w:commentRangeStart w:id="7"/>
+      <w:r>
+        <w:t xml:space="preserve"> </w:t>
+      </w:r>
+      <w:r>
+        <w:t xml:space="preserve">A main difference between the two is that POST should not be used to create resources </w:t>
+      </w:r>
+      <w:commentRangeEnd w:id="7"/>
+      <w:r>
+        <w:rPr>
+          <w:rStyle w:val="Kommentarzeichen"/>
+        </w:rPr>
+        <w:commentReference w:id="7"/>
+      </w:r>
+      <w:r>
+        <w:t xml:space="preserve">and if a resource does not exist it will give an error. With a PUT request you specify the resources new URL and the request is idempotent. This means that regardless of how many times you execute the request and regardless of weather it previously existed the result form the request will be the same. A POST request is not idempotent. A post request can update or create a child resource at a predefined URL on the server. For example, if you generate a POST request to /items then a new resource will be created on the server that lives under /items for example /items/1. If you send the request multiple times, multiple resources will be generated. PUT updates or creates resources by replacing them in their entirety. </w:t>
+      </w:r>
     </w:p>
     <w:p>
       <w:r>
@@ -910,6 +984,7 @@
           <w:b/>
         </w:rPr>
       </w:pPr>
+      <w:commentRangeStart w:id="8"/>
       <w:r>
         <w:rPr>
           <w:b/>
@@ -920,14 +995,41 @@
         <w:rPr>
           <w:b/>
         </w:rPr>
-        <w:t xml:space="preserve"> (Telnet)</w:t>
-      </w:r>
+        <w:t xml:space="preserve"> (</w:t>
+      </w:r>
+      <w:commentRangeStart w:id="9"/>
       <w:r>
         <w:rPr>
           <w:b/>
         </w:rPr>
+        <w:t>Telnet</w:t>
+      </w:r>
+      <w:commentRangeEnd w:id="9"/>
+      <w:r>
+        <w:rPr>
+          <w:rStyle w:val="Kommentarzeichen"/>
+        </w:rPr>
+        <w:commentReference w:id="9"/>
+      </w:r>
+      <w:r>
+        <w:rPr>
+          <w:b/>
+        </w:rPr>
+        <w:t>)</w:t>
+      </w:r>
+      <w:r>
+        <w:rPr>
+          <w:b/>
+        </w:rPr>
         <w:t>:</w:t>
       </w:r>
+      <w:commentRangeEnd w:id="8"/>
+      <w:r>
+        <w:rPr>
+          <w:rStyle w:val="Kommentarzeichen"/>
+        </w:rPr>
+        <w:commentReference w:id="8"/>
+      </w:r>
     </w:p>
     <w:p>
       <w:pPr>
@@ -941,6 +1043,8 @@
         </w:rPr>
         <w:t>Named HTML Page:</w:t>
       </w:r>
+      <w:bookmarkStart w:id="10" w:name="_GoBack"/>
+      <w:bookmarkEnd w:id="10"/>
     </w:p>
     <w:p>
       <w:r>
@@ -966,7 +1070,7 @@
                     </pic:cNvPicPr>
                   </pic:nvPicPr>
                   <pic:blipFill>
-                    <a:blip r:embed="rId14">
+                    <a:blip r:embed="rId17">
                       <a:extLst>
                         <a:ext uri="{28A0092B-C50C-407E-A947-70E740481C1C}">
                           <a14:useLocalDpi xmlns:a14="http://schemas.microsoft.com/office/drawing/2010/main" val="0"/>
@@ -1027,7 +1131,7 @@
                     </pic:cNvPicPr>
                   </pic:nvPicPr>
                   <pic:blipFill>
-                    <a:blip r:embed="rId15">
+                    <a:blip r:embed="rId18">
                       <a:extLst>
                         <a:ext uri="{28A0092B-C50C-407E-A947-70E740481C1C}">
                           <a14:useLocalDpi xmlns:a14="http://schemas.microsoft.com/office/drawing/2010/main" val="0"/>
@@ -1088,7 +1192,7 @@
                     </pic:cNvPicPr>
                   </pic:nvPicPr>
                   <pic:blipFill>
-                    <a:blip r:embed="rId16">
+                    <a:blip r:embed="rId19">
                       <a:extLst>
                         <a:ext uri="{28A0092B-C50C-407E-A947-70E740481C1C}">
                           <a14:useLocalDpi xmlns:a14="http://schemas.microsoft.com/office/drawing/2010/main" val="0"/>
@@ -1128,6 +1232,368 @@
     </w:sectPr>
   </w:body>
 </w:document>
+</file>
+
+<file path=word/comments.xml><?xml version="1.0" encoding="utf-8"?>
+<w:comments xmlns:wpc="http://schemas.microsoft.com/office/word/2010/wordprocessingCanvas" xmlns:cx="http://schemas.microsoft.com/office/drawing/2014/chartex" xmlns:cx1="http://schemas.microsoft.com/office/drawing/2015/9/8/chartex" xmlns:cx2="http://schemas.microsoft.com/office/drawing/2015/10/21/chartex" xmlns:cx3="http://schemas.microsoft.com/office/drawing/2016/5/9/chartex" xmlns:cx4="http://schemas.microsoft.com/office/drawing/2016/5/10/chartex" xmlns:cx5="http://schemas.microsoft.com/office/drawing/2016/5/11/chartex" xmlns:cx6="http://schemas.microsoft.com/office/drawing/2016/5/12/chartex" xmlns:cx7="http://schemas.microsoft.com/office/drawing/2016/5/13/chartex" xmlns:cx8="http://schemas.microsoft.com/office/drawing/2016/5/14/chartex" xmlns:mc="http://schemas.openxmlformats.org/markup-compatibility/2006" xmlns:aink="http://schemas.microsoft.com/office/drawing/2016/ink" xmlns:am3d="http://schemas.microsoft.com/office/drawing/2017/model3d" xmlns:o="urn:schemas-microsoft-com:office:office" xmlns:r="http://schemas.openxmlformats.org/officeDocument/2006/relationships" xmlns:m="http://schemas.openxmlformats.org/officeDocument/2006/math" xmlns:v="urn:schemas-microsoft-com:vml" xmlns:wp14="http://schemas.microsoft.com/office/word/2010/wordprocessingDrawing" xmlns:wp="http://schemas.openxmlformats.org/drawingml/2006/wordprocessingDrawing" xmlns:w10="urn:schemas-microsoft-com:office:word" xmlns:w="http://schemas.openxmlformats.org/wordprocessingml/2006/main" xmlns:w14="http://schemas.microsoft.com/office/word/2010/wordml" xmlns:w15="http://schemas.microsoft.com/office/word/2012/wordml" xmlns:w16cid="http://schemas.microsoft.com/office/word/2016/wordml/cid" xmlns:w16se="http://schemas.microsoft.com/office/word/2015/wordml/symex" xmlns:wpg="http://schemas.microsoft.com/office/word/2010/wordprocessingGroup" xmlns:wpi="http://schemas.microsoft.com/office/word/2010/wordprocessingInk" xmlns:wne="http://schemas.microsoft.com/office/word/2006/wordml" xmlns:wps="http://schemas.microsoft.com/office/word/2010/wordprocessingShape" mc:Ignorable="w14 w15 w16se w16cid wp14">
+  <w:comment w:id="0" w:author="Fabian Scherer" w:date="2019-03-01T05:46:00Z" w:initials="FS">
+    <w:p>
+      <w:pPr>
+        <w:pStyle w:val="Kommentartext"/>
+      </w:pPr>
+      <w:r>
+        <w:rPr>
+          <w:rStyle w:val="Kommentarzeichen"/>
+        </w:rPr>
+        <w:annotationRef/>
+      </w:r>
+      <w:r>
+        <w:t>“</w:t>
+      </w:r>
+      <w:r>
+        <w:rPr>
+          <w:b/>
+        </w:rPr>
+        <w:t>Include a description of how you tested each of these response codes</w:t>
+      </w:r>
+      <w:r>
+        <w:t xml:space="preserve"> with screenshots of the result in your report.</w:t>
+      </w:r>
+      <w:r>
+        <w:t>”</w:t>
+      </w:r>
+    </w:p>
+    <w:p>
+      <w:pPr>
+        <w:pStyle w:val="Kommentartext"/>
+      </w:pPr>
+    </w:p>
+    <w:p>
+      <w:pPr>
+        <w:pStyle w:val="Kommentartext"/>
+      </w:pPr>
+      <w:r>
+        <w:t>“</w:t>
+      </w:r>
+      <w:r>
+        <w:t xml:space="preserve">you are free to make reasonable assumptions and design decisions. </w:t>
+      </w:r>
+      <w:r>
+        <w:rPr>
+          <w:b/>
+        </w:rPr>
+        <w:t>Note that these should be documented and motivated in your report</w:t>
+      </w:r>
+      <w:r>
+        <w:t>.</w:t>
+      </w:r>
+      <w:r>
+        <w:t>”</w:t>
+      </w:r>
+    </w:p>
+  </w:comment>
+  <w:comment w:id="1" w:author="Fabian Scherer" w:date="2019-03-01T05:44:00Z" w:initials="FS">
+    <w:p>
+      <w:pPr>
+        <w:pStyle w:val="Kommentartext"/>
+      </w:pPr>
+      <w:r>
+        <w:rPr>
+          <w:rStyle w:val="Kommentarzeichen"/>
+        </w:rPr>
+        <w:annotationRef/>
+      </w:r>
+      <w:r>
+        <w:t>This picture is not good</w:t>
+      </w:r>
+      <w:r>
+        <w:t>.</w:t>
+      </w:r>
+    </w:p>
+  </w:comment>
+  <w:comment w:id="2" w:author="Fabian Scherer" w:date="2019-03-01T05:47:00Z" w:initials="FS">
+    <w:p>
+      <w:pPr>
+        <w:pStyle w:val="Kommentartext"/>
+      </w:pPr>
+      <w:r>
+        <w:rPr>
+          <w:rStyle w:val="Kommentarzeichen"/>
+        </w:rPr>
+        <w:annotationRef/>
+      </w:r>
+      <w:r>
+        <w:t xml:space="preserve">Here you really have to say what to problem is. We need a description to every picture but </w:t>
+      </w:r>
+      <w:r>
+        <w:t>here even I had to look for a few seconds to find the problem</w:t>
+      </w:r>
+    </w:p>
+  </w:comment>
+  <w:comment w:id="3" w:author="Fabian Scherer" w:date="2019-03-01T05:48:00Z" w:initials="FS">
+    <w:p>
+      <w:pPr>
+        <w:pStyle w:val="Kommentartext"/>
+      </w:pPr>
+      <w:r>
+        <w:rPr>
+          <w:rStyle w:val="Kommentarzeichen"/>
+        </w:rPr>
+        <w:annotationRef/>
+      </w:r>
+      <w:r>
+        <w:t>Show what you want to say with this picture.</w:t>
+      </w:r>
+      <w:r>
+        <w:t xml:space="preserve"> For what is the source code?</w:t>
+      </w:r>
+    </w:p>
+    <w:p>
+      <w:pPr>
+        <w:pStyle w:val="Kommentartext"/>
+      </w:pPr>
+    </w:p>
+    <w:p>
+      <w:pPr>
+        <w:pStyle w:val="Kommentartext"/>
+      </w:pPr>
+      <w:r>
+        <w:t>Explanation how our POST works.</w:t>
+      </w:r>
+      <w:r>
+        <w:br/>
+        <w:t>Everything goes to the upload folder, every POST makes a new resource</w:t>
+      </w:r>
+      <w:r>
+        <w:t>, nothing is overridden (timestamp)</w:t>
+      </w:r>
+      <w:r>
+        <w:t>.</w:t>
+      </w:r>
+    </w:p>
+    <w:p>
+      <w:pPr>
+        <w:pStyle w:val="Kommentartext"/>
+      </w:pPr>
+      <w:r>
+        <w:t>The method we use</w:t>
+      </w:r>
+      <w:r>
+        <w:t xml:space="preserve"> “multipart/form-data”</w:t>
+      </w:r>
+    </w:p>
+  </w:comment>
+  <w:comment w:id="4" w:author="Fabian Scherer" w:date="2019-03-01T05:50:00Z" w:initials="FS">
+    <w:p>
+      <w:pPr>
+        <w:pStyle w:val="Kommentartext"/>
+      </w:pPr>
+      <w:r>
+        <w:rPr>
+          <w:rStyle w:val="Kommentarzeichen"/>
+        </w:rPr>
+        <w:annotationRef/>
+      </w:r>
+      <w:r>
+        <w:t xml:space="preserve">Explanation how it works in our server. The stuff I told you about when you get a file with which name. </w:t>
+      </w:r>
+      <w:r>
+        <w:t xml:space="preserve">Emphasize </w:t>
+      </w:r>
+      <w:r>
+        <w:t>the difference to POST</w:t>
+      </w:r>
+    </w:p>
+  </w:comment>
+  <w:comment w:id="5" w:author="Fabian Scherer" w:date="2019-03-01T05:53:00Z" w:initials="FS">
+    <w:p>
+      <w:pPr>
+        <w:pStyle w:val="Kommentartext"/>
+      </w:pPr>
+      <w:r>
+        <w:rPr>
+          <w:rStyle w:val="Kommentarzeichen"/>
+        </w:rPr>
+        <w:annotationRef/>
+      </w:r>
+      <w:r>
+        <w:t xml:space="preserve">Go into the </w:t>
+      </w:r>
+      <w:r>
+        <w:t>design decision we did for our POST and PUT and how this refers to the differences you explain here</w:t>
+      </w:r>
+      <w:r>
+        <w:t>.</w:t>
+      </w:r>
+    </w:p>
+  </w:comment>
+  <w:comment w:id="6" w:author="Fabian Scherer" w:date="2019-03-01T05:40:00Z" w:initials="FS">
+    <w:p>
+      <w:pPr>
+        <w:pStyle w:val="Kommentartext"/>
+      </w:pPr>
+      <w:r>
+        <w:rPr>
+          <w:rStyle w:val="Kommentarzeichen"/>
+        </w:rPr>
+        <w:annotationRef/>
+      </w:r>
+      <w:r>
+        <w:t>Later in the text, you say, a POST request can update or create a resource.</w:t>
+      </w:r>
+    </w:p>
+  </w:comment>
+  <w:comment w:id="7" w:author="Fabian Scherer" w:date="2019-03-01T05:36:00Z" w:initials="FS">
+    <w:p>
+      <w:pPr>
+        <w:pStyle w:val="Kommentartext"/>
+      </w:pPr>
+      <w:r>
+        <w:rPr>
+          <w:rStyle w:val="Kommentarzeichen"/>
+        </w:rPr>
+        <w:annotationRef/>
+      </w:r>
+      <w:proofErr w:type="spellStart"/>
+      <w:r>
+        <w:t>Mhh</w:t>
+      </w:r>
+      <w:proofErr w:type="spellEnd"/>
+      <w:r>
+        <w:t>, this is not completely true I would say</w:t>
+      </w:r>
+      <w:r>
+        <w:t>. For example, this is exactly what we are doing in our http server.</w:t>
+      </w:r>
+      <w:r>
+        <w:br/>
+        <w:t>I would say something like: POST should not be used to create URIs (</w:t>
+      </w:r>
+      <w:r>
+        <w:t>do not know if URI is really the right term</w:t>
+      </w:r>
+      <w:r>
+        <w:t>)</w:t>
+      </w:r>
+      <w:r>
+        <w:t xml:space="preserve">. Furthermore, you did not write anything about the possibility that POST do nothing about creating, updating or whatever a resource. The most POST request in real life are just </w:t>
+      </w:r>
+      <w:r>
+        <w:t>form information, that have nothing to do with file system resources.</w:t>
+      </w:r>
+    </w:p>
+  </w:comment>
+  <w:comment w:id="9" w:author="Fabian Scherer" w:date="2019-03-01T05:34:00Z" w:initials="FS">
+    <w:p>
+      <w:pPr>
+        <w:pStyle w:val="Kommentartext"/>
+      </w:pPr>
+      <w:r>
+        <w:rPr>
+          <w:rStyle w:val="Kommentarzeichen"/>
+        </w:rPr>
+        <w:annotationRef/>
+      </w:r>
+      <w:r>
+        <w:t>In the pictures you do not show the command you typed in. Since this task is about simulation the client, this is very important to show.</w:t>
+      </w:r>
+    </w:p>
+    <w:p>
+      <w:pPr>
+        <w:pStyle w:val="Kommentartext"/>
+      </w:pPr>
+    </w:p>
+    <w:p>
+      <w:pPr>
+        <w:pStyle w:val="Kommentartext"/>
+      </w:pPr>
+      <w:r>
+        <w:rPr>
+          <w:b/>
+        </w:rPr>
+        <w:t>GET / HTTP/1.1</w:t>
+      </w:r>
+      <w:r>
+        <w:br/>
+      </w:r>
+      <w:r>
+        <w:br/>
+        <w:t>HTTP/1.1 200 OK</w:t>
+      </w:r>
+    </w:p>
+    <w:p>
+      <w:pPr>
+        <w:pStyle w:val="Kommentartext"/>
+      </w:pPr>
+      <w:r>
+        <w:t>Content-Type: …</w:t>
+      </w:r>
+    </w:p>
+  </w:comment>
+  <w:comment w:id="8" w:author="Fabian Scherer" w:date="2019-03-01T05:54:00Z" w:initials="FS">
+    <w:p>
+      <w:pPr>
+        <w:pStyle w:val="Kommentartext"/>
+      </w:pPr>
+      <w:r>
+        <w:rPr>
+          <w:rStyle w:val="Kommentarzeichen"/>
+        </w:rPr>
+        <w:annotationRef/>
+      </w:r>
+      <w:r>
+        <w:t>“</w:t>
+      </w:r>
+      <w:r>
+        <w:rPr>
+          <w:b/>
+        </w:rPr>
+        <w:t>Explain the output for all of these cases.</w:t>
+      </w:r>
+      <w:r>
+        <w:t>”</w:t>
+      </w:r>
+    </w:p>
+  </w:comment>
+</w:comments>
+</file>
+
+<file path=word/commentsExtended.xml><?xml version="1.0" encoding="utf-8"?>
+<w15:commentsEx xmlns:wpc="http://schemas.microsoft.com/office/word/2010/wordprocessingCanvas" xmlns:cx="http://schemas.microsoft.com/office/drawing/2014/chartex" xmlns:cx1="http://schemas.microsoft.com/office/drawing/2015/9/8/chartex" xmlns:cx2="http://schemas.microsoft.com/office/drawing/2015/10/21/chartex" xmlns:cx3="http://schemas.microsoft.com/office/drawing/2016/5/9/chartex" xmlns:cx4="http://schemas.microsoft.com/office/drawing/2016/5/10/chartex" xmlns:cx5="http://schemas.microsoft.com/office/drawing/2016/5/11/chartex" xmlns:cx6="http://schemas.microsoft.com/office/drawing/2016/5/12/chartex" xmlns:cx7="http://schemas.microsoft.com/office/drawing/2016/5/13/chartex" xmlns:cx8="http://schemas.microsoft.com/office/drawing/2016/5/14/chartex" xmlns:mc="http://schemas.openxmlformats.org/markup-compatibility/2006" xmlns:aink="http://schemas.microsoft.com/office/drawing/2016/ink" xmlns:am3d="http://schemas.microsoft.com/office/drawing/2017/model3d" xmlns:o="urn:schemas-microsoft-com:office:office" xmlns:r="http://schemas.openxmlformats.org/officeDocument/2006/relationships" xmlns:m="http://schemas.openxmlformats.org/officeDocument/2006/math" xmlns:v="urn:schemas-microsoft-com:vml" xmlns:wp14="http://schemas.microsoft.com/office/word/2010/wordprocessingDrawing" xmlns:wp="http://schemas.openxmlformats.org/drawingml/2006/wordprocessingDrawing" xmlns:w10="urn:schemas-microsoft-com:office:word" xmlns:w="http://schemas.openxmlformats.org/wordprocessingml/2006/main" xmlns:w14="http://schemas.microsoft.com/office/word/2010/wordml" xmlns:w15="http://schemas.microsoft.com/office/word/2012/wordml" xmlns:w16cid="http://schemas.microsoft.com/office/word/2016/wordml/cid" xmlns:w16se="http://schemas.microsoft.com/office/word/2015/wordml/symex" xmlns:wpg="http://schemas.microsoft.com/office/word/2010/wordprocessingGroup" xmlns:wpi="http://schemas.microsoft.com/office/word/2010/wordprocessingInk" xmlns:wne="http://schemas.microsoft.com/office/word/2006/wordml" xmlns:wps="http://schemas.microsoft.com/office/word/2010/wordprocessingShape" mc:Ignorable="w14 w15 w16se w16cid wp14">
+  <w15:commentEx w15:paraId="25BDEB0E" w15:done="0"/>
+  <w15:commentEx w15:paraId="15ABA826" w15:done="0"/>
+  <w15:commentEx w15:paraId="603E5415" w15:done="0"/>
+  <w15:commentEx w15:paraId="43D3A8AB" w15:done="0"/>
+  <w15:commentEx w15:paraId="09B36640" w15:done="0"/>
+  <w15:commentEx w15:paraId="1A0BA0B3" w15:done="0"/>
+  <w15:commentEx w15:paraId="47FBF69C" w15:done="0"/>
+  <w15:commentEx w15:paraId="26388BB9" w15:done="0"/>
+  <w15:commentEx w15:paraId="58121EED" w15:done="0"/>
+  <w15:commentEx w15:paraId="66235385" w15:done="0"/>
+</w15:commentsEx>
+</file>
+
+<file path=word/commentsIds.xml><?xml version="1.0" encoding="utf-8"?>
+<w16cid:commentsIds xmlns:wpc="http://schemas.microsoft.com/office/word/2010/wordprocessingCanvas" xmlns:cx="http://schemas.microsoft.com/office/drawing/2014/chartex" xmlns:cx1="http://schemas.microsoft.com/office/drawing/2015/9/8/chartex" xmlns:cx2="http://schemas.microsoft.com/office/drawing/2015/10/21/chartex" xmlns:cx3="http://schemas.microsoft.com/office/drawing/2016/5/9/chartex" xmlns:cx4="http://schemas.microsoft.com/office/drawing/2016/5/10/chartex" xmlns:cx5="http://schemas.microsoft.com/office/drawing/2016/5/11/chartex" xmlns:cx6="http://schemas.microsoft.com/office/drawing/2016/5/12/chartex" xmlns:cx7="http://schemas.microsoft.com/office/drawing/2016/5/13/chartex" xmlns:cx8="http://schemas.microsoft.com/office/drawing/2016/5/14/chartex" xmlns:mc="http://schemas.openxmlformats.org/markup-compatibility/2006" xmlns:aink="http://schemas.microsoft.com/office/drawing/2016/ink" xmlns:am3d="http://schemas.microsoft.com/office/drawing/2017/model3d" xmlns:o="urn:schemas-microsoft-com:office:office" xmlns:r="http://schemas.openxmlformats.org/officeDocument/2006/relationships" xmlns:m="http://schemas.openxmlformats.org/officeDocument/2006/math" xmlns:v="urn:schemas-microsoft-com:vml" xmlns:wp14="http://schemas.microsoft.com/office/word/2010/wordprocessingDrawing" xmlns:wp="http://schemas.openxmlformats.org/drawingml/2006/wordprocessingDrawing" xmlns:w10="urn:schemas-microsoft-com:office:word" xmlns:w="http://schemas.openxmlformats.org/wordprocessingml/2006/main" xmlns:w14="http://schemas.microsoft.com/office/word/2010/wordml" xmlns:w15="http://schemas.microsoft.com/office/word/2012/wordml" xmlns:w16cid="http://schemas.microsoft.com/office/word/2016/wordml/cid" xmlns:w16se="http://schemas.microsoft.com/office/word/2015/wordml/symex" xmlns:wpg="http://schemas.microsoft.com/office/word/2010/wordprocessingGroup" xmlns:wpi="http://schemas.microsoft.com/office/word/2010/wordprocessingInk" xmlns:wne="http://schemas.microsoft.com/office/word/2006/wordml" xmlns:wps="http://schemas.microsoft.com/office/word/2010/wordprocessingShape" mc:Ignorable="w14 w15 w16se w16cid wp14">
+  <w16cid:commentId w16cid:paraId="25BDEB0E" w16cid:durableId="202345B3"/>
+  <w16cid:commentId w16cid:paraId="15ABA826" w16cid:durableId="20234537"/>
+  <w16cid:commentId w16cid:paraId="603E5415" w16cid:durableId="202345D8"/>
+  <w16cid:commentId w16cid:paraId="43D3A8AB" w16cid:durableId="20234622"/>
+  <w16cid:commentId w16cid:paraId="09B36640" w16cid:durableId="202346BA"/>
+  <w16cid:commentId w16cid:paraId="1A0BA0B3" w16cid:durableId="2023473C"/>
+  <w16cid:commentId w16cid:paraId="47FBF69C" w16cid:durableId="20234466"/>
+  <w16cid:commentId w16cid:paraId="26388BB9" w16cid:durableId="20234372"/>
+  <w16cid:commentId w16cid:paraId="58121EED" w16cid:durableId="202342EC"/>
+  <w16cid:commentId w16cid:paraId="66235385" w16cid:durableId="202347AE"/>
+</w16cid:commentsIds>
+</file>
+
+<file path=word/people.xml><?xml version="1.0" encoding="utf-8"?>
+<w15:people xmlns:wpc="http://schemas.microsoft.com/office/word/2010/wordprocessingCanvas" xmlns:cx="http://schemas.microsoft.com/office/drawing/2014/chartex" xmlns:cx1="http://schemas.microsoft.com/office/drawing/2015/9/8/chartex" xmlns:cx2="http://schemas.microsoft.com/office/drawing/2015/10/21/chartex" xmlns:cx3="http://schemas.microsoft.com/office/drawing/2016/5/9/chartex" xmlns:cx4="http://schemas.microsoft.com/office/drawing/2016/5/10/chartex" xmlns:cx5="http://schemas.microsoft.com/office/drawing/2016/5/11/chartex" xmlns:cx6="http://schemas.microsoft.com/office/drawing/2016/5/12/chartex" xmlns:cx7="http://schemas.microsoft.com/office/drawing/2016/5/13/chartex" xmlns:cx8="http://schemas.microsoft.com/office/drawing/2016/5/14/chartex" xmlns:mc="http://schemas.openxmlformats.org/markup-compatibility/2006" xmlns:aink="http://schemas.microsoft.com/office/drawing/2016/ink" xmlns:am3d="http://schemas.microsoft.com/office/drawing/2017/model3d" xmlns:o="urn:schemas-microsoft-com:office:office" xmlns:r="http://schemas.openxmlformats.org/officeDocument/2006/relationships" xmlns:m="http://schemas.openxmlformats.org/officeDocument/2006/math" xmlns:v="urn:schemas-microsoft-com:vml" xmlns:wp14="http://schemas.microsoft.com/office/word/2010/wordprocessingDrawing" xmlns:wp="http://schemas.openxmlformats.org/drawingml/2006/wordprocessingDrawing" xmlns:w10="urn:schemas-microsoft-com:office:word" xmlns:w="http://schemas.openxmlformats.org/wordprocessingml/2006/main" xmlns:w14="http://schemas.microsoft.com/office/word/2010/wordml" xmlns:w15="http://schemas.microsoft.com/office/word/2012/wordml" xmlns:w16cid="http://schemas.microsoft.com/office/word/2016/wordml/cid" xmlns:w16se="http://schemas.microsoft.com/office/word/2015/wordml/symex" xmlns:wpg="http://schemas.microsoft.com/office/word/2010/wordprocessingGroup" xmlns:wpi="http://schemas.microsoft.com/office/word/2010/wordprocessingInk" xmlns:wne="http://schemas.microsoft.com/office/word/2006/wordml" xmlns:wps="http://schemas.microsoft.com/office/word/2010/wordprocessingShape" mc:Ignorable="w14 w15 w16se w16cid wp14">
+  <w15:person w15:author="Fabian Scherer">
+    <w15:presenceInfo w15:providerId="Windows Live" w15:userId="f5274d3a80af7b1e"/>
+  </w15:person>
+</w15:people>
 </file>
 
 <file path=word/styles.xml><?xml version="1.0" encoding="utf-8"?>
@@ -1524,17 +1990,17 @@
     <w:lsdException w:name="Hashtag" w:semiHidden="1" w:unhideWhenUsed="1"/>
     <w:lsdException w:name="Unresolved Mention" w:semiHidden="1" w:unhideWhenUsed="1"/>
   </w:latentStyles>
-  <w:style w:type="paragraph" w:default="1" w:styleId="Normal">
+  <w:style w:type="paragraph" w:default="1" w:styleId="Standard">
     <w:name w:val="Normal"/>
     <w:qFormat/>
   </w:style>
-  <w:style w:type="character" w:default="1" w:styleId="DefaultParagraphFont">
+  <w:style w:type="character" w:default="1" w:styleId="Absatz-Standardschriftart">
     <w:name w:val="Default Paragraph Font"/>
     <w:uiPriority w:val="1"/>
     <w:semiHidden/>
     <w:unhideWhenUsed/>
   </w:style>
-  <w:style w:type="table" w:default="1" w:styleId="TableNormal">
+  <w:style w:type="table" w:default="1" w:styleId="NormaleTabelle">
     <w:name w:val="Normal Table"/>
     <w:uiPriority w:val="99"/>
     <w:semiHidden/>
@@ -1549,11 +2015,107 @@
       </w:tblCellMar>
     </w:tblPr>
   </w:style>
-  <w:style w:type="numbering" w:default="1" w:styleId="NoList">
+  <w:style w:type="numbering" w:default="1" w:styleId="KeineListe">
     <w:name w:val="No List"/>
     <w:uiPriority w:val="99"/>
     <w:semiHidden/>
     <w:unhideWhenUsed/>
+  </w:style>
+  <w:style w:type="character" w:styleId="Kommentarzeichen">
+    <w:name w:val="annotation reference"/>
+    <w:basedOn w:val="Absatz-Standardschriftart"/>
+    <w:uiPriority w:val="99"/>
+    <w:semiHidden/>
+    <w:unhideWhenUsed/>
+    <w:rsid w:val="008A2F8E"/>
+    <w:rPr>
+      <w:sz w:val="16"/>
+      <w:szCs w:val="16"/>
+    </w:rPr>
+  </w:style>
+  <w:style w:type="paragraph" w:styleId="Kommentartext">
+    <w:name w:val="annotation text"/>
+    <w:basedOn w:val="Standard"/>
+    <w:link w:val="KommentartextZchn"/>
+    <w:uiPriority w:val="99"/>
+    <w:unhideWhenUsed/>
+    <w:rsid w:val="008A2F8E"/>
+    <w:pPr>
+      <w:spacing w:line="240" w:lineRule="auto"/>
+    </w:pPr>
+    <w:rPr>
+      <w:sz w:val="20"/>
+      <w:szCs w:val="20"/>
+    </w:rPr>
+  </w:style>
+  <w:style w:type="character" w:customStyle="1" w:styleId="KommentartextZchn">
+    <w:name w:val="Kommentartext Zchn"/>
+    <w:basedOn w:val="Absatz-Standardschriftart"/>
+    <w:link w:val="Kommentartext"/>
+    <w:uiPriority w:val="99"/>
+    <w:rsid w:val="008A2F8E"/>
+    <w:rPr>
+      <w:sz w:val="20"/>
+      <w:szCs w:val="20"/>
+    </w:rPr>
+  </w:style>
+  <w:style w:type="paragraph" w:styleId="Kommentarthema">
+    <w:name w:val="annotation subject"/>
+    <w:basedOn w:val="Kommentartext"/>
+    <w:next w:val="Kommentartext"/>
+    <w:link w:val="KommentarthemaZchn"/>
+    <w:uiPriority w:val="99"/>
+    <w:semiHidden/>
+    <w:unhideWhenUsed/>
+    <w:rsid w:val="008A2F8E"/>
+    <w:rPr>
+      <w:b/>
+      <w:bCs/>
+    </w:rPr>
+  </w:style>
+  <w:style w:type="character" w:customStyle="1" w:styleId="KommentarthemaZchn">
+    <w:name w:val="Kommentarthema Zchn"/>
+    <w:basedOn w:val="KommentartextZchn"/>
+    <w:link w:val="Kommentarthema"/>
+    <w:uiPriority w:val="99"/>
+    <w:semiHidden/>
+    <w:rsid w:val="008A2F8E"/>
+    <w:rPr>
+      <w:b/>
+      <w:bCs/>
+      <w:sz w:val="20"/>
+      <w:szCs w:val="20"/>
+    </w:rPr>
+  </w:style>
+  <w:style w:type="paragraph" w:styleId="Sprechblasentext">
+    <w:name w:val="Balloon Text"/>
+    <w:basedOn w:val="Standard"/>
+    <w:link w:val="SprechblasentextZchn"/>
+    <w:uiPriority w:val="99"/>
+    <w:semiHidden/>
+    <w:unhideWhenUsed/>
+    <w:rsid w:val="008A2F8E"/>
+    <w:pPr>
+      <w:spacing w:after="0" w:line="240" w:lineRule="auto"/>
+    </w:pPr>
+    <w:rPr>
+      <w:rFonts w:ascii="Segoe UI" w:hAnsi="Segoe UI" w:cs="Segoe UI"/>
+      <w:sz w:val="18"/>
+      <w:szCs w:val="18"/>
+    </w:rPr>
+  </w:style>
+  <w:style w:type="character" w:customStyle="1" w:styleId="SprechblasentextZchn">
+    <w:name w:val="Sprechblasentext Zchn"/>
+    <w:basedOn w:val="Absatz-Standardschriftart"/>
+    <w:link w:val="Sprechblasentext"/>
+    <w:uiPriority w:val="99"/>
+    <w:semiHidden/>
+    <w:rsid w:val="008A2F8E"/>
+    <w:rPr>
+      <w:rFonts w:ascii="Segoe UI" w:hAnsi="Segoe UI" w:cs="Segoe UI"/>
+      <w:sz w:val="18"/>
+      <w:szCs w:val="18"/>
+    </w:rPr>
   </w:style>
 </w:styles>
 </file>

</xml_diff>

<commit_message>
Editing the Report Word file.
</commit_message>
<xml_diff>
--- a/Report/HTTPServerReport.docx
+++ b/Report/HTTPServerReport.docx
@@ -252,7 +252,67 @@
         <w:rPr>
           <w:noProof/>
         </w:rPr>
-        <w:t xml:space="preserve"> This test was preformed by entering “localhost:8080/a” a brower. It returns the index.html file present in the a directory on the server.</w:t>
+        <w:t xml:space="preserve"> This test was p</w:t>
+      </w:r>
+      <w:r>
+        <w:rPr>
+          <w:noProof/>
+        </w:rPr>
+        <w:t>er</w:t>
+      </w:r>
+      <w:r>
+        <w:rPr>
+          <w:noProof/>
+        </w:rPr>
+        <w:t>formed by entering “localhost:8080/a”</w:t>
+      </w:r>
+      <w:r>
+        <w:rPr>
+          <w:noProof/>
+        </w:rPr>
+        <w:t xml:space="preserve"> </w:t>
+      </w:r>
+      <w:r>
+        <w:rPr>
+          <w:noProof/>
+        </w:rPr>
+        <w:t>a brow</w:t>
+      </w:r>
+      <w:r>
+        <w:rPr>
+          <w:noProof/>
+        </w:rPr>
+        <w:t>s</w:t>
+      </w:r>
+      <w:r>
+        <w:rPr>
+          <w:noProof/>
+        </w:rPr>
+        <w:t xml:space="preserve">er. It returns the index.html file present in the </w:t>
+      </w:r>
+      <w:r>
+        <w:rPr>
+          <w:noProof/>
+        </w:rPr>
+        <w:t>“</w:t>
+      </w:r>
+      <w:r>
+        <w:rPr>
+          <w:noProof/>
+        </w:rPr>
+        <w:t>a</w:t>
+      </w:r>
+      <w:r>
+        <w:rPr>
+          <w:noProof/>
+        </w:rPr>
+        <w:t>”</w:t>
+      </w:r>
+      <w:r>
+        <w:rPr>
+          <w:noProof/>
+        </w:rPr>
+        <w:t xml:space="preserve"> directory on the server.</w:t>
       </w:r>
     </w:p>
     <w:p>
@@ -342,7 +402,7 @@
       <w:commentRangeEnd w:id="0"/>
       <w:r>
         <w:rPr>
-          <w:rStyle w:val="CommentReference"/>
+          <w:rStyle w:val="Kommentarzeichen"/>
         </w:rPr>
         <w:commentReference w:id="0"/>
       </w:r>
@@ -366,7 +426,23 @@
           <w:sz w:val="24"/>
           <w:szCs w:val="24"/>
         </w:rPr>
-        <w:t>“HTTPServer” that handles starting the server and accepting incoming requests. We check to make sure that the port number to start the server is a valid port number and then each time we receive a new incoming request we create a new thread to handle the inbound request. We chose this because it allows the server to handle multiple simultaneous incoming requests. We chose to use 3 enum</w:t>
+        <w:t>“</w:t>
+      </w:r>
+      <w:proofErr w:type="spellStart"/>
+      <w:r>
+        <w:rPr>
+          <w:sz w:val="24"/>
+          <w:szCs w:val="24"/>
+        </w:rPr>
+        <w:t>HTTPServer</w:t>
+      </w:r>
+      <w:proofErr w:type="spellEnd"/>
+      <w:r>
+        <w:rPr>
+          <w:sz w:val="24"/>
+          <w:szCs w:val="24"/>
+        </w:rPr>
+        <w:t>” that handles starting the server and accepting incoming requests. We check to make sure that the port number to start the server is a valid port number and then each time we receive a new incoming request we create a new thread to handle the inbound request. We chose this because it allows the server to handle multiple simultaneous incoming requests. We chose to use 3 enum</w:t>
       </w:r>
       <w:r>
         <w:rPr>
@@ -396,7 +472,44 @@
           <w:sz w:val="24"/>
           <w:szCs w:val="24"/>
         </w:rPr>
-        <w:t xml:space="preserve"> Once the header is parsed the appropriate handler function for the request type is called. We first check if the requested resource is in the redirect map because if it is and we don’t check that first it could generate an error. Then we check if the file is an html, htm, or png file and send the appropriate content type back. If the request does not contain a </w:t>
+        <w:t xml:space="preserve"> Once the header is parsed the appropriate handler function for the request type is called. We first check if the requested resource is in the redirect map because if it is and we don’t check that first it could generate an error. Then we check if the file is an html, htm, or </w:t>
+      </w:r>
+      <w:proofErr w:type="spellStart"/>
+      <w:r>
+        <w:rPr>
+          <w:sz w:val="24"/>
+          <w:szCs w:val="24"/>
+        </w:rPr>
+        <w:t>png</w:t>
+      </w:r>
+      <w:proofErr w:type="spellEnd"/>
+      <w:r>
+        <w:rPr>
+          <w:sz w:val="24"/>
+          <w:szCs w:val="24"/>
+        </w:rPr>
+        <w:t xml:space="preserve"> file and </w:t>
+      </w:r>
+      <w:r>
+        <w:rPr>
+          <w:sz w:val="24"/>
+          <w:szCs w:val="24"/>
+        </w:rPr>
+        <w:t>save</w:t>
+      </w:r>
+      <w:r>
+        <w:rPr>
+          <w:sz w:val="24"/>
+          <w:szCs w:val="24"/>
+        </w:rPr>
+        <w:t xml:space="preserve"> </w:t>
+      </w:r>
+      <w:r>
+        <w:rPr>
+          <w:sz w:val="24"/>
+          <w:szCs w:val="24"/>
+        </w:rPr>
+        <w:t xml:space="preserve">the appropriate content type. If the request does not contain a </w:t>
       </w:r>
       <w:r>
         <w:rPr>
@@ -410,28 +523,227 @@
           <w:sz w:val="24"/>
           <w:szCs w:val="24"/>
         </w:rPr>
-        <w:t xml:space="preserve"> we look to see if the specified directory has an index file in it because the server should serve an index file if it can. We verify that the file we are trying to send is readable and that it exists and if we cannot find </w:t>
-      </w:r>
-      <w:r>
-        <w:rPr>
-          <w:sz w:val="24"/>
-          <w:szCs w:val="24"/>
-        </w:rPr>
-        <w:t>it,</w:t>
-      </w:r>
-      <w:r>
-        <w:rPr>
-          <w:sz w:val="24"/>
-          <w:szCs w:val="24"/>
-        </w:rPr>
-        <w:t xml:space="preserve"> we return a 404 response because the file is not there. </w:t>
-      </w:r>
-      <w:r>
-        <w:rPr>
-          <w:sz w:val="24"/>
-          <w:szCs w:val="24"/>
-        </w:rPr>
-        <w:t xml:space="preserve">If the file is found, we check against the forbidden list and if it is forbidden, we return a 403 Forbidden response. </w:t>
+        <w:t xml:space="preserve"> we look to see if the specified directory has an index file</w:t>
+      </w:r>
+      <w:r>
+        <w:rPr>
+          <w:sz w:val="24"/>
+          <w:szCs w:val="24"/>
+        </w:rPr>
+        <w:t xml:space="preserve"> (either .html or .htm)</w:t>
+      </w:r>
+      <w:r>
+        <w:rPr>
+          <w:sz w:val="24"/>
+          <w:szCs w:val="24"/>
+        </w:rPr>
+        <w:t xml:space="preserve"> in it because the server should serve an index file if it can. We verify that the file we are trying to send is readable and that it </w:t>
+      </w:r>
+      <w:proofErr w:type="spellStart"/>
+      <w:proofErr w:type="gramStart"/>
+      <w:r>
+        <w:rPr>
+          <w:sz w:val="24"/>
+          <w:szCs w:val="24"/>
+        </w:rPr>
+        <w:t>exists</w:t>
+      </w:r>
+      <w:r>
+        <w:rPr>
+          <w:sz w:val="24"/>
+          <w:szCs w:val="24"/>
+        </w:rPr>
+        <w:t>.I</w:t>
+      </w:r>
+      <w:r>
+        <w:rPr>
+          <w:sz w:val="24"/>
+          <w:szCs w:val="24"/>
+        </w:rPr>
+        <w:t>f</w:t>
+      </w:r>
+      <w:proofErr w:type="spellEnd"/>
+      <w:proofErr w:type="gramEnd"/>
+      <w:r>
+        <w:rPr>
+          <w:sz w:val="24"/>
+          <w:szCs w:val="24"/>
+        </w:rPr>
+        <w:t xml:space="preserve"> not </w:t>
+      </w:r>
+      <w:r>
+        <w:rPr>
+          <w:sz w:val="24"/>
+          <w:szCs w:val="24"/>
+        </w:rPr>
+        <w:t>,</w:t>
+      </w:r>
+      <w:r>
+        <w:rPr>
+          <w:sz w:val="24"/>
+          <w:szCs w:val="24"/>
+        </w:rPr>
+        <w:t xml:space="preserve"> we </w:t>
+      </w:r>
+      <w:r>
+        <w:rPr>
+          <w:sz w:val="24"/>
+          <w:szCs w:val="24"/>
+        </w:rPr>
+        <w:t>save</w:t>
+      </w:r>
+      <w:r>
+        <w:rPr>
+          <w:sz w:val="24"/>
+          <w:szCs w:val="24"/>
+        </w:rPr>
+        <w:t xml:space="preserve"> </w:t>
+      </w:r>
+      <w:r>
+        <w:rPr>
+          <w:sz w:val="24"/>
+          <w:szCs w:val="24"/>
+        </w:rPr>
+        <w:t>a 404</w:t>
+      </w:r>
+      <w:r>
+        <w:rPr>
+          <w:sz w:val="24"/>
+          <w:szCs w:val="24"/>
+        </w:rPr>
+        <w:t xml:space="preserve"> NOT FOUND</w:t>
+      </w:r>
+      <w:r>
+        <w:rPr>
+          <w:sz w:val="24"/>
+          <w:szCs w:val="24"/>
+        </w:rPr>
+        <w:t xml:space="preserve"> response. </w:t>
+      </w:r>
+      <w:r>
+        <w:rPr>
+          <w:sz w:val="24"/>
+          <w:szCs w:val="24"/>
+        </w:rPr>
+        <w:t xml:space="preserve">If the file is found, we check against the forbidden </w:t>
+      </w:r>
+      <w:proofErr w:type="spellStart"/>
+      <w:proofErr w:type="gramStart"/>
+      <w:r>
+        <w:rPr>
+          <w:sz w:val="24"/>
+          <w:szCs w:val="24"/>
+        </w:rPr>
+        <w:t>list</w:t>
+      </w:r>
+      <w:r>
+        <w:rPr>
+          <w:sz w:val="24"/>
+          <w:szCs w:val="24"/>
+        </w:rPr>
+        <w:t>.I</w:t>
+      </w:r>
+      <w:r>
+        <w:rPr>
+          <w:sz w:val="24"/>
+          <w:szCs w:val="24"/>
+        </w:rPr>
+        <w:t>f</w:t>
+      </w:r>
+      <w:proofErr w:type="spellEnd"/>
+      <w:proofErr w:type="gramEnd"/>
+      <w:r>
+        <w:rPr>
+          <w:sz w:val="24"/>
+          <w:szCs w:val="24"/>
+        </w:rPr>
+        <w:t xml:space="preserve"> it is forbidden, we </w:t>
+      </w:r>
+      <w:r>
+        <w:rPr>
+          <w:sz w:val="24"/>
+          <w:szCs w:val="24"/>
+        </w:rPr>
+        <w:t>save</w:t>
+      </w:r>
+      <w:r>
+        <w:rPr>
+          <w:sz w:val="24"/>
+          <w:szCs w:val="24"/>
+        </w:rPr>
+        <w:t xml:space="preserve"> </w:t>
+      </w:r>
+      <w:r>
+        <w:rPr>
+          <w:sz w:val="24"/>
+          <w:szCs w:val="24"/>
+        </w:rPr>
+        <w:t xml:space="preserve">a 403 </w:t>
+      </w:r>
+      <w:r>
+        <w:rPr>
+          <w:sz w:val="24"/>
+          <w:szCs w:val="24"/>
+        </w:rPr>
+        <w:t>FORBIDDEN</w:t>
+      </w:r>
+      <w:r>
+        <w:rPr>
+          <w:sz w:val="24"/>
+          <w:szCs w:val="24"/>
+        </w:rPr>
+        <w:t xml:space="preserve"> </w:t>
+      </w:r>
+      <w:r>
+        <w:rPr>
+          <w:sz w:val="24"/>
+          <w:szCs w:val="24"/>
+        </w:rPr>
+        <w:t xml:space="preserve">response. </w:t>
+      </w:r>
+      <w:r>
+        <w:rPr>
+          <w:sz w:val="24"/>
+          <w:szCs w:val="24"/>
+        </w:rPr>
+        <w:t xml:space="preserve">After this procedure, we </w:t>
+      </w:r>
+      <w:proofErr w:type="gramStart"/>
+      <w:r>
+        <w:rPr>
+          <w:sz w:val="24"/>
+          <w:szCs w:val="24"/>
+        </w:rPr>
+        <w:t>actually send</w:t>
+      </w:r>
+      <w:proofErr w:type="gramEnd"/>
+      <w:r>
+        <w:rPr>
+          <w:sz w:val="24"/>
+          <w:szCs w:val="24"/>
+        </w:rPr>
+        <w:t xml:space="preserve"> the header and the </w:t>
+      </w:r>
+      <w:r>
+        <w:rPr>
+          <w:sz w:val="24"/>
+          <w:szCs w:val="24"/>
+        </w:rPr>
+        <w:t>appropriate body</w:t>
+      </w:r>
+      <w:r>
+        <w:rPr>
+          <w:sz w:val="24"/>
+          <w:szCs w:val="24"/>
+        </w:rPr>
+        <w:t>/file</w:t>
+      </w:r>
+      <w:r>
+        <w:rPr>
+          <w:sz w:val="24"/>
+          <w:szCs w:val="24"/>
+        </w:rPr>
+        <w:t>.</w:t>
       </w:r>
     </w:p>
     <w:p>
@@ -456,7 +768,25 @@
         <w:t>200 OK:</w:t>
       </w:r>
       <w:r>
-        <w:t xml:space="preserve"> For a GET request, the 200 OK response is returned when the requested resource exists and is available (not forbidden or moved) to the user. This test </w:t>
+        <w:t xml:space="preserve"> For a GET request, the 200 OK response is returned when the requested resource exists and is available (not forbidden</w:t>
+      </w:r>
+      <w:r>
+        <w:t>, not</w:t>
+      </w:r>
+      <w:r>
+        <w:t xml:space="preserve"> moved</w:t>
+      </w:r>
+      <w:r>
+        <w:t xml:space="preserve">, and </w:t>
+      </w:r>
+      <w:r>
+        <w:t>read</w:t>
+      </w:r>
+      <w:r>
+        <w:t>able</w:t>
+      </w:r>
+      <w:r>
+        <w:t xml:space="preserve">) to the user. This test </w:t>
       </w:r>
       <w:r>
         <w:t xml:space="preserve">was </w:t>
@@ -526,7 +856,7 @@
       <w:commentRangeEnd w:id="1"/>
       <w:r>
         <w:rPr>
-          <w:rStyle w:val="CommentReference"/>
+          <w:rStyle w:val="Kommentarzeichen"/>
         </w:rPr>
         <w:commentReference w:id="1"/>
       </w:r>
@@ -576,7 +906,43 @@
         <w:t xml:space="preserve"> </w:t>
       </w:r>
       <w:r>
-        <w:t>For a GET request, the 302 Found code indicates that the requested resource is temporarily located under a different URI. On our server we have a Map that contains key value pairs. The key is the requested resource URI and the value is the new temporary resource URI. When the server receives a GET request it checks the map to see if the request resource matches a key in the redirect map. If it does it returns a 302 Response as shown in the screenshot below when “</w:t>
+        <w:t xml:space="preserve">For a GET request, the 302 </w:t>
+      </w:r>
+      <w:r>
+        <w:t>FOUND</w:t>
+      </w:r>
+      <w:r>
+        <w:t xml:space="preserve"> </w:t>
+      </w:r>
+      <w:r>
+        <w:t>code indicates that the requested resource is temporarily located under a different UR</w:t>
+      </w:r>
+      <w:r>
+        <w:t>L</w:t>
+      </w:r>
+      <w:r>
+        <w:t>. On our server we have a Map that contains key value pairs. The key is the requested resource and the value is the new temporary resource</w:t>
+      </w:r>
+      <w:r>
+        <w:t xml:space="preserve"> location</w:t>
+      </w:r>
+      <w:r>
+        <w:t>. When the server receives a GET request it checks the map to see if the request resource matches a key in the redirect map. If it does</w:t>
+      </w:r>
+      <w:r>
+        <w:t>,</w:t>
+      </w:r>
+      <w:r>
+        <w:t xml:space="preserve"> it returns a 302 Response</w:t>
+      </w:r>
+      <w:r>
+        <w:t>, that includes the 302 status code and the location field</w:t>
+      </w:r>
+      <w:r>
+        <w:t>,</w:t>
+      </w:r>
+      <w:r>
+        <w:t xml:space="preserve"> as shown in the screenshot below when “</w:t>
       </w:r>
       <w:proofErr w:type="gramStart"/>
       <w:r>
@@ -584,13 +950,34 @@
       </w:r>
       <w:proofErr w:type="gramEnd"/>
       <w:r>
-        <w:t xml:space="preserve">” was requested. Then the server provides the new temporary resource (in this case alexTemp.html) and returns a 200 OK status afterwards to indicate that the resource is available and </w:t>
-      </w:r>
-      <w:r>
-        <w:t>ok</w:t>
+        <w:t>” was requested.</w:t>
+      </w:r>
+      <w:r>
+        <w:t xml:space="preserve"> Then browsers </w:t>
+      </w:r>
+      <w:r>
+        <w:t xml:space="preserve">usually </w:t>
+      </w:r>
+      <w:r>
+        <w:t>automatically ask for that new location and our server provides</w:t>
+      </w:r>
+      <w:r>
+        <w:t xml:space="preserve"> it as a usual GET request with 200 OK.</w:t>
+      </w:r>
+      <w:r>
+        <w:t xml:space="preserve"> In our case this temporary location is “alexTemp.html”</w:t>
       </w:r>
       <w:r>
         <w:t>.</w:t>
+      </w:r>
+      <w:r>
+        <w:t xml:space="preserve"> This second request is independent from the first one and our server does not know that they belong together.</w:t>
+      </w:r>
+      <w:r>
+        <w:t xml:space="preserve"> </w:t>
+      </w:r>
+      <w:r>
+        <w:t xml:space="preserve"> </w:t>
       </w:r>
     </w:p>
     <w:p>
@@ -680,7 +1067,16 @@
         <w:t xml:space="preserve"> </w:t>
       </w:r>
       <w:r>
-        <w:t xml:space="preserve">For a GET request, the 403 Forbidden response code indicates that the server understands the request, but the resource is not allowed to be accessed. Authentication will not help and there is nothing that the </w:t>
+        <w:t xml:space="preserve">For a GET request, the 403 </w:t>
+      </w:r>
+      <w:r>
+        <w:t>FORBIDDEN</w:t>
+      </w:r>
+      <w:r>
+        <w:t xml:space="preserve"> </w:t>
+      </w:r>
+      <w:r>
+        <w:t xml:space="preserve">response code indicates that the server understands the request, but the resource is not allowed to be accessed. Authentication will not help and there is nothing that the </w:t>
       </w:r>
       <w:r>
         <w:t>client can do to access the resource so they should not reissue the request. Our server contains a list of resources that are forbidden and it includes “</w:t>
@@ -691,10 +1087,24 @@
       </w:r>
       <w:proofErr w:type="gramEnd"/>
       <w:r>
-        <w:t>” This test was conducted by requesting “localhost:8080/forbidden.html” from the POSTman API testing tool (Postman). The server returned a 403 FORBIDDEN response as indicated by the Status section of the screenshot and it displayed the 403.html resource from the server</w:t>
-      </w:r>
-      <w:r>
-        <w:t xml:space="preserve"> to show the client the resource is forbidden</w:t>
+        <w:t xml:space="preserve">” This test was conducted by requesting “localhost:8080/forbidden.html” from the </w:t>
+      </w:r>
+      <w:proofErr w:type="spellStart"/>
+      <w:r>
+        <w:t>POSTman</w:t>
+      </w:r>
+      <w:proofErr w:type="spellEnd"/>
+      <w:r>
+        <w:t xml:space="preserve"> API testing tool (Postman). The server returned a 403 FORBIDDEN response as indicated by the Status section of the screenshot and it displayed the 403.html resource from the server</w:t>
+      </w:r>
+      <w:r>
+        <w:t xml:space="preserve"> to show the client</w:t>
+      </w:r>
+      <w:r>
+        <w:t xml:space="preserve"> user</w:t>
+      </w:r>
+      <w:r>
+        <w:t xml:space="preserve"> the resource is forbidden</w:t>
       </w:r>
       <w:r>
         <w:t>.</w:t>
@@ -773,7 +1183,13 @@
         <w:t xml:space="preserve">404 Not Found: </w:t>
       </w:r>
       <w:r>
-        <w:t>The 404 Not Found response indicates that the requested URI cannot be found on the server. This test was conducted by requesting “unknownpage.html” from the server. Since “unknownpage.html” does not exist on the server it returns a 404 NOT FOUND response as shown in the Status: section of the screenshot below and it serves the 404.html resource from the server to show the client the page cannot be found.</w:t>
+        <w:t xml:space="preserve">The 404 Not Found response indicates that the requested URI cannot be found on the server. This test was conducted by requesting “unknownpage.html” from the server. Since “unknownpage.html” does not exist on the server it returns a 404 NOT FOUND response as shown in the Status section of the screenshot below and it serves the 404.html resource from the server to show the client </w:t>
+      </w:r>
+      <w:r>
+        <w:t xml:space="preserve">user </w:t>
+      </w:r>
+      <w:r>
+        <w:t>the page cannot be found.</w:t>
       </w:r>
     </w:p>
     <w:p>
@@ -846,10 +1262,46 @@
         <w:t xml:space="preserve"> </w:t>
       </w:r>
       <w:r>
-        <w:t xml:space="preserve">The 500 internal server error response indicates that the server ran into an unexpected condition that prevented it from fulfilling the request. There are many ways to generate a 500 response both expected and unexpected. In this test we requested an unsupported HTTP request type as shown in the screenshot below. </w:t>
-      </w:r>
-      <w:r>
-        <w:t>We issued a PATCH request to the server and since our server does not support PATCH requests it returned a 500 Internal Server Error. The server served the 500.html resource to show the client that there was an internal server error.</w:t>
+        <w:t xml:space="preserve">The 500 </w:t>
+      </w:r>
+      <w:r>
+        <w:t>INTERNAL SERVER ERROR</w:t>
+      </w:r>
+      <w:r>
+        <w:t xml:space="preserve"> response indicates that the server ran into an unexpected condition that prevented it from fulfilling the request. There are many ways to generate a 500 response both expected and unexpected.</w:t>
+      </w:r>
+      <w:r>
+        <w:t xml:space="preserve"> In our server we </w:t>
+      </w:r>
+      <w:r>
+        <w:t xml:space="preserve">surround the whole code for handling the request with a try-catch block and try to send the 500 </w:t>
+      </w:r>
+      <w:r>
+        <w:t>Code</w:t>
+      </w:r>
+      <w:r>
+        <w:t xml:space="preserve"> and 500-page</w:t>
+      </w:r>
+      <w:r>
+        <w:t xml:space="preserve"> if something goes wrong that we cannot or did not handle.</w:t>
+      </w:r>
+      <w:r>
+        <w:t xml:space="preserve"> In this test we requested an unsupported HTTP request type as shown in the screenshot below. </w:t>
+      </w:r>
+      <w:r>
+        <w:t xml:space="preserve">We issued a PATCH request to the server and since our server does not support PATCH requests it returned a 500 </w:t>
+      </w:r>
+      <w:r>
+        <w:t>INTERNAL SERVER ERROR</w:t>
+      </w:r>
+      <w:r>
+        <w:t>. The server served the 500.html resource to show the client</w:t>
+      </w:r>
+      <w:r>
+        <w:t xml:space="preserve"> user</w:t>
+      </w:r>
+      <w:r>
+        <w:t xml:space="preserve"> that there was an internal server error.</w:t>
       </w:r>
     </w:p>
     <w:p>
@@ -990,7 +1442,7 @@
       <w:commentRangeEnd w:id="2"/>
       <w:r>
         <w:rPr>
-          <w:rStyle w:val="CommentReference"/>
+          <w:rStyle w:val="Kommentarzeichen"/>
         </w:rPr>
         <w:commentReference w:id="2"/>
       </w:r>
@@ -1011,7 +1463,7 @@
       <w:commentRangeEnd w:id="3"/>
       <w:r>
         <w:rPr>
-          <w:rStyle w:val="CommentReference"/>
+          <w:rStyle w:val="Kommentarzeichen"/>
           <w:b/>
         </w:rPr>
         <w:commentReference w:id="3"/>
@@ -1023,6 +1475,27 @@
       </w:r>
       <w:r>
         <w:t>ave an html form that uses the enc-type “multipart/form-data.” This allows us to submit the filename and the binary file data to the server in the body of the POST request. The test was performed by accessing the “uploadFile.html” page and selecting a PNG image from my file system. Then the Upload File button was pressed. When the server receives the POST request it will always create a new resource in the upload folder on the server. Regardless of the filename there will always be a new resource because a date stamp is appended to each file name. The user is only able to upload a file; the server handles the creation of the resource and where it will be placed on the server.</w:t>
+      </w:r>
+      <w:r>
+        <w:t xml:space="preserve"> This is due to the way POST should work (in difference to PUT).</w:t>
+      </w:r>
+      <w:r>
+        <w:t xml:space="preserve"> </w:t>
+      </w:r>
+      <w:r>
+        <w:t>I</w:t>
+      </w:r>
+      <w:r>
+        <w:t>f the</w:t>
+      </w:r>
+      <w:r>
+        <w:t xml:space="preserve"> request</w:t>
+      </w:r>
+      <w:r>
+        <w:t xml:space="preserve"> header contains expect continue, we will send a 100 continue response before handling the rest of the request</w:t>
+      </w:r>
+      <w:r>
+        <w:t>.</w:t>
       </w:r>
     </w:p>
     <w:p>
@@ -1186,13 +1659,12 @@
         <w:rPr>
           <w:b/>
         </w:rPr>
-        <w:lastRenderedPageBreak/>
         <w:t>VG Task 2:</w:t>
       </w:r>
       <w:commentRangeEnd w:id="4"/>
       <w:r>
         <w:rPr>
-          <w:rStyle w:val="CommentReference"/>
+          <w:rStyle w:val="Kommentarzeichen"/>
           <w:b/>
         </w:rPr>
         <w:commentReference w:id="4"/>
@@ -1206,16 +1678,89 @@
         <w:t>For the PUT request</w:t>
       </w:r>
       <w:r>
-        <w:t xml:space="preserve"> the user specifies the desired resource URI in the request.</w:t>
+        <w:t xml:space="preserve"> the user specifies the desired resource UR</w:t>
+      </w:r>
+      <w:r>
+        <w:t>L</w:t>
+      </w:r>
+      <w:r>
+        <w:t xml:space="preserve"> in the request.</w:t>
       </w:r>
       <w:r>
         <w:t xml:space="preserve"> The requested directory must exist on the server since our server does not handle directory creation. </w:t>
       </w:r>
       <w:r>
-        <w:t>If the directory exists and is available, then the resource will be created in the directory with its original filename. This differs from the POST request since the request specifies the URI where the resource will be created on the server whereas the POST request will create the resource with a URI that the server chooses. Each time a PUT request is issued it creates or replaces a resource in its entirety. This means multiple duplicate requests will always produce the same result unlike POST.</w:t>
-      </w:r>
-      <w:r>
-        <w:t xml:space="preserve"> cURL also expects a 100 continue response before it will transmit the body of the POST data. We parsed the header and if the header contains expect continue, we will send a 100 continue response before handling the rest of the request. We also wait to send the status header until the file has been written to the system to make sure that we don’t prematurely send a successful response.</w:t>
+        <w:t>If the directory exists and is available, then the resource will be created in the directory with its original filename.</w:t>
+      </w:r>
+      <w:r>
+        <w:t xml:space="preserve"> If the </w:t>
+      </w:r>
+      <w:r>
+        <w:t>filename is a directory name and not a file name, we create a index.html file in this directory</w:t>
+      </w:r>
+      <w:r>
+        <w:t>, because this is the way a GET request to a directory works (if you ask for a folder, you get the index.html inside it)</w:t>
+      </w:r>
+      <w:r>
+        <w:t xml:space="preserve"> This differs from the POST request since the </w:t>
+      </w:r>
+      <w:r>
+        <w:t xml:space="preserve">PUT </w:t>
+      </w:r>
+      <w:r>
+        <w:t>request specifies the UR</w:t>
+      </w:r>
+      <w:r>
+        <w:t>L</w:t>
+      </w:r>
+      <w:r>
+        <w:t xml:space="preserve"> where the resource will be created on the server whereas the POST request will create the resource with a UR</w:t>
+      </w:r>
+      <w:r>
+        <w:t>L</w:t>
+      </w:r>
+      <w:r>
+        <w:t xml:space="preserve"> that the server chooses. Each time a PUT request is issued it creates or replaces a resource in its entirety. This means multiple duplicate requests will always produce the same result unlike POST.</w:t>
+      </w:r>
+      <w:r>
+        <w:t xml:space="preserve"> </w:t>
+      </w:r>
+      <w:r>
+        <w:t>C</w:t>
+      </w:r>
+      <w:r>
+        <w:t xml:space="preserve">URL also expects a 100 continue response before it will transmit the body of the </w:t>
+      </w:r>
+      <w:r>
+        <w:t>PUT</w:t>
+      </w:r>
+      <w:r>
+        <w:t xml:space="preserve"> </w:t>
+      </w:r>
+      <w:r>
+        <w:t xml:space="preserve">data. We parsed the header and if the header contains expect continue, we will send a 100 continue response before handling the rest of the request. We also </w:t>
+      </w:r>
+      <w:proofErr w:type="spellStart"/>
+      <w:r>
+        <w:t>wait</w:t>
+      </w:r>
+      <w:proofErr w:type="spellEnd"/>
+      <w:r>
+        <w:t xml:space="preserve"> to send the </w:t>
+      </w:r>
+      <w:r>
+        <w:t xml:space="preserve">201 or 204 </w:t>
+      </w:r>
+      <w:r>
+        <w:t xml:space="preserve">status </w:t>
+      </w:r>
+      <w:proofErr w:type="gramStart"/>
+      <w:r>
+        <w:t>header</w:t>
+      </w:r>
+      <w:proofErr w:type="gramEnd"/>
+      <w:r>
+        <w:t xml:space="preserve"> until the file has been written to the system to make sure that we don’t prematurely send a successful response.</w:t>
       </w:r>
     </w:p>
     <w:p>
@@ -1403,7 +1948,7 @@
       <w:commentRangeEnd w:id="5"/>
       <w:r>
         <w:rPr>
-          <w:rStyle w:val="CommentReference"/>
+          <w:rStyle w:val="Kommentarzeichen"/>
           <w:b/>
         </w:rPr>
         <w:commentReference w:id="5"/>
@@ -1412,16 +1957,111 @@
     <w:p>
       <w:r>
         <w:tab/>
-        <w:t xml:space="preserve">A POST </w:t>
-      </w:r>
-      <w:r>
-        <w:t>request can modify, update, or create a resource but the resource URI is not specified in the request. A POST request can update or create a child resource at a predefined URL on the server. For example, if you generate a POST request to /items then a new resource will be created on the server that lives under /items for example /items/1. If you send the request multiple times, multiple resources will be generated. On our server when a user issues a POST request using “uploadFile.html” the filename and the PNG binary image data is sent to the server.</w:t>
+      </w:r>
+      <w:r>
+        <w:t xml:space="preserve">The idea of a POST request is to </w:t>
+      </w:r>
+      <w:r>
+        <w:t>send data to the server</w:t>
+      </w:r>
+      <w:r>
+        <w:t xml:space="preserve"> inside the body of the request. The server can do whatever it wants with that data. </w:t>
+      </w:r>
+      <w:r>
+        <w:t xml:space="preserve">If the data is a file the </w:t>
+      </w:r>
+      <w:r>
+        <w:t xml:space="preserve">server can, for sure, save it in </w:t>
+      </w:r>
+      <w:proofErr w:type="spellStart"/>
+      <w:proofErr w:type="gramStart"/>
+      <w:r>
+        <w:t>it’s</w:t>
+      </w:r>
+      <w:proofErr w:type="spellEnd"/>
+      <w:proofErr w:type="gramEnd"/>
+      <w:r>
+        <w:t xml:space="preserve"> file system.</w:t>
+      </w:r>
+      <w:r>
+        <w:t xml:space="preserve"> </w:t>
+      </w:r>
+      <w:proofErr w:type="gramStart"/>
+      <w:r>
+        <w:t>So</w:t>
+      </w:r>
+      <w:proofErr w:type="gramEnd"/>
+      <w:r>
+        <w:t xml:space="preserve"> a</w:t>
+      </w:r>
+      <w:r>
+        <w:t xml:space="preserve"> POST </w:t>
+      </w:r>
+      <w:r>
+        <w:t>request can modify, update, or create a resource but the resource URI is not specified in the request. If you send the</w:t>
+      </w:r>
+      <w:r>
+        <w:t xml:space="preserve"> same POST</w:t>
+      </w:r>
+      <w:r>
+        <w:t xml:space="preserve"> request multiple </w:t>
+      </w:r>
+      <w:proofErr w:type="gramStart"/>
+      <w:r>
+        <w:t xml:space="preserve">times, </w:t>
+      </w:r>
+      <w:r>
+        <w:t xml:space="preserve"> the</w:t>
+      </w:r>
+      <w:proofErr w:type="gramEnd"/>
+      <w:r>
+        <w:t xml:space="preserve"> client has to </w:t>
+      </w:r>
+      <w:r>
+        <w:t>assume that the server state is changed every time.</w:t>
+      </w:r>
+      <w:r>
+        <w:t xml:space="preserve"> </w:t>
+      </w:r>
+      <w:r>
+        <w:t xml:space="preserve"> </w:t>
+      </w:r>
+    </w:p>
+    <w:p>
+      <w:r>
+        <w:t>On our server when a user issues a POST request using “uploadFile.html” the filename and the PNG binary image data is sent to the server.</w:t>
       </w:r>
       <w:r>
         <w:t xml:space="preserve"> This follows the factory design pattern and w</w:t>
       </w:r>
       <w:r>
-        <w:t>hen the server receives the request, it creates a new resource in the “upload” directory with a date stamp appended to the filename. We chose to append a date stamp because a POST request is not idempotent, and each new request should create a new resource.</w:t>
+        <w:t>hen the server receives the request, it creates a new resource in the “upload” directory with a date stamp appended to the filename. We chose to append a date stamp because a POST request is not idempotent, and each new request should</w:t>
+      </w:r>
+      <w:r>
+        <w:t xml:space="preserve"> be handled in</w:t>
+      </w:r>
+      <w:r>
+        <w:t xml:space="preserve">dependent to older ones, so each </w:t>
+      </w:r>
+      <w:proofErr w:type="spellStart"/>
+      <w:r>
+        <w:t>uploadFile</w:t>
+      </w:r>
+      <w:proofErr w:type="spellEnd"/>
+      <w:r>
+        <w:t xml:space="preserve"> POST request</w:t>
+      </w:r>
+      <w:r>
+        <w:t xml:space="preserve"> create</w:t>
+      </w:r>
+      <w:r>
+        <w:t>s</w:t>
+      </w:r>
+      <w:r>
+        <w:t xml:space="preserve"> a new resource</w:t>
+      </w:r>
+      <w:r>
+        <w:t xml:space="preserve"> in the upload/ folder</w:t>
       </w:r>
     </w:p>
     <w:p>
@@ -1429,9 +2069,25 @@
         <w:ind w:firstLine="720"/>
       </w:pPr>
       <w:r>
+        <w:lastRenderedPageBreak/>
         <w:t xml:space="preserve">  </w:t>
       </w:r>
       <w:r>
+        <w:t xml:space="preserve">The idea of a PUT request is to </w:t>
+      </w:r>
+      <w:r>
+        <w:t>save</w:t>
+      </w:r>
+      <w:r>
+        <w:t xml:space="preserve"> a file to a specific location</w:t>
+      </w:r>
+      <w:r>
+        <w:t xml:space="preserve"> respectively URL</w:t>
+      </w:r>
+      <w:r>
+        <w:t xml:space="preserve"> on the server. </w:t>
+      </w:r>
+      <w:r>
         <w:t>With a PUT request you specify the resource UR</w:t>
       </w:r>
       <w:r>
@@ -1450,13 +2106,19 @@
         <w:t>whether</w:t>
       </w:r>
       <w:r>
-        <w:t xml:space="preserve"> it previously existed the result form the request will be the same. </w:t>
+        <w:t xml:space="preserve"> it previously existed the result f</w:t>
+      </w:r>
+      <w:r>
+        <w:t>rom</w:t>
+      </w:r>
+      <w:r>
+        <w:t xml:space="preserve"> the request will be the same. </w:t>
       </w:r>
       <w:r>
         <w:t>PUT updates or creates resources by replacing them in their entirety.</w:t>
       </w:r>
       <w:r>
-        <w:t xml:space="preserve"> On our server the location for the resource is specified in the PUT request. When the request is issued the new resource will be created at the URI specified in the request. </w:t>
+        <w:t xml:space="preserve"> </w:t>
       </w:r>
     </w:p>
     <w:p>
@@ -1509,7 +2171,7 @@
       <w:commentRangeEnd w:id="7"/>
       <w:r>
         <w:rPr>
-          <w:rStyle w:val="CommentReference"/>
+          <w:rStyle w:val="Kommentarzeichen"/>
         </w:rPr>
         <w:commentReference w:id="7"/>
       </w:r>
@@ -1528,7 +2190,7 @@
       <w:commentRangeEnd w:id="6"/>
       <w:r>
         <w:rPr>
-          <w:rStyle w:val="CommentReference"/>
+          <w:rStyle w:val="Kommentarzeichen"/>
         </w:rPr>
         <w:commentReference w:id="6"/>
       </w:r>
@@ -1539,10 +2201,28 @@
         <w:t xml:space="preserve"> </w:t>
       </w:r>
       <w:r>
-        <w:t>The following tests were all preformed using telnet through windows PowerShell. Each session was initiated by typing “telnet localhost 8080”</w:t>
-      </w:r>
-      <w:r>
-        <w:t>. Telnet enables you to issue HTTP requests from the command line instead of from a web browser.</w:t>
+        <w:t>The following tests were all p</w:t>
+      </w:r>
+      <w:r>
+        <w:t>er</w:t>
+      </w:r>
+      <w:r>
+        <w:t>formed using telnet through windows PowerShell. Each session was initiated by typing “telnet localhost 8080”</w:t>
+      </w:r>
+      <w:r>
+        <w:t>. Telnet enables you to</w:t>
+      </w:r>
+      <w:r>
+        <w:t xml:space="preserve"> </w:t>
+      </w:r>
+      <w:r>
+        <w:t>connect with a server and send and receive any kind of text-based messages. That is why we can</w:t>
+      </w:r>
+      <w:r>
+        <w:t xml:space="preserve"> </w:t>
+      </w:r>
+      <w:r>
+        <w:t>issue HTTP requests from the command line instead of from a web browser.</w:t>
       </w:r>
     </w:p>
     <w:p>
@@ -1553,21 +2233,97 @@
         <w:t>Named HTML Page:</w:t>
       </w:r>
       <w:r>
-        <w:t xml:space="preserve"> This test retrieved the fun.html page from the server. It shows the 200 OK HTTP response from the server indicating that the request was successful, and it shows the desired HTML page.</w:t>
-      </w:r>
-      <w:r>
-        <w:t xml:space="preserve"> The replay header shows the content-length which can be checked against the sent header as a simple data-loss check. </w:t>
+        <w:t xml:space="preserve"> This test retrieved the fun.html page from the server. It shows the 200 OK HTTP response from the server indicating that the request was successful</w:t>
+      </w:r>
+      <w:r>
+        <w:t>, it shows the used HTTP version, which is 1.1</w:t>
+      </w:r>
+      <w:r>
+        <w:t>.</w:t>
+      </w:r>
+      <w:r>
+        <w:t xml:space="preserve"> The </w:t>
+      </w:r>
+      <w:r>
+        <w:t>reply</w:t>
+      </w:r>
+      <w:r>
+        <w:t xml:space="preserve"> header</w:t>
+      </w:r>
+      <w:r>
+        <w:t xml:space="preserve"> also</w:t>
+      </w:r>
+      <w:r>
+        <w:t xml:space="preserve"> shows the</w:t>
+      </w:r>
+      <w:r>
+        <w:t xml:space="preserve"> Content-Type of the </w:t>
+      </w:r>
+      <w:r>
+        <w:t>file in the body for letting the client know how he should handle it.</w:t>
       </w:r>
       <w:r>
         <w:t xml:space="preserve"> </w:t>
       </w:r>
       <w:r>
-        <w:t xml:space="preserve">The HTML page is shown in plain text because telnet is not a terminal and does not render the page like a browser. </w:t>
-      </w:r>
-      <w:bookmarkStart w:id="8" w:name="_GoBack"/>
-      <w:bookmarkEnd w:id="8"/>
-      <w:r>
-        <w:t>After the request is issued and the page is returned the server closes the session.</w:t>
+        <w:t xml:space="preserve">The header also included the </w:t>
+      </w:r>
+      <w:r>
+        <w:t>C</w:t>
+      </w:r>
+      <w:r>
+        <w:t xml:space="preserve">ontent-length which can be checked against the </w:t>
+      </w:r>
+      <w:r>
+        <w:t>body</w:t>
+      </w:r>
+      <w:r>
+        <w:t xml:space="preserve"> as a simple data-loss check</w:t>
+      </w:r>
+      <w:r>
+        <w:t xml:space="preserve"> or used for different ways</w:t>
+      </w:r>
+      <w:r>
+        <w:t>.</w:t>
+      </w:r>
+      <w:r>
+        <w:t xml:space="preserve"> </w:t>
+      </w:r>
+      <w:r>
+        <w:t>Finally</w:t>
+      </w:r>
+      <w:r>
+        <w:t>,</w:t>
+      </w:r>
+      <w:r>
+        <w:t xml:space="preserve"> after the blank line</w:t>
+      </w:r>
+      <w:r>
+        <w:t>, which indicates the end of the header,</w:t>
+      </w:r>
+      <w:r>
+        <w:t xml:space="preserve"> it shows the desired HTML page</w:t>
+      </w:r>
+      <w:r>
+        <w:t>.</w:t>
+      </w:r>
+      <w:r>
+        <w:t xml:space="preserve"> </w:t>
+      </w:r>
+      <w:r>
+        <w:t>The HTML page is shown in plain text because telnet is a terminal and does not render the page like a browser.</w:t>
+      </w:r>
+      <w:r>
+        <w:t xml:space="preserve"> </w:t>
+      </w:r>
+      <w:r>
+        <w:t xml:space="preserve">After the request is issued and the page is returned the server closes the </w:t>
+      </w:r>
+      <w:r>
+        <w:t>connection</w:t>
+      </w:r>
+      <w:r>
+        <w:t>.</w:t>
       </w:r>
     </w:p>
     <w:p>
@@ -1651,14 +2407,6 @@
     <w:p/>
     <w:p/>
     <w:p/>
-    <w:p/>
-    <w:p/>
-    <w:p/>
-    <w:p/>
-    <w:p/>
-    <w:p/>
-    <w:p/>
-    <w:p/>
     <w:p>
       <w:r>
         <w:rPr>
@@ -1673,34 +2421,66 @@
         <w:t xml:space="preserve"> </w:t>
       </w:r>
       <w:r>
-        <w:t xml:space="preserve">This test retrieved the </w:t>
-      </w:r>
-      <w:r>
-        <w:t>clown.png image</w:t>
-      </w:r>
-      <w:r>
-        <w:t xml:space="preserve"> from the server. It shows the 200 OK HTTP response from the server indicating that the request was successful, and it shows the </w:t>
-      </w:r>
-      <w:r>
-        <w:t xml:space="preserve">desired </w:t>
+        <w:t>This test retrieved the clown.png image from the server. It shows the 200 OK HTTP response from the server indicating that the request was successful</w:t>
+      </w:r>
+      <w:r>
+        <w:t xml:space="preserve"> and the used HTTP version which is 1.1. The content-type </w:t>
+      </w:r>
+      <w:r>
+        <w:t xml:space="preserve">shows the media type of the content in the body, which </w:t>
+      </w:r>
+      <w:r>
+        <w:t>is image/</w:t>
+      </w:r>
+      <w:proofErr w:type="spellStart"/>
+      <w:r>
+        <w:t>png</w:t>
+      </w:r>
+      <w:proofErr w:type="spellEnd"/>
+      <w:r>
+        <w:t xml:space="preserve"> which means that the file in the body should be handled as in image in format </w:t>
+      </w:r>
+      <w:proofErr w:type="spellStart"/>
+      <w:r>
+        <w:t>png</w:t>
+      </w:r>
+      <w:proofErr w:type="spellEnd"/>
+      <w:r>
+        <w:t>.</w:t>
+      </w:r>
+      <w:r>
+        <w:t xml:space="preserve"> After that there is a blank new line which indicates the end of the header.</w:t>
+      </w:r>
+      <w:bookmarkStart w:id="8" w:name="_GoBack"/>
+      <w:bookmarkEnd w:id="8"/>
+    </w:p>
+    <w:p>
+      <w:r>
+        <w:t>Finally</w:t>
+      </w:r>
+      <w:r>
+        <w:t>,</w:t>
+      </w:r>
+      <w:r>
+        <w:t xml:space="preserve"> we </w:t>
+      </w:r>
+      <w:r>
+        <w:t>see</w:t>
+      </w:r>
+      <w:r>
+        <w:t xml:space="preserve"> the desired </w:t>
       </w:r>
       <w:r>
         <w:t>PNG</w:t>
       </w:r>
       <w:r>
-        <w:t xml:space="preserve"> image</w:t>
-      </w:r>
-      <w:r>
-        <w:t xml:space="preserve">. </w:t>
-      </w:r>
-      <w:r>
-        <w:t xml:space="preserve">The </w:t>
+        <w:t xml:space="preserve"> image. The </w:t>
       </w:r>
       <w:r>
         <w:t xml:space="preserve">PNG </w:t>
       </w:r>
       <w:r>
-        <w:t xml:space="preserve">image is a binary data stream and since this terminal is not able to interpret </w:t>
+        <w:t xml:space="preserve">image is binary data and since this terminal is not able to interpret </w:t>
       </w:r>
       <w:r>
         <w:t xml:space="preserve">PNG </w:t>
@@ -1709,10 +2489,10 @@
         <w:t xml:space="preserve">images, it tries to convert it to characters which explains the strange streams </w:t>
       </w:r>
       <w:r>
-        <w:t>of seemingly random characters.</w:t>
-      </w:r>
-      <w:r>
-        <w:t xml:space="preserve">  </w:t>
+        <w:t>of seemingly random characters</w:t>
+      </w:r>
+      <w:r>
+        <w:t>. After sending the response, the serve closes the connection.</w:t>
       </w:r>
     </w:p>
     <w:p>
@@ -1729,7 +2509,6 @@
         <w:t xml:space="preserve"> GET /clown.png HTTP/1.1</w:t>
       </w:r>
     </w:p>
-    <w:p/>
     <w:p>
       <w:r>
         <w:br/>
@@ -1800,19 +2579,37 @@
         <w:t xml:space="preserve"> </w:t>
       </w:r>
       <w:r>
-        <w:t xml:space="preserve">This test retrieved the </w:t>
-      </w:r>
-      <w:r>
-        <w:t>index.html file from the root of the server</w:t>
-      </w:r>
-      <w:r>
-        <w:t xml:space="preserve">. It shows the 200 OK HTTP response from the server indicating that the request was successful, and it shows the desired </w:t>
-      </w:r>
-      <w:r>
-        <w:t>HTML page</w:t>
-      </w:r>
-      <w:r>
-        <w:t xml:space="preserve">. </w:t>
+        <w:t>This test retrieved the index.html file from the root of the server</w:t>
+      </w:r>
+      <w:r>
+        <w:t>, because “/” means the root directory</w:t>
+      </w:r>
+      <w:r>
+        <w:t>. It shows the 200 OK HTTP response from the server indicating that the request was successful</w:t>
+      </w:r>
+      <w:r>
+        <w:t xml:space="preserve"> and the HTTP version that the server used. </w:t>
+      </w:r>
+      <w:r>
+        <w:t xml:space="preserve">The Content-Type is text/html because the file in the body is a text file that should be interpreted a html </w:t>
+      </w:r>
+      <w:r>
+        <w:t xml:space="preserve">file. The Content-Length is 142, which means that the body of the response, so the </w:t>
+      </w:r>
+      <w:r>
+        <w:t>html file, is 142 byte long. After the header, there is a blank line which indicates the end of the header which means that after that blank line the body starts w</w:t>
+      </w:r>
+      <w:r>
+        <w:t>hich fi</w:t>
+      </w:r>
+      <w:r>
+        <w:t>nally</w:t>
+      </w:r>
+      <w:r>
+        <w:t xml:space="preserve"> shows</w:t>
+      </w:r>
+      <w:r>
+        <w:t xml:space="preserve"> the desired HTML file.</w:t>
       </w:r>
     </w:p>
     <w:p/>
@@ -1901,11 +2698,11 @@
   <w:comment w:id="0" w:author="Fabian Scherer" w:date="2019-03-01T05:46:00Z" w:initials="FS">
     <w:p>
       <w:pPr>
-        <w:pStyle w:val="CommentText"/>
-      </w:pPr>
-      <w:r>
-        <w:rPr>
-          <w:rStyle w:val="CommentReference"/>
+        <w:pStyle w:val="Kommentartext"/>
+      </w:pPr>
+      <w:r>
+        <w:rPr>
+          <w:rStyle w:val="Kommentarzeichen"/>
         </w:rPr>
         <w:annotationRef/>
       </w:r>
@@ -1927,12 +2724,12 @@
     </w:p>
     <w:p>
       <w:pPr>
-        <w:pStyle w:val="CommentText"/>
-      </w:pPr>
-    </w:p>
-    <w:p>
-      <w:pPr>
-        <w:pStyle w:val="CommentText"/>
+        <w:pStyle w:val="Kommentartext"/>
+      </w:pPr>
+    </w:p>
+    <w:p>
+      <w:pPr>
+        <w:pStyle w:val="Kommentartext"/>
       </w:pPr>
       <w:r>
         <w:t>“</w:t>
@@ -1957,11 +2754,11 @@
   <w:comment w:id="1" w:author="Fabian Scherer" w:date="2019-03-01T05:44:00Z" w:initials="FS">
     <w:p>
       <w:pPr>
-        <w:pStyle w:val="CommentText"/>
-      </w:pPr>
-      <w:r>
-        <w:rPr>
-          <w:rStyle w:val="CommentReference"/>
+        <w:pStyle w:val="Kommentartext"/>
+      </w:pPr>
+      <w:r>
+        <w:rPr>
+          <w:rStyle w:val="Kommentarzeichen"/>
         </w:rPr>
         <w:annotationRef/>
       </w:r>
@@ -1976,11 +2773,11 @@
   <w:comment w:id="2" w:author="Fabian Scherer" w:date="2019-03-01T05:47:00Z" w:initials="FS">
     <w:p>
       <w:pPr>
-        <w:pStyle w:val="CommentText"/>
-      </w:pPr>
-      <w:r>
-        <w:rPr>
-          <w:rStyle w:val="CommentReference"/>
+        <w:pStyle w:val="Kommentartext"/>
+      </w:pPr>
+      <w:r>
+        <w:rPr>
+          <w:rStyle w:val="Kommentarzeichen"/>
         </w:rPr>
         <w:annotationRef/>
       </w:r>
@@ -1995,11 +2792,11 @@
   <w:comment w:id="3" w:author="Fabian Scherer" w:date="2019-03-01T05:48:00Z" w:initials="FS">
     <w:p>
       <w:pPr>
-        <w:pStyle w:val="CommentText"/>
-      </w:pPr>
-      <w:r>
-        <w:rPr>
-          <w:rStyle w:val="CommentReference"/>
+        <w:pStyle w:val="Kommentartext"/>
+      </w:pPr>
+      <w:r>
+        <w:rPr>
+          <w:rStyle w:val="Kommentarzeichen"/>
         </w:rPr>
         <w:annotationRef/>
       </w:r>
@@ -2012,12 +2809,12 @@
     </w:p>
     <w:p>
       <w:pPr>
-        <w:pStyle w:val="CommentText"/>
-      </w:pPr>
-    </w:p>
-    <w:p>
-      <w:pPr>
-        <w:pStyle w:val="CommentText"/>
+        <w:pStyle w:val="Kommentartext"/>
+      </w:pPr>
+    </w:p>
+    <w:p>
+      <w:pPr>
+        <w:pStyle w:val="Kommentartext"/>
       </w:pPr>
       <w:r>
         <w:t>Explanation how our POST works.</w:t>
@@ -2035,7 +2832,7 @@
     </w:p>
     <w:p>
       <w:pPr>
-        <w:pStyle w:val="CommentText"/>
+        <w:pStyle w:val="Kommentartext"/>
       </w:pPr>
       <w:r>
         <w:t>The method we use</w:t>
@@ -2048,11 +2845,11 @@
   <w:comment w:id="4" w:author="Fabian Scherer" w:date="2019-03-01T05:50:00Z" w:initials="FS">
     <w:p>
       <w:pPr>
-        <w:pStyle w:val="CommentText"/>
-      </w:pPr>
-      <w:r>
-        <w:rPr>
-          <w:rStyle w:val="CommentReference"/>
+        <w:pStyle w:val="Kommentartext"/>
+      </w:pPr>
+      <w:r>
+        <w:rPr>
+          <w:rStyle w:val="Kommentarzeichen"/>
         </w:rPr>
         <w:annotationRef/>
       </w:r>
@@ -2070,11 +2867,11 @@
   <w:comment w:id="5" w:author="Fabian Scherer" w:date="2019-03-01T05:53:00Z" w:initials="FS">
     <w:p>
       <w:pPr>
-        <w:pStyle w:val="CommentText"/>
-      </w:pPr>
-      <w:r>
-        <w:rPr>
-          <w:rStyle w:val="CommentReference"/>
+        <w:pStyle w:val="Kommentartext"/>
+      </w:pPr>
+      <w:r>
+        <w:rPr>
+          <w:rStyle w:val="Kommentarzeichen"/>
         </w:rPr>
         <w:annotationRef/>
       </w:r>
@@ -2092,11 +2889,11 @@
   <w:comment w:id="7" w:author="Fabian Scherer" w:date="2019-03-01T05:34:00Z" w:initials="FS">
     <w:p>
       <w:pPr>
-        <w:pStyle w:val="CommentText"/>
-      </w:pPr>
-      <w:r>
-        <w:rPr>
-          <w:rStyle w:val="CommentReference"/>
+        <w:pStyle w:val="Kommentartext"/>
+      </w:pPr>
+      <w:r>
+        <w:rPr>
+          <w:rStyle w:val="Kommentarzeichen"/>
         </w:rPr>
         <w:annotationRef/>
       </w:r>
@@ -2106,12 +2903,12 @@
     </w:p>
     <w:p>
       <w:pPr>
-        <w:pStyle w:val="CommentText"/>
-      </w:pPr>
-    </w:p>
-    <w:p>
-      <w:pPr>
-        <w:pStyle w:val="CommentText"/>
+        <w:pStyle w:val="Kommentartext"/>
+      </w:pPr>
+    </w:p>
+    <w:p>
+      <w:pPr>
+        <w:pStyle w:val="Kommentartext"/>
       </w:pPr>
       <w:r>
         <w:rPr>
@@ -2129,7 +2926,7 @@
     </w:p>
     <w:p>
       <w:pPr>
-        <w:pStyle w:val="CommentText"/>
+        <w:pStyle w:val="Kommentartext"/>
       </w:pPr>
       <w:r>
         <w:t>Content-Type: …</w:t>
@@ -2139,11 +2936,11 @@
   <w:comment w:id="6" w:author="Fabian Scherer" w:date="2019-03-01T05:54:00Z" w:initials="FS">
     <w:p>
       <w:pPr>
-        <w:pStyle w:val="CommentText"/>
-      </w:pPr>
-      <w:r>
-        <w:rPr>
-          <w:rStyle w:val="CommentReference"/>
+        <w:pStyle w:val="Kommentartext"/>
+      </w:pPr>
+      <w:r>
+        <w:rPr>
+          <w:rStyle w:val="Kommentarzeichen"/>
         </w:rPr>
         <w:annotationRef/>
       </w:r>
@@ -2592,17 +3389,17 @@
     <w:lsdException w:name="Hashtag" w:semiHidden="1" w:unhideWhenUsed="1"/>
     <w:lsdException w:name="Unresolved Mention" w:semiHidden="1" w:unhideWhenUsed="1"/>
   </w:latentStyles>
-  <w:style w:type="paragraph" w:default="1" w:styleId="Normal">
+  <w:style w:type="paragraph" w:default="1" w:styleId="Standard">
     <w:name w:val="Normal"/>
     <w:qFormat/>
   </w:style>
-  <w:style w:type="character" w:default="1" w:styleId="DefaultParagraphFont">
+  <w:style w:type="character" w:default="1" w:styleId="Absatz-Standardschriftart">
     <w:name w:val="Default Paragraph Font"/>
     <w:uiPriority w:val="1"/>
     <w:semiHidden/>
     <w:unhideWhenUsed/>
   </w:style>
-  <w:style w:type="table" w:default="1" w:styleId="TableNormal">
+  <w:style w:type="table" w:default="1" w:styleId="NormaleTabelle">
     <w:name w:val="Normal Table"/>
     <w:uiPriority w:val="99"/>
     <w:semiHidden/>
@@ -2617,15 +3414,15 @@
       </w:tblCellMar>
     </w:tblPr>
   </w:style>
-  <w:style w:type="numbering" w:default="1" w:styleId="NoList">
+  <w:style w:type="numbering" w:default="1" w:styleId="KeineListe">
     <w:name w:val="No List"/>
     <w:uiPriority w:val="99"/>
     <w:semiHidden/>
     <w:unhideWhenUsed/>
   </w:style>
-  <w:style w:type="character" w:styleId="CommentReference">
+  <w:style w:type="character" w:styleId="Kommentarzeichen">
     <w:name w:val="annotation reference"/>
-    <w:basedOn w:val="DefaultParagraphFont"/>
+    <w:basedOn w:val="Absatz-Standardschriftart"/>
     <w:uiPriority w:val="99"/>
     <w:semiHidden/>
     <w:unhideWhenUsed/>
@@ -2635,10 +3432,10 @@
       <w:szCs w:val="16"/>
     </w:rPr>
   </w:style>
-  <w:style w:type="paragraph" w:styleId="CommentText">
+  <w:style w:type="paragraph" w:styleId="Kommentartext">
     <w:name w:val="annotation text"/>
-    <w:basedOn w:val="Normal"/>
-    <w:link w:val="CommentTextChar"/>
+    <w:basedOn w:val="Standard"/>
+    <w:link w:val="KommentartextZchn"/>
     <w:uiPriority w:val="99"/>
     <w:unhideWhenUsed/>
     <w:rsid w:val="008A2F8E"/>
@@ -2650,10 +3447,10 @@
       <w:szCs w:val="20"/>
     </w:rPr>
   </w:style>
-  <w:style w:type="character" w:customStyle="1" w:styleId="CommentTextChar">
-    <w:name w:val="Comment Text Char"/>
-    <w:basedOn w:val="DefaultParagraphFont"/>
-    <w:link w:val="CommentText"/>
+  <w:style w:type="character" w:customStyle="1" w:styleId="KommentartextZchn">
+    <w:name w:val="Kommentartext Zchn"/>
+    <w:basedOn w:val="Absatz-Standardschriftart"/>
+    <w:link w:val="Kommentartext"/>
     <w:uiPriority w:val="99"/>
     <w:rsid w:val="008A2F8E"/>
     <w:rPr>
@@ -2661,11 +3458,11 @@
       <w:szCs w:val="20"/>
     </w:rPr>
   </w:style>
-  <w:style w:type="paragraph" w:styleId="CommentSubject">
+  <w:style w:type="paragraph" w:styleId="Kommentarthema">
     <w:name w:val="annotation subject"/>
-    <w:basedOn w:val="CommentText"/>
-    <w:next w:val="CommentText"/>
-    <w:link w:val="CommentSubjectChar"/>
+    <w:basedOn w:val="Kommentartext"/>
+    <w:next w:val="Kommentartext"/>
+    <w:link w:val="KommentarthemaZchn"/>
     <w:uiPriority w:val="99"/>
     <w:semiHidden/>
     <w:unhideWhenUsed/>
@@ -2675,10 +3472,10 @@
       <w:bCs/>
     </w:rPr>
   </w:style>
-  <w:style w:type="character" w:customStyle="1" w:styleId="CommentSubjectChar">
-    <w:name w:val="Comment Subject Char"/>
-    <w:basedOn w:val="CommentTextChar"/>
-    <w:link w:val="CommentSubject"/>
+  <w:style w:type="character" w:customStyle="1" w:styleId="KommentarthemaZchn">
+    <w:name w:val="Kommentarthema Zchn"/>
+    <w:basedOn w:val="KommentartextZchn"/>
+    <w:link w:val="Kommentarthema"/>
     <w:uiPriority w:val="99"/>
     <w:semiHidden/>
     <w:rsid w:val="008A2F8E"/>
@@ -2689,10 +3486,10 @@
       <w:szCs w:val="20"/>
     </w:rPr>
   </w:style>
-  <w:style w:type="paragraph" w:styleId="BalloonText">
+  <w:style w:type="paragraph" w:styleId="Sprechblasentext">
     <w:name w:val="Balloon Text"/>
-    <w:basedOn w:val="Normal"/>
-    <w:link w:val="BalloonTextChar"/>
+    <w:basedOn w:val="Standard"/>
+    <w:link w:val="SprechblasentextZchn"/>
     <w:uiPriority w:val="99"/>
     <w:semiHidden/>
     <w:unhideWhenUsed/>
@@ -2706,10 +3503,10 @@
       <w:szCs w:val="18"/>
     </w:rPr>
   </w:style>
-  <w:style w:type="character" w:customStyle="1" w:styleId="BalloonTextChar">
-    <w:name w:val="Balloon Text Char"/>
-    <w:basedOn w:val="DefaultParagraphFont"/>
-    <w:link w:val="BalloonText"/>
+  <w:style w:type="character" w:customStyle="1" w:styleId="SprechblasentextZchn">
+    <w:name w:val="Sprechblasentext Zchn"/>
+    <w:basedOn w:val="Absatz-Standardschriftart"/>
+    <w:link w:val="Sprechblasentext"/>
     <w:uiPriority w:val="99"/>
     <w:semiHidden/>
     <w:rsid w:val="008A2F8E"/>

</xml_diff>

<commit_message>
Update Report Generate Zip file
</commit_message>
<xml_diff>
--- a/Report/HTTPServerReport.docx
+++ b/Report/HTTPServerReport.docx
@@ -4,65 +4,41 @@
   <w:body>
     <w:p>
       <w:pPr>
+        <w:pStyle w:val="Title"/>
         <w:jc w:val="center"/>
-        <w:rPr>
-          <w:b/>
-        </w:rPr>
-      </w:pPr>
-      <w:r>
-        <w:rPr>
-          <w:b/>
-        </w:rPr>
+      </w:pPr>
+      <w:r>
         <w:t xml:space="preserve">DV201 (Software </w:t>
       </w:r>
       <w:r>
-        <w:rPr>
-          <w:b/>
-        </w:rPr>
         <w:t>Engineering)</w:t>
       </w:r>
       <w:r>
-        <w:rPr>
-          <w:b/>
-        </w:rPr>
-        <w:t xml:space="preserve"> Assignment 2 </w:t>
-      </w:r>
-      <w:proofErr w:type="gramStart"/>
-      <w:r>
-        <w:rPr>
-          <w:b/>
-        </w:rPr>
-        <w:t>( HTTP</w:t>
-      </w:r>
-      <w:proofErr w:type="gramEnd"/>
-      <w:r>
-        <w:rPr>
-          <w:b/>
-        </w:rPr>
-        <w:t xml:space="preserve"> Server )</w:t>
-      </w:r>
-    </w:p>
-    <w:p>
-      <w:pPr>
+        <w:t xml:space="preserve"> Assignment 2 (HTTP Server)</w:t>
+      </w:r>
+    </w:p>
+    <w:p>
+      <w:pPr>
+        <w:pStyle w:val="Title"/>
         <w:jc w:val="center"/>
-        <w:rPr>
-          <w:b/>
-        </w:rPr>
-      </w:pPr>
-      <w:r>
-        <w:rPr>
-          <w:b/>
-        </w:rPr>
+      </w:pPr>
+      <w:r>
         <w:t>By: Alex and Fabian</w:t>
       </w:r>
     </w:p>
     <w:p>
+      <w:pPr>
+        <w:pStyle w:val="Heading1"/>
+      </w:pPr>
       <w:r>
         <w:t>Problem 1:</w:t>
       </w:r>
     </w:p>
     <w:p>
       <w:r>
+        <w:rPr>
+          <w:rStyle w:val="Heading2Char"/>
+        </w:rPr>
         <w:t>Named HTML Page:</w:t>
       </w:r>
       <w:r>
@@ -109,7 +85,7 @@
                     </pic:cNvPicPr>
                   </pic:nvPicPr>
                   <pic:blipFill>
-                    <a:blip r:embed="rId4">
+                    <a:blip r:embed="rId6">
                       <a:extLst>
                         <a:ext uri="{28A0092B-C50C-407E-A947-70E740481C1C}">
                           <a14:useLocalDpi xmlns:a14="http://schemas.microsoft.com/office/drawing/2010/main" val="0"/>
@@ -146,12 +122,12 @@
     <w:p/>
     <w:p/>
     <w:p/>
-    <w:p/>
-    <w:p/>
-    <w:p/>
-    <w:p/>
-    <w:p>
-      <w:r>
+    <w:p>
+      <w:r>
+        <w:rPr>
+          <w:rStyle w:val="Heading2Char"/>
+        </w:rPr>
+        <w:lastRenderedPageBreak/>
         <w:t>Image:</w:t>
       </w:r>
       <w:r>
@@ -201,7 +177,7 @@
                     </pic:cNvPicPr>
                   </pic:nvPicPr>
                   <pic:blipFill rotWithShape="1">
-                    <a:blip r:embed="rId5">
+                    <a:blip r:embed="rId7">
                       <a:extLst>
                         <a:ext uri="{28A0092B-C50C-407E-A947-70E740481C1C}">
                           <a14:useLocalDpi xmlns:a14="http://schemas.microsoft.com/office/drawing/2010/main" val="0"/>
@@ -244,7 +220,7 @@
       </w:pPr>
       <w:r>
         <w:rPr>
-          <w:noProof/>
+          <w:rStyle w:val="Heading2Char"/>
         </w:rPr>
         <w:t>A directory with index.html file:</w:t>
       </w:r>
@@ -338,7 +314,7 @@
                     </pic:cNvPicPr>
                   </pic:nvPicPr>
                   <pic:blipFill rotWithShape="1">
-                    <a:blip r:embed="rId6">
+                    <a:blip r:embed="rId8">
                       <a:extLst>
                         <a:ext uri="{28A0092B-C50C-407E-A947-70E740481C1C}">
                           <a14:useLocalDpi xmlns:a14="http://schemas.microsoft.com/office/drawing/2010/main" val="0"/>
@@ -385,27 +361,25 @@
     <w:p>
       <w:pPr>
         <w:rPr>
-          <w:sz w:val="24"/>
-          <w:szCs w:val="24"/>
-        </w:rPr>
-      </w:pPr>
-      <w:commentRangeStart w:id="0"/>
-      <w:r>
+          <w:rStyle w:val="Heading1Char"/>
+        </w:rPr>
+      </w:pPr>
+    </w:p>
+    <w:p>
+      <w:pPr>
         <w:rPr>
           <w:b/>
           <w:sz w:val="24"/>
           <w:szCs w:val="24"/>
+        </w:rPr>
+      </w:pPr>
+      <w:r>
+        <w:rPr>
+          <w:rStyle w:val="Heading1Char"/>
         </w:rPr>
         <w:lastRenderedPageBreak/>
         <w:t>Problem 2:</w:t>
       </w:r>
-      <w:commentRangeEnd w:id="0"/>
-      <w:r>
-        <w:rPr>
-          <w:rStyle w:val="Kommentarzeichen"/>
-        </w:rPr>
-        <w:commentReference w:id="0"/>
-      </w:r>
       <w:r>
         <w:rPr>
           <w:b/>
@@ -414,6 +388,15 @@
         </w:rPr>
         <w:t xml:space="preserve"> </w:t>
       </w:r>
+    </w:p>
+    <w:p>
+      <w:pPr>
+        <w:ind w:firstLine="720"/>
+        <w:rPr>
+          <w:sz w:val="24"/>
+          <w:szCs w:val="24"/>
+        </w:rPr>
+      </w:pPr>
       <w:r>
         <w:rPr>
           <w:sz w:val="24"/>
@@ -495,7 +478,49 @@
           <w:sz w:val="24"/>
           <w:szCs w:val="24"/>
         </w:rPr>
-        <w:t>save</w:t>
+        <w:t xml:space="preserve">save </w:t>
+      </w:r>
+      <w:r>
+        <w:rPr>
+          <w:sz w:val="24"/>
+          <w:szCs w:val="24"/>
+        </w:rPr>
+        <w:t xml:space="preserve">the appropriate content type. If the request does not contain a </w:t>
+      </w:r>
+      <w:r>
+        <w:rPr>
+          <w:sz w:val="24"/>
+          <w:szCs w:val="24"/>
+        </w:rPr>
+        <w:t>file,</w:t>
+      </w:r>
+      <w:r>
+        <w:rPr>
+          <w:sz w:val="24"/>
+          <w:szCs w:val="24"/>
+        </w:rPr>
+        <w:t xml:space="preserve"> we look to see if the specified directory has an index file</w:t>
+      </w:r>
+      <w:r>
+        <w:rPr>
+          <w:sz w:val="24"/>
+          <w:szCs w:val="24"/>
+        </w:rPr>
+        <w:t xml:space="preserve"> (either .html or .htm)</w:t>
+      </w:r>
+      <w:r>
+        <w:rPr>
+          <w:sz w:val="24"/>
+          <w:szCs w:val="24"/>
+        </w:rPr>
+        <w:t xml:space="preserve"> in it because the server should serve an index file if it can. We verify that the file we are trying to send is readable and that it exists</w:t>
+      </w:r>
+      <w:r>
+        <w:rPr>
+          <w:sz w:val="24"/>
+          <w:szCs w:val="24"/>
+        </w:rPr>
+        <w:t>.</w:t>
       </w:r>
       <w:r>
         <w:rPr>
@@ -509,80 +534,36 @@
           <w:sz w:val="24"/>
           <w:szCs w:val="24"/>
         </w:rPr>
-        <w:t xml:space="preserve">the appropriate content type. If the request does not contain a </w:t>
-      </w:r>
-      <w:r>
-        <w:rPr>
-          <w:sz w:val="24"/>
-          <w:szCs w:val="24"/>
-        </w:rPr>
-        <w:t>file,</w:t>
-      </w:r>
-      <w:r>
-        <w:rPr>
-          <w:sz w:val="24"/>
-          <w:szCs w:val="24"/>
-        </w:rPr>
-        <w:t xml:space="preserve"> we look to see if the specified directory has an index file</w:t>
-      </w:r>
-      <w:r>
-        <w:rPr>
-          <w:sz w:val="24"/>
-          <w:szCs w:val="24"/>
-        </w:rPr>
-        <w:t xml:space="preserve"> (either .html or .htm)</w:t>
-      </w:r>
-      <w:r>
-        <w:rPr>
-          <w:sz w:val="24"/>
-          <w:szCs w:val="24"/>
-        </w:rPr>
-        <w:t xml:space="preserve"> in it because the server should serve an index file if it can. We verify that the file we are trying to send is readable and that it </w:t>
-      </w:r>
-      <w:proofErr w:type="spellStart"/>
+        <w:t>I</w:t>
+      </w:r>
+      <w:r>
+        <w:rPr>
+          <w:sz w:val="24"/>
+          <w:szCs w:val="24"/>
+        </w:rPr>
+        <w:t xml:space="preserve">f </w:t>
+      </w:r>
       <w:proofErr w:type="gramStart"/>
       <w:r>
         <w:rPr>
           <w:sz w:val="24"/>
           <w:szCs w:val="24"/>
         </w:rPr>
-        <w:t>exists</w:t>
-      </w:r>
-      <w:r>
-        <w:rPr>
-          <w:sz w:val="24"/>
-          <w:szCs w:val="24"/>
-        </w:rPr>
-        <w:t>.I</w:t>
-      </w:r>
-      <w:r>
-        <w:rPr>
-          <w:sz w:val="24"/>
-          <w:szCs w:val="24"/>
-        </w:rPr>
-        <w:t>f</w:t>
-      </w:r>
-      <w:proofErr w:type="spellEnd"/>
+        <w:t xml:space="preserve">not </w:t>
+      </w:r>
+      <w:r>
+        <w:rPr>
+          <w:sz w:val="24"/>
+          <w:szCs w:val="24"/>
+        </w:rPr>
+        <w:t>,</w:t>
+      </w:r>
       <w:proofErr w:type="gramEnd"/>
       <w:r>
         <w:rPr>
           <w:sz w:val="24"/>
           <w:szCs w:val="24"/>
         </w:rPr>
-        <w:t xml:space="preserve"> not </w:t>
-      </w:r>
-      <w:r>
-        <w:rPr>
-          <w:sz w:val="24"/>
-          <w:szCs w:val="24"/>
-        </w:rPr>
-        <w:t>,</w:t>
-      </w:r>
-      <w:r>
-        <w:rPr>
-          <w:sz w:val="24"/>
-          <w:szCs w:val="24"/>
-        </w:rPr>
         <w:t xml:space="preserve"> we </w:t>
       </w:r>
       <w:r>
@@ -590,7 +571,42 @@
           <w:sz w:val="24"/>
           <w:szCs w:val="24"/>
         </w:rPr>
-        <w:t>save</w:t>
+        <w:t xml:space="preserve">save </w:t>
+      </w:r>
+      <w:r>
+        <w:rPr>
+          <w:sz w:val="24"/>
+          <w:szCs w:val="24"/>
+        </w:rPr>
+        <w:t>a 404</w:t>
+      </w:r>
+      <w:r>
+        <w:rPr>
+          <w:sz w:val="24"/>
+          <w:szCs w:val="24"/>
+        </w:rPr>
+        <w:t xml:space="preserve"> NOT FOUND</w:t>
+      </w:r>
+      <w:r>
+        <w:rPr>
+          <w:sz w:val="24"/>
+          <w:szCs w:val="24"/>
+        </w:rPr>
+        <w:t xml:space="preserve"> response. </w:t>
+      </w:r>
+      <w:r>
+        <w:rPr>
+          <w:sz w:val="24"/>
+          <w:szCs w:val="24"/>
+        </w:rPr>
+        <w:t>If the file is found, we check against the forbidden list</w:t>
+      </w:r>
+      <w:r>
+        <w:rPr>
+          <w:sz w:val="24"/>
+          <w:szCs w:val="24"/>
+        </w:rPr>
+        <w:t>.</w:t>
       </w:r>
       <w:r>
         <w:rPr>
@@ -604,124 +620,64 @@
           <w:sz w:val="24"/>
           <w:szCs w:val="24"/>
         </w:rPr>
-        <w:t>a 404</w:t>
-      </w:r>
-      <w:r>
-        <w:rPr>
-          <w:sz w:val="24"/>
-          <w:szCs w:val="24"/>
-        </w:rPr>
-        <w:t xml:space="preserve"> NOT FOUND</w:t>
-      </w:r>
-      <w:r>
-        <w:rPr>
-          <w:sz w:val="24"/>
-          <w:szCs w:val="24"/>
-        </w:rPr>
-        <w:t xml:space="preserve"> response. </w:t>
-      </w:r>
-      <w:r>
-        <w:rPr>
-          <w:sz w:val="24"/>
-          <w:szCs w:val="24"/>
-        </w:rPr>
-        <w:t xml:space="preserve">If the file is found, we check against the forbidden </w:t>
-      </w:r>
-      <w:proofErr w:type="spellStart"/>
+        <w:t>I</w:t>
+      </w:r>
+      <w:r>
+        <w:rPr>
+          <w:sz w:val="24"/>
+          <w:szCs w:val="24"/>
+        </w:rPr>
+        <w:t xml:space="preserve">f it is forbidden, we </w:t>
+      </w:r>
+      <w:r>
+        <w:rPr>
+          <w:sz w:val="24"/>
+          <w:szCs w:val="24"/>
+        </w:rPr>
+        <w:t xml:space="preserve">save </w:t>
+      </w:r>
+      <w:r>
+        <w:rPr>
+          <w:sz w:val="24"/>
+          <w:szCs w:val="24"/>
+        </w:rPr>
+        <w:t xml:space="preserve">a 403 </w:t>
+      </w:r>
+      <w:r>
+        <w:rPr>
+          <w:sz w:val="24"/>
+          <w:szCs w:val="24"/>
+        </w:rPr>
+        <w:t xml:space="preserve">FORBIDDEN </w:t>
+      </w:r>
+      <w:r>
+        <w:rPr>
+          <w:sz w:val="24"/>
+          <w:szCs w:val="24"/>
+        </w:rPr>
+        <w:t xml:space="preserve">response. </w:t>
+      </w:r>
+      <w:r>
+        <w:rPr>
+          <w:sz w:val="24"/>
+          <w:szCs w:val="24"/>
+        </w:rPr>
+        <w:t xml:space="preserve">After this procedure, we </w:t>
+      </w:r>
       <w:proofErr w:type="gramStart"/>
       <w:r>
         <w:rPr>
           <w:sz w:val="24"/>
           <w:szCs w:val="24"/>
         </w:rPr>
-        <w:t>list</w:t>
-      </w:r>
-      <w:r>
-        <w:rPr>
-          <w:sz w:val="24"/>
-          <w:szCs w:val="24"/>
-        </w:rPr>
-        <w:t>.I</w:t>
-      </w:r>
-      <w:r>
-        <w:rPr>
-          <w:sz w:val="24"/>
-          <w:szCs w:val="24"/>
-        </w:rPr>
-        <w:t>f</w:t>
-      </w:r>
-      <w:proofErr w:type="spellEnd"/>
+        <w:t>actually send</w:t>
+      </w:r>
       <w:proofErr w:type="gramEnd"/>
       <w:r>
         <w:rPr>
           <w:sz w:val="24"/>
           <w:szCs w:val="24"/>
         </w:rPr>
-        <w:t xml:space="preserve"> it is forbidden, we </w:t>
-      </w:r>
-      <w:r>
-        <w:rPr>
-          <w:sz w:val="24"/>
-          <w:szCs w:val="24"/>
-        </w:rPr>
-        <w:t>save</w:t>
-      </w:r>
-      <w:r>
-        <w:rPr>
-          <w:sz w:val="24"/>
-          <w:szCs w:val="24"/>
-        </w:rPr>
-        <w:t xml:space="preserve"> </w:t>
-      </w:r>
-      <w:r>
-        <w:rPr>
-          <w:sz w:val="24"/>
-          <w:szCs w:val="24"/>
-        </w:rPr>
-        <w:t xml:space="preserve">a 403 </w:t>
-      </w:r>
-      <w:r>
-        <w:rPr>
-          <w:sz w:val="24"/>
-          <w:szCs w:val="24"/>
-        </w:rPr>
-        <w:t>FORBIDDEN</w:t>
-      </w:r>
-      <w:r>
-        <w:rPr>
-          <w:sz w:val="24"/>
-          <w:szCs w:val="24"/>
-        </w:rPr>
-        <w:t xml:space="preserve"> </w:t>
-      </w:r>
-      <w:r>
-        <w:rPr>
-          <w:sz w:val="24"/>
-          <w:szCs w:val="24"/>
-        </w:rPr>
-        <w:t xml:space="preserve">response. </w:t>
-      </w:r>
-      <w:r>
-        <w:rPr>
-          <w:sz w:val="24"/>
-          <w:szCs w:val="24"/>
-        </w:rPr>
-        <w:t xml:space="preserve">After this procedure, we </w:t>
-      </w:r>
-      <w:proofErr w:type="gramStart"/>
-      <w:r>
-        <w:rPr>
-          <w:sz w:val="24"/>
-          <w:szCs w:val="24"/>
-        </w:rPr>
-        <w:t>actually send</w:t>
-      </w:r>
-      <w:proofErr w:type="gramEnd"/>
-      <w:r>
-        <w:rPr>
-          <w:sz w:val="24"/>
-          <w:szCs w:val="24"/>
-        </w:rPr>
         <w:t xml:space="preserve"> the header and the </w:t>
       </w:r>
       <w:r>
@@ -763,7 +719,7 @@
       </w:pPr>
       <w:r>
         <w:rPr>
-          <w:b/>
+          <w:rStyle w:val="Heading2Char"/>
         </w:rPr>
         <w:t>200 OK:</w:t>
       </w:r>
@@ -821,7 +777,7 @@
                     </pic:cNvPicPr>
                   </pic:nvPicPr>
                   <pic:blipFill>
-                    <a:blip r:embed="rId10">
+                    <a:blip r:embed="rId9">
                       <a:extLst>
                         <a:ext uri="{28A0092B-C50C-407E-A947-70E740481C1C}">
                           <a14:useLocalDpi xmlns:a14="http://schemas.microsoft.com/office/drawing/2010/main" val="0"/>
@@ -852,133 +808,111 @@
           </wp:inline>
         </w:drawing>
       </w:r>
-      <w:commentRangeStart w:id="1"/>
-      <w:commentRangeEnd w:id="1"/>
-      <w:r>
-        <w:rPr>
-          <w:rStyle w:val="Kommentarzeichen"/>
-        </w:rPr>
-        <w:commentReference w:id="1"/>
-      </w:r>
+      <w:commentRangeStart w:id="0"/>
+      <w:commentRangeEnd w:id="0"/>
     </w:p>
     <w:p>
       <w:r>
         <w:t xml:space="preserve"> </w:t>
       </w:r>
     </w:p>
-    <w:p/>
-    <w:p/>
-    <w:p/>
-    <w:p/>
-    <w:p/>
-    <w:p/>
-    <w:p/>
-    <w:p/>
-    <w:p/>
-    <w:p/>
-    <w:p/>
-    <w:p/>
-    <w:p/>
-    <w:p/>
-    <w:p>
+    <w:p>
+      <w:r>
+        <w:rPr>
+          <w:rStyle w:val="Heading2Char"/>
+        </w:rPr>
+        <w:lastRenderedPageBreak/>
+        <w:t xml:space="preserve">302 </w:t>
+      </w:r>
+      <w:r>
+        <w:rPr>
+          <w:rStyle w:val="Heading2Char"/>
+        </w:rPr>
+        <w:t>Found</w:t>
+      </w:r>
+      <w:r>
+        <w:rPr>
+          <w:rStyle w:val="Heading2Char"/>
+        </w:rPr>
+        <w:t>:</w:t>
+      </w:r>
       <w:r>
         <w:rPr>
           <w:b/>
         </w:rPr>
-        <w:t xml:space="preserve">302 </w:t>
-      </w:r>
-      <w:r>
-        <w:rPr>
-          <w:b/>
-        </w:rPr>
-        <w:t>Found</w:t>
-      </w:r>
-      <w:r>
-        <w:rPr>
-          <w:b/>
-        </w:rPr>
-        <w:t>:</w:t>
-      </w:r>
-      <w:r>
-        <w:rPr>
-          <w:b/>
-        </w:rPr>
         <w:t xml:space="preserve"> </w:t>
       </w:r>
       <w:r>
         <w:t xml:space="preserve">For a GET request, the 302 </w:t>
       </w:r>
       <w:r>
-        <w:t>FOUND</w:t>
+        <w:t xml:space="preserve">FOUND </w:t>
+      </w:r>
+      <w:r>
+        <w:t>code indicates that the requested resource is temporarily located under a different UR</w:t>
+      </w:r>
+      <w:r>
+        <w:t>L</w:t>
+      </w:r>
+      <w:r>
+        <w:t>. On our server we have a Map that contains key value pairs. The key is the requested resource and the value is the new temporary resource</w:t>
+      </w:r>
+      <w:r>
+        <w:t xml:space="preserve"> location</w:t>
+      </w:r>
+      <w:r>
+        <w:t>. When the server receives a GET request it checks the map to see if the request resource matches a key in the redirect map. If it does</w:t>
+      </w:r>
+      <w:r>
+        <w:t>,</w:t>
+      </w:r>
+      <w:r>
+        <w:t xml:space="preserve"> it returns a 302 Response</w:t>
+      </w:r>
+      <w:r>
+        <w:t>, that includes the 302 status code and the location field</w:t>
+      </w:r>
+      <w:r>
+        <w:t>,</w:t>
+      </w:r>
+      <w:r>
+        <w:t xml:space="preserve"> as shown in the screenshot below when “</w:t>
+      </w:r>
+      <w:proofErr w:type="gramStart"/>
+      <w:r>
+        <w:t>localhost:8080/alex.html</w:t>
+      </w:r>
+      <w:proofErr w:type="gramEnd"/>
+      <w:r>
+        <w:t>” was requested.</w:t>
+      </w:r>
+      <w:r>
+        <w:t xml:space="preserve"> Then browsers </w:t>
+      </w:r>
+      <w:r>
+        <w:t xml:space="preserve">usually </w:t>
+      </w:r>
+      <w:r>
+        <w:t>automatically ask for that new location and our server provides</w:t>
+      </w:r>
+      <w:r>
+        <w:t xml:space="preserve"> it as a usual GET request with 200 OK.</w:t>
+      </w:r>
+      <w:r>
+        <w:t xml:space="preserve"> In our case this temporary location is “alexTemp.html”</w:t>
+      </w:r>
+      <w:r>
+        <w:t>.</w:t>
+      </w:r>
+      <w:r>
+        <w:t xml:space="preserve"> This second request is independent from the first one and our server does not know that they belong together.</w:t>
       </w:r>
       <w:r>
         <w:t xml:space="preserve"> </w:t>
       </w:r>
       <w:r>
-        <w:t>code indicates that the requested resource is temporarily located under a different UR</w:t>
-      </w:r>
-      <w:r>
-        <w:t>L</w:t>
-      </w:r>
-      <w:r>
-        <w:t>. On our server we have a Map that contains key value pairs. The key is the requested resource and the value is the new temporary resource</w:t>
-      </w:r>
-      <w:r>
-        <w:t xml:space="preserve"> location</w:t>
-      </w:r>
-      <w:r>
-        <w:t>. When the server receives a GET request it checks the map to see if the request resource matches a key in the redirect map. If it does</w:t>
-      </w:r>
-      <w:r>
-        <w:t>,</w:t>
-      </w:r>
-      <w:r>
-        <w:t xml:space="preserve"> it returns a 302 Response</w:t>
-      </w:r>
-      <w:r>
-        <w:t>, that includes the 302 status code and the location field</w:t>
-      </w:r>
-      <w:r>
-        <w:t>,</w:t>
-      </w:r>
-      <w:r>
-        <w:t xml:space="preserve"> as shown in the screenshot below when “</w:t>
-      </w:r>
-      <w:proofErr w:type="gramStart"/>
-      <w:r>
-        <w:t>localhost:8080/alex.html</w:t>
-      </w:r>
-      <w:proofErr w:type="gramEnd"/>
-      <w:r>
-        <w:t>” was requested.</w:t>
-      </w:r>
-      <w:r>
-        <w:t xml:space="preserve"> Then browsers </w:t>
-      </w:r>
-      <w:r>
-        <w:t xml:space="preserve">usually </w:t>
-      </w:r>
-      <w:r>
-        <w:t>automatically ask for that new location and our server provides</w:t>
-      </w:r>
-      <w:r>
-        <w:t xml:space="preserve"> it as a usual GET request with 200 OK.</w:t>
-      </w:r>
-      <w:r>
-        <w:t xml:space="preserve"> In our case this temporary location is “alexTemp.html”</w:t>
-      </w:r>
-      <w:r>
-        <w:t>.</w:t>
-      </w:r>
-      <w:r>
-        <w:t xml:space="preserve"> This second request is independent from the first one and our server does not know that they belong together.</w:t>
-      </w:r>
-      <w:r>
         <w:t xml:space="preserve"> </w:t>
       </w:r>
-      <w:r>
-        <w:t xml:space="preserve"> </w:t>
-      </w:r>
     </w:p>
     <w:p>
       <w:pPr>
@@ -992,7 +926,6 @@
         <w:rPr>
           <w:noProof/>
         </w:rPr>
-        <w:lastRenderedPageBreak/>
         <w:drawing>
           <wp:inline distT="0" distB="0" distL="0" distR="0" wp14:anchorId="265FA713" wp14:editId="07CB2FAF">
             <wp:extent cx="6057652" cy="4410075"/>
@@ -1011,7 +944,7 @@
                     </pic:cNvPicPr>
                   </pic:nvPicPr>
                   <pic:blipFill rotWithShape="1">
-                    <a:blip r:embed="rId11">
+                    <a:blip r:embed="rId10">
                       <a:extLst>
                         <a:ext uri="{28A0092B-C50C-407E-A947-70E740481C1C}">
                           <a14:useLocalDpi xmlns:a14="http://schemas.microsoft.com/office/drawing/2010/main" val="0"/>
@@ -1052,28 +985,25 @@
     <w:p/>
     <w:p/>
     <w:p/>
-    <w:p/>
-    <w:p>
+    <w:p>
+      <w:r>
+        <w:rPr>
+          <w:rStyle w:val="Heading2Char"/>
+        </w:rPr>
+        <w:lastRenderedPageBreak/>
+        <w:t>403 Forbidden:</w:t>
+      </w:r>
       <w:r>
         <w:rPr>
           <w:b/>
         </w:rPr>
-        <w:t>403 Forbidden:</w:t>
-      </w:r>
-      <w:r>
-        <w:rPr>
-          <w:b/>
-        </w:rPr>
         <w:t xml:space="preserve"> </w:t>
       </w:r>
       <w:r>
         <w:t xml:space="preserve">For a GET request, the 403 </w:t>
       </w:r>
       <w:r>
-        <w:t>FORBIDDEN</w:t>
-      </w:r>
-      <w:r>
-        <w:t xml:space="preserve"> </w:t>
+        <w:t xml:space="preserve">FORBIDDEN </w:t>
       </w:r>
       <w:r>
         <w:t xml:space="preserve">response code indicates that the server understands the request, but the resource is not allowed to be accessed. Authentication will not help and there is nothing that the </w:t>
@@ -1115,7 +1045,6 @@
         <w:rPr>
           <w:noProof/>
         </w:rPr>
-        <w:lastRenderedPageBreak/>
         <w:drawing>
           <wp:inline distT="0" distB="0" distL="0" distR="0" wp14:anchorId="552906F2" wp14:editId="22F62725">
             <wp:extent cx="5934075" cy="3962400"/>
@@ -1134,7 +1063,7 @@
                     </pic:cNvPicPr>
                   </pic:nvPicPr>
                   <pic:blipFill>
-                    <a:blip r:embed="rId12">
+                    <a:blip r:embed="rId11">
                       <a:extLst>
                         <a:ext uri="{28A0092B-C50C-407E-A947-70E740481C1C}">
                           <a14:useLocalDpi xmlns:a14="http://schemas.microsoft.com/office/drawing/2010/main" val="0"/>
@@ -1178,9 +1107,16 @@
     <w:p>
       <w:r>
         <w:rPr>
+          <w:rStyle w:val="Heading2Char"/>
+        </w:rPr>
+        <w:lastRenderedPageBreak/>
+        <w:t>404 Not Found:</w:t>
+      </w:r>
+      <w:r>
+        <w:rPr>
           <w:b/>
         </w:rPr>
-        <w:t xml:space="preserve">404 Not Found: </w:t>
+        <w:t xml:space="preserve"> </w:t>
       </w:r>
       <w:r>
         <w:t xml:space="preserve">The 404 Not Found response indicates that the requested URI cannot be found on the server. This test was conducted by requesting “unknownpage.html” from the server. Since “unknownpage.html” does not exist on the server it returns a 404 NOT FOUND response as shown in the Status section of the screenshot below and it serves the 404.html resource from the server to show the client </w:t>
@@ -1197,7 +1133,6 @@
         <w:rPr>
           <w:noProof/>
         </w:rPr>
-        <w:lastRenderedPageBreak/>
         <w:drawing>
           <wp:inline distT="0" distB="0" distL="0" distR="0" wp14:anchorId="2225461F" wp14:editId="2CE90291">
             <wp:extent cx="5934075" cy="3771900"/>
@@ -1216,7 +1151,7 @@
                     </pic:cNvPicPr>
                   </pic:nvPicPr>
                   <pic:blipFill>
-                    <a:blip r:embed="rId13">
+                    <a:blip r:embed="rId12">
                       <a:extLst>
                         <a:ext uri="{28A0092B-C50C-407E-A947-70E740481C1C}">
                           <a14:useLocalDpi xmlns:a14="http://schemas.microsoft.com/office/drawing/2010/main" val="0"/>
@@ -1249,16 +1184,87 @@
       </w:r>
     </w:p>
     <w:p>
+      <w:pPr>
+        <w:rPr>
+          <w:rStyle w:val="Heading2Char"/>
+        </w:rPr>
+      </w:pPr>
+    </w:p>
+    <w:p>
+      <w:pPr>
+        <w:rPr>
+          <w:rStyle w:val="Heading2Char"/>
+        </w:rPr>
+      </w:pPr>
+    </w:p>
+    <w:p>
+      <w:pPr>
+        <w:rPr>
+          <w:rStyle w:val="Heading2Char"/>
+        </w:rPr>
+      </w:pPr>
+    </w:p>
+    <w:p>
+      <w:pPr>
+        <w:rPr>
+          <w:rStyle w:val="Heading2Char"/>
+        </w:rPr>
+      </w:pPr>
+    </w:p>
+    <w:p>
+      <w:pPr>
+        <w:rPr>
+          <w:rStyle w:val="Heading2Char"/>
+        </w:rPr>
+      </w:pPr>
+    </w:p>
+    <w:p>
+      <w:pPr>
+        <w:rPr>
+          <w:rStyle w:val="Heading2Char"/>
+        </w:rPr>
+      </w:pPr>
+    </w:p>
+    <w:p>
+      <w:pPr>
+        <w:rPr>
+          <w:rStyle w:val="Heading2Char"/>
+        </w:rPr>
+      </w:pPr>
+    </w:p>
+    <w:p>
+      <w:pPr>
+        <w:rPr>
+          <w:rStyle w:val="Heading2Char"/>
+        </w:rPr>
+      </w:pPr>
+    </w:p>
+    <w:p>
+      <w:pPr>
+        <w:rPr>
+          <w:rStyle w:val="Heading2Char"/>
+        </w:rPr>
+      </w:pPr>
+    </w:p>
+    <w:p>
+      <w:pPr>
+        <w:rPr>
+          <w:rStyle w:val="Heading2Char"/>
+        </w:rPr>
+      </w:pPr>
+    </w:p>
+    <w:p>
+      <w:r>
+        <w:rPr>
+          <w:rStyle w:val="Heading2Char"/>
+        </w:rPr>
+        <w:lastRenderedPageBreak/>
+        <w:t>500 Internal Error:</w:t>
+      </w:r>
       <w:r>
         <w:rPr>
           <w:b/>
         </w:rPr>
-        <w:t>500 Internal Error:</w:t>
-      </w:r>
-      <w:r>
-        <w:rPr>
-          <w:b/>
-        </w:rPr>
         <w:t xml:space="preserve"> </w:t>
       </w:r>
       <w:r>
@@ -1309,7 +1315,6 @@
         <w:rPr>
           <w:noProof/>
         </w:rPr>
-        <w:lastRenderedPageBreak/>
         <mc:AlternateContent>
           <mc:Choice Requires="wps">
             <w:drawing>
@@ -1385,7 +1390,6 @@
           </mc:Fallback>
         </mc:AlternateContent>
       </w:r>
-      <w:commentRangeStart w:id="2"/>
       <w:r>
         <w:rPr>
           <w:noProof/>
@@ -1408,7 +1412,7 @@
                     </pic:cNvPicPr>
                   </pic:nvPicPr>
                   <pic:blipFill>
-                    <a:blip r:embed="rId14">
+                    <a:blip r:embed="rId13">
                       <a:extLst>
                         <a:ext uri="{28A0092B-C50C-407E-A947-70E740481C1C}">
                           <a14:useLocalDpi xmlns:a14="http://schemas.microsoft.com/office/drawing/2010/main" val="0"/>
@@ -1439,35 +1443,24 @@
           </wp:inline>
         </w:drawing>
       </w:r>
-      <w:commentRangeEnd w:id="2"/>
-      <w:r>
-        <w:rPr>
-          <w:rStyle w:val="Kommentarzeichen"/>
-        </w:rPr>
-        <w:commentReference w:id="2"/>
-      </w:r>
-    </w:p>
-    <w:p>
-      <w:pPr>
-        <w:rPr>
-          <w:b/>
-        </w:rPr>
-      </w:pPr>
-      <w:commentRangeStart w:id="3"/>
-      <w:r>
-        <w:rPr>
-          <w:b/>
-        </w:rPr>
+    </w:p>
+    <w:p/>
+    <w:p/>
+    <w:p/>
+    <w:p/>
+    <w:p/>
+    <w:p/>
+    <w:p/>
+    <w:p/>
+    <w:p/>
+    <w:p>
+      <w:pPr>
+        <w:pStyle w:val="Heading2"/>
+      </w:pPr>
+      <w:r>
+        <w:lastRenderedPageBreak/>
         <w:t>VG Task 1:</w:t>
       </w:r>
-      <w:commentRangeEnd w:id="3"/>
-      <w:r>
-        <w:rPr>
-          <w:rStyle w:val="Kommentarzeichen"/>
-          <w:b/>
-        </w:rPr>
-        <w:commentReference w:id="3"/>
-      </w:r>
     </w:p>
     <w:p>
       <w:r>
@@ -1483,16 +1476,7 @@
         <w:t xml:space="preserve"> </w:t>
       </w:r>
       <w:r>
-        <w:t>I</w:t>
-      </w:r>
-      <w:r>
-        <w:t>f the</w:t>
-      </w:r>
-      <w:r>
-        <w:t xml:space="preserve"> request</w:t>
-      </w:r>
-      <w:r>
-        <w:t xml:space="preserve"> header contains expect continue, we will send a 100 continue response before handling the rest of the request</w:t>
+        <w:t>If the request header contains expect continue, we will send a 100 continue response before handling the rest of the request</w:t>
       </w:r>
       <w:r>
         <w:t>.</w:t>
@@ -1609,7 +1593,7 @@
                     </pic:cNvPicPr>
                   </pic:nvPicPr>
                   <pic:blipFill>
-                    <a:blip r:embed="rId15">
+                    <a:blip r:embed="rId14">
                       <a:extLst>
                         <a:ext uri="{28A0092B-C50C-407E-A947-70E740481C1C}">
                           <a14:useLocalDpi xmlns:a14="http://schemas.microsoft.com/office/drawing/2010/main" val="0"/>
@@ -1651,24 +1635,81 @@
     <w:p>
       <w:pPr>
         <w:rPr>
-          <w:b/>
-        </w:rPr>
-      </w:pPr>
-      <w:commentRangeStart w:id="4"/>
-      <w:r>
-        <w:rPr>
-          <w:b/>
-        </w:rPr>
+          <w:lang w:val="sv-SE"/>
+        </w:rPr>
+      </w:pPr>
+    </w:p>
+    <w:p>
+      <w:pPr>
+        <w:rPr>
+          <w:lang w:val="sv-SE"/>
+        </w:rPr>
+      </w:pPr>
+    </w:p>
+    <w:p>
+      <w:pPr>
+        <w:rPr>
+          <w:lang w:val="sv-SE"/>
+        </w:rPr>
+      </w:pPr>
+    </w:p>
+    <w:p>
+      <w:pPr>
+        <w:rPr>
+          <w:lang w:val="sv-SE"/>
+        </w:rPr>
+      </w:pPr>
+    </w:p>
+    <w:p>
+      <w:pPr>
+        <w:rPr>
+          <w:lang w:val="sv-SE"/>
+        </w:rPr>
+      </w:pPr>
+    </w:p>
+    <w:p>
+      <w:pPr>
+        <w:rPr>
+          <w:lang w:val="sv-SE"/>
+        </w:rPr>
+      </w:pPr>
+    </w:p>
+    <w:p>
+      <w:pPr>
+        <w:rPr>
+          <w:lang w:val="sv-SE"/>
+        </w:rPr>
+      </w:pPr>
+    </w:p>
+    <w:p>
+      <w:pPr>
+        <w:rPr>
+          <w:lang w:val="sv-SE"/>
+        </w:rPr>
+      </w:pPr>
+    </w:p>
+    <w:p>
+      <w:pPr>
+        <w:rPr>
+          <w:lang w:val="sv-SE"/>
+        </w:rPr>
+      </w:pPr>
+    </w:p>
+    <w:p>
+      <w:pPr>
+        <w:rPr>
+          <w:lang w:val="sv-SE"/>
+        </w:rPr>
+      </w:pPr>
+    </w:p>
+    <w:p>
+      <w:pPr>
+        <w:pStyle w:val="Heading2"/>
+      </w:pPr>
+      <w:r>
+        <w:lastRenderedPageBreak/>
         <w:t>VG Task 2:</w:t>
       </w:r>
-      <w:commentRangeEnd w:id="4"/>
-      <w:r>
-        <w:rPr>
-          <w:rStyle w:val="Kommentarzeichen"/>
-          <w:b/>
-        </w:rPr>
-        <w:commentReference w:id="4"/>
-      </w:r>
     </w:p>
     <w:p>
       <w:pPr>
@@ -1732,10 +1773,7 @@
         <w:t xml:space="preserve">URL also expects a 100 continue response before it will transmit the body of the </w:t>
       </w:r>
       <w:r>
-        <w:t>PUT</w:t>
-      </w:r>
-      <w:r>
-        <w:t xml:space="preserve"> </w:t>
+        <w:t xml:space="preserve">PUT </w:t>
       </w:r>
       <w:r>
         <w:t xml:space="preserve">data. We parsed the header and if the header contains expect continue, we will send a 100 continue response before handling the rest of the request. We also </w:t>
@@ -1868,7 +1906,7 @@
                     </pic:cNvPicPr>
                   </pic:nvPicPr>
                   <pic:blipFill>
-                    <a:blip r:embed="rId16">
+                    <a:blip r:embed="rId15">
                       <a:extLst>
                         <a:ext uri="{28A0092B-C50C-407E-A947-70E740481C1C}">
                           <a14:useLocalDpi xmlns:a14="http://schemas.microsoft.com/office/drawing/2010/main" val="0"/>
@@ -1910,385 +1948,334 @@
     </w:p>
     <w:p>
       <w:pPr>
+        <w:pStyle w:val="Heading2"/>
+      </w:pPr>
+      <w:r>
+        <w:t>P</w:t>
+      </w:r>
+      <w:r>
+        <w:t>UT</w:t>
+      </w:r>
+      <w:r>
+        <w:t xml:space="preserve"> vs. P</w:t>
+      </w:r>
+      <w:r>
+        <w:t>OST</w:t>
+      </w:r>
+      <w:r>
+        <w:t>:</w:t>
+      </w:r>
+    </w:p>
+    <w:p>
+      <w:r>
+        <w:tab/>
+      </w:r>
+      <w:r>
+        <w:t xml:space="preserve">The idea of a POST request is to </w:t>
+      </w:r>
+      <w:r>
+        <w:t>send data to the server</w:t>
+      </w:r>
+      <w:r>
+        <w:t xml:space="preserve"> inside the body of the request. The server can do whatever it wants with that data. </w:t>
+      </w:r>
+      <w:r>
+        <w:t xml:space="preserve">If the data is a file the </w:t>
+      </w:r>
+      <w:r>
+        <w:t xml:space="preserve">server can, for </w:t>
+      </w:r>
+      <w:r>
+        <w:t>example</w:t>
+      </w:r>
+      <w:r>
+        <w:t xml:space="preserve">, save it in </w:t>
+      </w:r>
+      <w:r>
+        <w:t>its</w:t>
+      </w:r>
+      <w:r>
+        <w:t xml:space="preserve"> file system.</w:t>
+      </w:r>
+      <w:r>
+        <w:t xml:space="preserve"> </w:t>
+      </w:r>
+      <w:r>
+        <w:t>So,</w:t>
+      </w:r>
+      <w:r>
+        <w:t xml:space="preserve"> a</w:t>
+      </w:r>
+      <w:r>
+        <w:t xml:space="preserve"> POST </w:t>
+      </w:r>
+      <w:r>
+        <w:t>request can modify, update, or create a resource but the resource URI is not specified in the request. If you send the</w:t>
+      </w:r>
+      <w:r>
+        <w:t xml:space="preserve"> same POST</w:t>
+      </w:r>
+      <w:r>
+        <w:t xml:space="preserve"> request multiple </w:t>
+      </w:r>
+      <w:r>
+        <w:t>times, the</w:t>
+      </w:r>
+      <w:r>
+        <w:t xml:space="preserve"> client </w:t>
+      </w:r>
+      <w:r>
+        <w:t>must</w:t>
+      </w:r>
+      <w:r>
+        <w:t xml:space="preserve"> </w:t>
+      </w:r>
+      <w:r>
+        <w:t>assume that the server state is changed every time.</w:t>
+      </w:r>
+      <w:r>
+        <w:t xml:space="preserve"> </w:t>
+      </w:r>
+      <w:r>
+        <w:t xml:space="preserve"> </w:t>
+      </w:r>
+    </w:p>
+    <w:p>
+      <w:r>
+        <w:t>On our server when a user issues a POST request using “uploadFile.html” the filename and the PNG binary image data is sent to the server.</w:t>
+      </w:r>
+      <w:r>
+        <w:t xml:space="preserve"> This follows the factory design pattern and w</w:t>
+      </w:r>
+      <w:r>
+        <w:t>hen the server receives the request, it creates a new resource in the “upload” directory with a date stamp appended to the filename. We chose to append a date stamp because a POST request is not idempotent, and each new request should</w:t>
+      </w:r>
+      <w:r>
+        <w:t xml:space="preserve"> be handled in</w:t>
+      </w:r>
+      <w:r>
+        <w:t xml:space="preserve">dependent to older ones, so each </w:t>
+      </w:r>
+      <w:proofErr w:type="spellStart"/>
+      <w:r>
+        <w:t>uploadFile</w:t>
+      </w:r>
+      <w:proofErr w:type="spellEnd"/>
+      <w:r>
+        <w:t xml:space="preserve"> POST request</w:t>
+      </w:r>
+      <w:r>
+        <w:t xml:space="preserve"> create</w:t>
+      </w:r>
+      <w:r>
+        <w:t>s</w:t>
+      </w:r>
+      <w:r>
+        <w:t xml:space="preserve"> a new resource</w:t>
+      </w:r>
+      <w:r>
+        <w:t xml:space="preserve"> in the upload/ folder</w:t>
+      </w:r>
+    </w:p>
+    <w:p>
+      <w:pPr>
+        <w:ind w:firstLine="720"/>
+      </w:pPr>
+      <w:r>
+        <w:t xml:space="preserve">  </w:t>
+      </w:r>
+      <w:r>
+        <w:t xml:space="preserve">The idea of a PUT request is to </w:t>
+      </w:r>
+      <w:r>
+        <w:t>save</w:t>
+      </w:r>
+      <w:r>
+        <w:t xml:space="preserve"> a file to a specific location</w:t>
+      </w:r>
+      <w:r>
+        <w:t xml:space="preserve"> respectively URL</w:t>
+      </w:r>
+      <w:r>
+        <w:t xml:space="preserve"> on the server. </w:t>
+      </w:r>
+      <w:r>
+        <w:t>With a PUT request you specify the resource UR</w:t>
+      </w:r>
+      <w:r>
+        <w:t>I</w:t>
+      </w:r>
+      <w:r>
+        <w:t xml:space="preserve"> </w:t>
+      </w:r>
+      <w:r>
+        <w:t xml:space="preserve">in the request which makes it </w:t>
+      </w:r>
+      <w:r>
+        <w:t xml:space="preserve">idempotent. This means that regardless of how many times you execute the request and regardless of </w:t>
+      </w:r>
+      <w:r>
+        <w:t>whether</w:t>
+      </w:r>
+      <w:r>
+        <w:t xml:space="preserve"> it previously </w:t>
+      </w:r>
+      <w:r>
+        <w:lastRenderedPageBreak/>
+        <w:t>existed the result f</w:t>
+      </w:r>
+      <w:r>
+        <w:t>rom</w:t>
+      </w:r>
+      <w:r>
+        <w:t xml:space="preserve"> the request will be the same. </w:t>
+      </w:r>
+      <w:r>
+        <w:t>PUT updates or creates resources by replacing them in their entirety.</w:t>
+      </w:r>
+      <w:r>
+        <w:t xml:space="preserve"> </w:t>
+      </w:r>
+    </w:p>
+    <w:p>
+      <w:pPr>
+        <w:ind w:firstLine="720"/>
+      </w:pPr>
+    </w:p>
+    <w:p>
+      <w:pPr>
         <w:rPr>
           <w:b/>
         </w:rPr>
       </w:pPr>
-      <w:commentRangeStart w:id="5"/>
-      <w:r>
+    </w:p>
+    <w:p>
+      <w:pPr>
         <w:rPr>
           <w:b/>
         </w:rPr>
-        <w:t>P</w:t>
+      </w:pPr>
+    </w:p>
+    <w:p>
+      <w:r>
+        <w:rPr>
+          <w:rStyle w:val="Heading1Char"/>
+        </w:rPr>
+        <w:t>Problem 3</w:t>
+      </w:r>
+      <w:r>
+        <w:rPr>
+          <w:rStyle w:val="Heading1Char"/>
+        </w:rPr>
+        <w:t xml:space="preserve"> (Telnet)</w:t>
+      </w:r>
+      <w:r>
+        <w:rPr>
+          <w:rStyle w:val="Heading1Char"/>
+        </w:rPr>
+        <w:t>:</w:t>
       </w:r>
       <w:r>
         <w:rPr>
           <w:b/>
         </w:rPr>
-        <w:t>UT</w:t>
-      </w:r>
-      <w:r>
-        <w:rPr>
-          <w:b/>
-        </w:rPr>
-        <w:t xml:space="preserve"> vs. P</w:t>
-      </w:r>
-      <w:r>
-        <w:rPr>
-          <w:b/>
-        </w:rPr>
-        <w:t>OST</w:t>
-      </w:r>
-      <w:r>
-        <w:rPr>
-          <w:b/>
-        </w:rPr>
-        <w:t>:</w:t>
-      </w:r>
-      <w:commentRangeEnd w:id="5"/>
-      <w:r>
-        <w:rPr>
-          <w:rStyle w:val="Kommentarzeichen"/>
-          <w:b/>
-        </w:rPr>
-        <w:commentReference w:id="5"/>
-      </w:r>
-    </w:p>
-    <w:p>
-      <w:r>
-        <w:tab/>
-      </w:r>
-      <w:r>
-        <w:t xml:space="preserve">The idea of a POST request is to </w:t>
-      </w:r>
-      <w:r>
-        <w:t>send data to the server</w:t>
-      </w:r>
-      <w:r>
-        <w:t xml:space="preserve"> inside the body of the request. The server can do whatever it wants with that data. </w:t>
-      </w:r>
-      <w:r>
-        <w:t xml:space="preserve">If the data is a file the </w:t>
-      </w:r>
-      <w:r>
-        <w:t xml:space="preserve">server can, for sure, save it in </w:t>
-      </w:r>
-      <w:proofErr w:type="spellStart"/>
-      <w:proofErr w:type="gramStart"/>
-      <w:r>
-        <w:t>it’s</w:t>
-      </w:r>
-      <w:proofErr w:type="spellEnd"/>
-      <w:proofErr w:type="gramEnd"/>
-      <w:r>
-        <w:t xml:space="preserve"> file system.</w:t>
-      </w:r>
-      <w:r>
         <w:t xml:space="preserve"> </w:t>
       </w:r>
-      <w:proofErr w:type="gramStart"/>
-      <w:r>
-        <w:t>So</w:t>
-      </w:r>
-      <w:proofErr w:type="gramEnd"/>
-      <w:r>
-        <w:t xml:space="preserve"> a</w:t>
-      </w:r>
-      <w:r>
-        <w:t xml:space="preserve"> POST </w:t>
-      </w:r>
-      <w:r>
-        <w:t>request can modify, update, or create a resource but the resource URI is not specified in the request. If you send the</w:t>
-      </w:r>
-      <w:r>
-        <w:t xml:space="preserve"> same POST</w:t>
-      </w:r>
-      <w:r>
-        <w:t xml:space="preserve"> request multiple </w:t>
-      </w:r>
-      <w:proofErr w:type="gramStart"/>
-      <w:r>
-        <w:t xml:space="preserve">times, </w:t>
-      </w:r>
-      <w:r>
-        <w:t xml:space="preserve"> the</w:t>
-      </w:r>
-      <w:proofErr w:type="gramEnd"/>
-      <w:r>
-        <w:t xml:space="preserve"> client has to </w:t>
-      </w:r>
-      <w:r>
-        <w:t>assume that the server state is changed every time.</w:t>
+      <w:r>
+        <w:t>The following tests were all p</w:t>
+      </w:r>
+      <w:r>
+        <w:t>er</w:t>
+      </w:r>
+      <w:r>
+        <w:t>formed using telnet through windows PowerShell. Each session was initiated by typing “telnet localhost 8080”</w:t>
+      </w:r>
+      <w:r>
+        <w:t>. Telnet enables you to</w:t>
       </w:r>
       <w:r>
         <w:t xml:space="preserve"> </w:t>
       </w:r>
       <w:r>
+        <w:t>connect with a server and send and receive any kind of text-based messages. That is why we can</w:t>
+      </w:r>
+      <w:r>
         <w:t xml:space="preserve"> </w:t>
       </w:r>
-    </w:p>
-    <w:p>
-      <w:r>
-        <w:t>On our server when a user issues a POST request using “uploadFile.html” the filename and the PNG binary image data is sent to the server.</w:t>
-      </w:r>
-      <w:r>
-        <w:t xml:space="preserve"> This follows the factory design pattern and w</w:t>
-      </w:r>
-      <w:r>
-        <w:t>hen the server receives the request, it creates a new resource in the “upload” directory with a date stamp appended to the filename. We chose to append a date stamp because a POST request is not idempotent, and each new request should</w:t>
-      </w:r>
-      <w:r>
-        <w:t xml:space="preserve"> be handled in</w:t>
-      </w:r>
-      <w:r>
-        <w:t xml:space="preserve">dependent to older ones, so each </w:t>
-      </w:r>
-      <w:proofErr w:type="spellStart"/>
-      <w:r>
-        <w:t>uploadFile</w:t>
-      </w:r>
-      <w:proofErr w:type="spellEnd"/>
-      <w:r>
-        <w:t xml:space="preserve"> POST request</w:t>
-      </w:r>
-      <w:r>
-        <w:t xml:space="preserve"> create</w:t>
-      </w:r>
-      <w:r>
-        <w:t>s</w:t>
-      </w:r>
-      <w:r>
-        <w:t xml:space="preserve"> a new resource</w:t>
-      </w:r>
-      <w:r>
-        <w:t xml:space="preserve"> in the upload/ folder</w:t>
-      </w:r>
-    </w:p>
-    <w:p>
-      <w:pPr>
-        <w:ind w:firstLine="720"/>
-      </w:pPr>
-      <w:r>
-        <w:lastRenderedPageBreak/>
-        <w:t xml:space="preserve">  </w:t>
-      </w:r>
-      <w:r>
-        <w:t xml:space="preserve">The idea of a PUT request is to </w:t>
-      </w:r>
-      <w:r>
-        <w:t>save</w:t>
-      </w:r>
-      <w:r>
-        <w:t xml:space="preserve"> a file to a specific location</w:t>
-      </w:r>
-      <w:r>
-        <w:t xml:space="preserve"> respectively URL</w:t>
-      </w:r>
-      <w:r>
-        <w:t xml:space="preserve"> on the server. </w:t>
-      </w:r>
-      <w:r>
-        <w:t>With a PUT request you specify the resource UR</w:t>
-      </w:r>
-      <w:r>
-        <w:t>I</w:t>
+      <w:r>
+        <w:t>issue HTTP requests from the command line instead of from a web browser.</w:t>
+      </w:r>
+    </w:p>
+    <w:p>
+      <w:r>
+        <w:rPr>
+          <w:rStyle w:val="Heading2Char"/>
+        </w:rPr>
+        <w:t>Named HTML Page:</w:t>
+      </w:r>
+      <w:r>
+        <w:t xml:space="preserve"> This test retrieved the fun.html page from the server. It shows the 200 OK HTTP response from the server indicating that the request was successful</w:t>
+      </w:r>
+      <w:r>
+        <w:t>, it shows the HTTP version</w:t>
+      </w:r>
+      <w:r>
+        <w:t xml:space="preserve"> used</w:t>
+      </w:r>
+      <w:r>
+        <w:t>, which is 1.1</w:t>
+      </w:r>
+      <w:r>
+        <w:t>.</w:t>
+      </w:r>
+      <w:r>
+        <w:t xml:space="preserve"> The </w:t>
+      </w:r>
+      <w:r>
+        <w:t>reply</w:t>
+      </w:r>
+      <w:r>
+        <w:t xml:space="preserve"> header</w:t>
+      </w:r>
+      <w:r>
+        <w:t xml:space="preserve"> also</w:t>
+      </w:r>
+      <w:r>
+        <w:t xml:space="preserve"> shows the</w:t>
+      </w:r>
+      <w:r>
+        <w:t xml:space="preserve"> Content-Type of the </w:t>
+      </w:r>
+      <w:r>
+        <w:t>file in the body for letting the client know how he should handle it.</w:t>
       </w:r>
       <w:r>
         <w:t xml:space="preserve"> </w:t>
       </w:r>
       <w:r>
-        <w:t xml:space="preserve">in the request which makes it </w:t>
-      </w:r>
-      <w:r>
-        <w:t xml:space="preserve">idempotent. This means that regardless of how many times you execute the request and regardless of </w:t>
-      </w:r>
-      <w:r>
-        <w:t>whether</w:t>
-      </w:r>
-      <w:r>
-        <w:t xml:space="preserve"> it previously existed the result f</w:t>
-      </w:r>
-      <w:r>
-        <w:t>rom</w:t>
-      </w:r>
-      <w:r>
-        <w:t xml:space="preserve"> the request will be the same. </w:t>
-      </w:r>
-      <w:r>
-        <w:t>PUT updates or creates resources by replacing them in their entirety.</w:t>
+        <w:t xml:space="preserve">The header also included the </w:t>
+      </w:r>
+      <w:r>
+        <w:t>C</w:t>
+      </w:r>
+      <w:r>
+        <w:t xml:space="preserve">ontent-length which can be checked against the </w:t>
+      </w:r>
+      <w:r>
+        <w:t>body</w:t>
+      </w:r>
+      <w:r>
+        <w:t xml:space="preserve"> as a simple data-loss check</w:t>
+      </w:r>
+      <w:r>
+        <w:t xml:space="preserve"> or used for different ways</w:t>
+      </w:r>
+      <w:r>
+        <w:t>.</w:t>
       </w:r>
       <w:r>
         <w:t xml:space="preserve"> </w:t>
       </w:r>
-    </w:p>
-    <w:p>
-      <w:r>
-        <w:tab/>
-      </w:r>
-    </w:p>
-    <w:p>
-      <w:pPr>
-        <w:rPr>
-          <w:b/>
-        </w:rPr>
-      </w:pPr>
-    </w:p>
-    <w:p>
-      <w:pPr>
-        <w:rPr>
-          <w:b/>
-        </w:rPr>
-      </w:pPr>
-    </w:p>
-    <w:p>
-      <w:pPr>
-        <w:rPr>
-          <w:b/>
-        </w:rPr>
-      </w:pPr>
-    </w:p>
-    <w:p>
-      <w:commentRangeStart w:id="6"/>
-      <w:r>
-        <w:rPr>
-          <w:b/>
-        </w:rPr>
-        <w:t>Problem 3</w:t>
-      </w:r>
-      <w:r>
-        <w:rPr>
-          <w:b/>
-        </w:rPr>
-        <w:t xml:space="preserve"> (</w:t>
-      </w:r>
-      <w:commentRangeStart w:id="7"/>
-      <w:r>
-        <w:rPr>
-          <w:b/>
-        </w:rPr>
-        <w:t>Telnet</w:t>
-      </w:r>
-      <w:commentRangeEnd w:id="7"/>
-      <w:r>
-        <w:rPr>
-          <w:rStyle w:val="Kommentarzeichen"/>
-        </w:rPr>
-        <w:commentReference w:id="7"/>
-      </w:r>
-      <w:r>
-        <w:rPr>
-          <w:b/>
-        </w:rPr>
-        <w:t>)</w:t>
-      </w:r>
-      <w:r>
-        <w:rPr>
-          <w:b/>
-        </w:rPr>
-        <w:t>:</w:t>
-      </w:r>
-      <w:commentRangeEnd w:id="6"/>
-      <w:r>
-        <w:rPr>
-          <w:rStyle w:val="Kommentarzeichen"/>
-        </w:rPr>
-        <w:commentReference w:id="6"/>
-      </w:r>
-      <w:r>
-        <w:rPr>
-          <w:b/>
-        </w:rPr>
-        <w:t xml:space="preserve"> </w:t>
-      </w:r>
-      <w:r>
-        <w:t>The following tests were all p</w:t>
-      </w:r>
-      <w:r>
-        <w:t>er</w:t>
-      </w:r>
-      <w:r>
-        <w:t>formed using telnet through windows PowerShell. Each session was initiated by typing “telnet localhost 8080”</w:t>
-      </w:r>
-      <w:r>
-        <w:t>. Telnet enables you to</w:t>
-      </w:r>
-      <w:r>
-        <w:t xml:space="preserve"> </w:t>
-      </w:r>
-      <w:r>
-        <w:t>connect with a server and send and receive any kind of text-based messages. That is why we can</w:t>
-      </w:r>
-      <w:r>
-        <w:t xml:space="preserve"> </w:t>
-      </w:r>
-      <w:r>
-        <w:t>issue HTTP requests from the command line instead of from a web browser.</w:t>
-      </w:r>
-    </w:p>
-    <w:p>
-      <w:r>
-        <w:rPr>
-          <w:b/>
-        </w:rPr>
-        <w:t>Named HTML Page:</w:t>
-      </w:r>
-      <w:r>
-        <w:t xml:space="preserve"> This test retrieved the fun.html page from the server. It shows the 200 OK HTTP response from the server indicating that the request was successful</w:t>
-      </w:r>
-      <w:r>
-        <w:t>, it shows the used HTTP version, which is 1.1</w:t>
-      </w:r>
-      <w:r>
-        <w:t>.</w:t>
-      </w:r>
-      <w:r>
-        <w:t xml:space="preserve"> The </w:t>
-      </w:r>
-      <w:r>
-        <w:t>reply</w:t>
-      </w:r>
-      <w:r>
-        <w:t xml:space="preserve"> header</w:t>
-      </w:r>
-      <w:r>
-        <w:t xml:space="preserve"> also</w:t>
-      </w:r>
-      <w:r>
-        <w:t xml:space="preserve"> shows the</w:t>
-      </w:r>
-      <w:r>
-        <w:t xml:space="preserve"> Content-Type of the </w:t>
-      </w:r>
-      <w:r>
-        <w:t>file in the body for letting the client know how he should handle it.</w:t>
-      </w:r>
-      <w:r>
-        <w:t xml:space="preserve"> </w:t>
-      </w:r>
-      <w:r>
-        <w:t xml:space="preserve">The header also included the </w:t>
-      </w:r>
-      <w:r>
-        <w:t>C</w:t>
-      </w:r>
-      <w:r>
-        <w:t xml:space="preserve">ontent-length which can be checked against the </w:t>
-      </w:r>
-      <w:r>
-        <w:t>body</w:t>
-      </w:r>
-      <w:r>
-        <w:t xml:space="preserve"> as a simple data-loss check</w:t>
-      </w:r>
-      <w:r>
-        <w:t xml:space="preserve"> or used for different ways</w:t>
-      </w:r>
-      <w:r>
-        <w:t>.</w:t>
-      </w:r>
-      <w:r>
-        <w:t xml:space="preserve"> </w:t>
-      </w:r>
       <w:r>
         <w:t>Finally</w:t>
       </w:r>
@@ -2302,16 +2289,10 @@
         <w:t>, which indicates the end of the header,</w:t>
       </w:r>
       <w:r>
-        <w:t xml:space="preserve"> it shows the desired HTML page</w:t>
-      </w:r>
-      <w:r>
-        <w:t>.</w:t>
-      </w:r>
-      <w:r>
-        <w:t xml:space="preserve"> </w:t>
-      </w:r>
-      <w:r>
-        <w:t>The HTML page is shown in plain text because telnet is a terminal and does not render the page like a browser.</w:t>
+        <w:t xml:space="preserve"> it shows the desired HTML page.</w:t>
+      </w:r>
+      <w:r>
+        <w:t xml:space="preserve"> The HTML page is shown in plain text because telnet is a terminal and does not render the page like a browser.</w:t>
       </w:r>
       <w:r>
         <w:t xml:space="preserve"> </w:t>
@@ -2370,7 +2351,7 @@
                     </pic:cNvPicPr>
                   </pic:nvPicPr>
                   <pic:blipFill>
-                    <a:blip r:embed="rId17">
+                    <a:blip r:embed="rId16">
                       <a:extLst>
                         <a:ext uri="{28A0092B-C50C-407E-A947-70E740481C1C}">
                           <a14:useLocalDpi xmlns:a14="http://schemas.microsoft.com/office/drawing/2010/main" val="0"/>
@@ -2410,21 +2391,37 @@
     <w:p>
       <w:r>
         <w:rPr>
+          <w:rStyle w:val="Heading2Char"/>
+        </w:rPr>
+        <w:lastRenderedPageBreak/>
+        <w:t>Image:</w:t>
+      </w:r>
+      <w:r>
+        <w:rPr>
           <w:b/>
         </w:rPr>
-        <w:t>Image:</w:t>
-      </w:r>
-      <w:r>
-        <w:rPr>
-          <w:b/>
-        </w:rPr>
         <w:t xml:space="preserve"> </w:t>
       </w:r>
       <w:r>
-        <w:t>This test retrieved the clown.png image from the server. It shows the 200 OK HTTP response from the server indicating that the request was successful</w:t>
-      </w:r>
-      <w:r>
-        <w:t xml:space="preserve"> and the used HTTP version which is 1.1. The content-type </w:t>
+        <w:t xml:space="preserve">This test retrieved the clown.png image from the server. It shows the 200 OK HTTP response from the server indicating that the request was </w:t>
+      </w:r>
+      <w:r>
+        <w:t>successful,</w:t>
+      </w:r>
+      <w:r>
+        <w:t xml:space="preserve"> and th</w:t>
+      </w:r>
+      <w:r>
+        <w:t>e</w:t>
+      </w:r>
+      <w:r>
+        <w:t xml:space="preserve"> HTTP version</w:t>
+      </w:r>
+      <w:r>
+        <w:t xml:space="preserve"> used</w:t>
+      </w:r>
+      <w:r>
+        <w:t xml:space="preserve"> which is 1.1. The content-type </w:t>
       </w:r>
       <w:r>
         <w:t xml:space="preserve">shows the media type of the content in the body, which </w:t>
@@ -2451,8 +2448,6 @@
       <w:r>
         <w:t xml:space="preserve"> After that there is a blank new line which indicates the end of the header.</w:t>
       </w:r>
-      <w:bookmarkStart w:id="8" w:name="_GoBack"/>
-      <w:bookmarkEnd w:id="8"/>
     </w:p>
     <w:p>
       <w:r>
@@ -2492,7 +2487,13 @@
         <w:t>of seemingly random characters</w:t>
       </w:r>
       <w:r>
-        <w:t>. After sending the response, the serve closes the connection.</w:t>
+        <w:t>. After sending the response, the serve</w:t>
+      </w:r>
+      <w:r>
+        <w:t>r</w:t>
+      </w:r>
+      <w:r>
+        <w:t xml:space="preserve"> closes the connection.</w:t>
       </w:r>
     </w:p>
     <w:p>
@@ -2535,7 +2536,7 @@
                     </pic:cNvPicPr>
                   </pic:nvPicPr>
                   <pic:blipFill>
-                    <a:blip r:embed="rId18">
+                    <a:blip r:embed="rId17">
                       <a:extLst>
                         <a:ext uri="{28A0092B-C50C-407E-A947-70E740481C1C}">
                           <a14:useLocalDpi xmlns:a14="http://schemas.microsoft.com/office/drawing/2010/main" val="0"/>
@@ -2567,13 +2568,21 @@
         </w:drawing>
       </w:r>
     </w:p>
-    <w:p>
+    <w:p/>
+    <w:p/>
+    <w:p>
+      <w:r>
+        <w:rPr>
+          <w:rStyle w:val="Heading2Char"/>
+        </w:rPr>
+        <w:lastRenderedPageBreak/>
+        <w:t>Directory</w:t>
+      </w:r>
       <w:r>
         <w:rPr>
           <w:b/>
         </w:rPr>
-        <w:lastRenderedPageBreak/>
-        <w:t>Directory:</w:t>
+        <w:t>:</w:t>
       </w:r>
       <w:r>
         <w:t xml:space="preserve"> </w:t>
@@ -2634,9 +2643,9 @@
           <w:noProof/>
         </w:rPr>
         <w:drawing>
-          <wp:inline distT="0" distB="0" distL="0" distR="0" wp14:anchorId="6EA6F2AF" wp14:editId="083AB4A7">
-            <wp:extent cx="5934075" cy="2933700"/>
-            <wp:effectExtent l="0" t="0" r="9525" b="0"/>
+          <wp:inline distT="0" distB="0" distL="0" distR="0" wp14:anchorId="6EA6F2AF" wp14:editId="4A8007EF">
+            <wp:extent cx="5867400" cy="2876550"/>
+            <wp:effectExtent l="0" t="0" r="0" b="0"/>
             <wp:docPr id="13" name="Picture 13"/>
             <wp:cNvGraphicFramePr>
               <a:graphicFrameLocks xmlns:a="http://schemas.openxmlformats.org/drawingml/2006/main" noChangeAspect="1"/>
@@ -2650,23 +2659,21 @@
                       <a:picLocks noChangeAspect="1" noChangeArrowheads="1"/>
                     </pic:cNvPicPr>
                   </pic:nvPicPr>
-                  <pic:blipFill>
-                    <a:blip r:embed="rId19">
+                  <pic:blipFill rotWithShape="1">
+                    <a:blip r:embed="rId18">
                       <a:extLst>
                         <a:ext uri="{28A0092B-C50C-407E-A947-70E740481C1C}">
                           <a14:useLocalDpi xmlns:a14="http://schemas.microsoft.com/office/drawing/2010/main" val="0"/>
                         </a:ext>
                       </a:extLst>
                     </a:blip>
-                    <a:srcRect/>
-                    <a:stretch>
-                      <a:fillRect/>
-                    </a:stretch>
+                    <a:srcRect t="1948" r="1123"/>
+                    <a:stretch/>
                   </pic:blipFill>
                   <pic:spPr bwMode="auto">
                     <a:xfrm>
                       <a:off x="0" y="0"/>
-                      <a:ext cx="5934075" cy="2933700"/>
+                      <a:ext cx="5867400" cy="2876550"/>
                     </a:xfrm>
                     <a:prstGeom prst="rect">
                       <a:avLst/>
@@ -2675,6 +2682,11 @@
                     <a:ln>
                       <a:noFill/>
                     </a:ln>
+                    <a:extLst>
+                      <a:ext uri="{53640926-AAD7-44D8-BBD7-CCE9431645EC}">
+                        <a14:shadowObscured xmlns:a14="http://schemas.microsoft.com/office/drawing/2010/main"/>
+                      </a:ext>
+                    </a:extLst>
                   </pic:spPr>
                 </pic:pic>
               </a:graphicData>
@@ -2682,6 +2694,37 @@
           </wp:inline>
         </w:drawing>
       </w:r>
+    </w:p>
+    <w:p/>
+    <w:p>
+      <w:pPr>
+        <w:pStyle w:val="Heading1"/>
+      </w:pPr>
+      <w:r>
+        <w:t>Summary of Project:</w:t>
+      </w:r>
+      <w:r>
+        <w:t xml:space="preserve"> </w:t>
+      </w:r>
+    </w:p>
+    <w:p>
+      <w:r>
+        <w:t>Fabian</w:t>
+      </w:r>
+      <w:r>
+        <w:t xml:space="preserve"> (50%) </w:t>
+      </w:r>
+      <w:r>
+        <w:t>Alex</w:t>
+      </w:r>
+      <w:r>
+        <w:t xml:space="preserve"> (50%)</w:t>
+      </w:r>
+      <w:r>
+        <w:t>:</w:t>
+      </w:r>
+      <w:bookmarkStart w:id="1" w:name="_GoBack"/>
+      <w:bookmarkEnd w:id="1"/>
     </w:p>
     <w:sectPr>
       <w:pgSz w:w="12240" w:h="15840"/>
@@ -2693,306 +2736,125 @@
 </w:document>
 </file>
 
-<file path=word/comments.xml><?xml version="1.0" encoding="utf-8"?>
-<w:comments xmlns:wpc="http://schemas.microsoft.com/office/word/2010/wordprocessingCanvas" xmlns:cx="http://schemas.microsoft.com/office/drawing/2014/chartex" xmlns:cx1="http://schemas.microsoft.com/office/drawing/2015/9/8/chartex" xmlns:cx2="http://schemas.microsoft.com/office/drawing/2015/10/21/chartex" xmlns:cx3="http://schemas.microsoft.com/office/drawing/2016/5/9/chartex" xmlns:cx4="http://schemas.microsoft.com/office/drawing/2016/5/10/chartex" xmlns:cx5="http://schemas.microsoft.com/office/drawing/2016/5/11/chartex" xmlns:cx6="http://schemas.microsoft.com/office/drawing/2016/5/12/chartex" xmlns:cx7="http://schemas.microsoft.com/office/drawing/2016/5/13/chartex" xmlns:cx8="http://schemas.microsoft.com/office/drawing/2016/5/14/chartex" xmlns:mc="http://schemas.openxmlformats.org/markup-compatibility/2006" xmlns:aink="http://schemas.microsoft.com/office/drawing/2016/ink" xmlns:am3d="http://schemas.microsoft.com/office/drawing/2017/model3d" xmlns:o="urn:schemas-microsoft-com:office:office" xmlns:r="http://schemas.openxmlformats.org/officeDocument/2006/relationships" xmlns:m="http://schemas.openxmlformats.org/officeDocument/2006/math" xmlns:v="urn:schemas-microsoft-com:vml" xmlns:wp14="http://schemas.microsoft.com/office/word/2010/wordprocessingDrawing" xmlns:wp="http://schemas.openxmlformats.org/drawingml/2006/wordprocessingDrawing" xmlns:w10="urn:schemas-microsoft-com:office:word" xmlns:w="http://schemas.openxmlformats.org/wordprocessingml/2006/main" xmlns:w14="http://schemas.microsoft.com/office/word/2010/wordml" xmlns:w15="http://schemas.microsoft.com/office/word/2012/wordml" xmlns:w16cid="http://schemas.microsoft.com/office/word/2016/wordml/cid" xmlns:w16se="http://schemas.microsoft.com/office/word/2015/wordml/symex" xmlns:wpg="http://schemas.microsoft.com/office/word/2010/wordprocessingGroup" xmlns:wpi="http://schemas.microsoft.com/office/word/2010/wordprocessingInk" xmlns:wne="http://schemas.microsoft.com/office/word/2006/wordml" xmlns:wps="http://schemas.microsoft.com/office/word/2010/wordprocessingShape" mc:Ignorable="w14 w15 w16se w16cid wp14">
-  <w:comment w:id="0" w:author="Fabian Scherer" w:date="2019-03-01T05:46:00Z" w:initials="FS">
-    <w:p>
-      <w:pPr>
-        <w:pStyle w:val="Kommentartext"/>
-      </w:pPr>
-      <w:r>
-        <w:rPr>
-          <w:rStyle w:val="Kommentarzeichen"/>
-        </w:rPr>
-        <w:annotationRef/>
-      </w:r>
-      <w:r>
-        <w:t>“</w:t>
-      </w:r>
-      <w:r>
-        <w:rPr>
-          <w:b/>
-        </w:rPr>
-        <w:t>Include a description of how you tested each of these response codes</w:t>
-      </w:r>
-      <w:r>
-        <w:t xml:space="preserve"> with screenshots of the result in your report.</w:t>
-      </w:r>
-      <w:r>
-        <w:t>”</w:t>
-      </w:r>
-    </w:p>
-    <w:p>
-      <w:pPr>
-        <w:pStyle w:val="Kommentartext"/>
-      </w:pPr>
-    </w:p>
-    <w:p>
-      <w:pPr>
-        <w:pStyle w:val="Kommentartext"/>
-      </w:pPr>
-      <w:r>
-        <w:t>“</w:t>
-      </w:r>
-      <w:r>
-        <w:t xml:space="preserve">you are free to make reasonable assumptions and design decisions. </w:t>
-      </w:r>
-      <w:r>
-        <w:rPr>
-          <w:b/>
-        </w:rPr>
-        <w:t>Note that these should be documented and motivated in your report</w:t>
-      </w:r>
-      <w:r>
-        <w:t>.</w:t>
-      </w:r>
-      <w:r>
-        <w:t>”</w:t>
-      </w:r>
-    </w:p>
-  </w:comment>
-  <w:comment w:id="1" w:author="Fabian Scherer" w:date="2019-03-01T05:44:00Z" w:initials="FS">
-    <w:p>
-      <w:pPr>
-        <w:pStyle w:val="Kommentartext"/>
-      </w:pPr>
-      <w:r>
-        <w:rPr>
-          <w:rStyle w:val="Kommentarzeichen"/>
-        </w:rPr>
-        <w:annotationRef/>
-      </w:r>
-      <w:r>
-        <w:t>This picture is not good</w:t>
-      </w:r>
-      <w:r>
-        <w:t>.</w:t>
-      </w:r>
-    </w:p>
-  </w:comment>
-  <w:comment w:id="2" w:author="Fabian Scherer" w:date="2019-03-01T05:47:00Z" w:initials="FS">
-    <w:p>
-      <w:pPr>
-        <w:pStyle w:val="Kommentartext"/>
-      </w:pPr>
-      <w:r>
-        <w:rPr>
-          <w:rStyle w:val="Kommentarzeichen"/>
-        </w:rPr>
-        <w:annotationRef/>
-      </w:r>
-      <w:r>
-        <w:t xml:space="preserve">Here you really have to say what to problem is. We need a description to every picture but </w:t>
-      </w:r>
-      <w:r>
-        <w:t>here even I had to look for a few seconds to find the problem</w:t>
-      </w:r>
-    </w:p>
-  </w:comment>
-  <w:comment w:id="3" w:author="Fabian Scherer" w:date="2019-03-01T05:48:00Z" w:initials="FS">
-    <w:p>
-      <w:pPr>
-        <w:pStyle w:val="Kommentartext"/>
-      </w:pPr>
-      <w:r>
-        <w:rPr>
-          <w:rStyle w:val="Kommentarzeichen"/>
-        </w:rPr>
-        <w:annotationRef/>
-      </w:r>
-      <w:r>
-        <w:t>Show what you want to say with this picture.</w:t>
-      </w:r>
-      <w:r>
-        <w:t xml:space="preserve"> For what is the source code?</w:t>
-      </w:r>
-    </w:p>
-    <w:p>
-      <w:pPr>
-        <w:pStyle w:val="Kommentartext"/>
-      </w:pPr>
-    </w:p>
-    <w:p>
-      <w:pPr>
-        <w:pStyle w:val="Kommentartext"/>
-      </w:pPr>
-      <w:r>
-        <w:t>Explanation how our POST works.</w:t>
-      </w:r>
-      <w:r>
-        <w:br/>
-        <w:t>Everything goes to the upload folder, every POST makes a new resource</w:t>
-      </w:r>
-      <w:r>
-        <w:t>, nothing is overridden (timestamp)</w:t>
-      </w:r>
-      <w:r>
-        <w:t>.</w:t>
-      </w:r>
-    </w:p>
-    <w:p>
-      <w:pPr>
-        <w:pStyle w:val="Kommentartext"/>
-      </w:pPr>
-      <w:r>
-        <w:t>The method we use</w:t>
-      </w:r>
-      <w:r>
-        <w:t xml:space="preserve"> “multipart/form-data”</w:t>
-      </w:r>
-    </w:p>
-  </w:comment>
-  <w:comment w:id="4" w:author="Fabian Scherer" w:date="2019-03-01T05:50:00Z" w:initials="FS">
-    <w:p>
-      <w:pPr>
-        <w:pStyle w:val="Kommentartext"/>
-      </w:pPr>
-      <w:r>
-        <w:rPr>
-          <w:rStyle w:val="Kommentarzeichen"/>
-        </w:rPr>
-        <w:annotationRef/>
-      </w:r>
-      <w:r>
-        <w:t xml:space="preserve">Explanation how it works in our server. The stuff I told you about when you get a file with which name. </w:t>
-      </w:r>
-      <w:r>
-        <w:t xml:space="preserve">Emphasize </w:t>
-      </w:r>
-      <w:r>
-        <w:t>the difference to POST</w:t>
-      </w:r>
-    </w:p>
-  </w:comment>
-  <w:comment w:id="5" w:author="Fabian Scherer" w:date="2019-03-01T05:53:00Z" w:initials="FS">
-    <w:p>
-      <w:pPr>
-        <w:pStyle w:val="Kommentartext"/>
-      </w:pPr>
-      <w:r>
-        <w:rPr>
-          <w:rStyle w:val="Kommentarzeichen"/>
-        </w:rPr>
-        <w:annotationRef/>
-      </w:r>
-      <w:r>
-        <w:t xml:space="preserve">Go into the </w:t>
-      </w:r>
-      <w:r>
-        <w:t>design decision we did for our POST and PUT and how this refers to the differences you explain here</w:t>
-      </w:r>
-      <w:r>
-        <w:t>.</w:t>
-      </w:r>
-    </w:p>
-  </w:comment>
-  <w:comment w:id="7" w:author="Fabian Scherer" w:date="2019-03-01T05:34:00Z" w:initials="FS">
-    <w:p>
-      <w:pPr>
-        <w:pStyle w:val="Kommentartext"/>
-      </w:pPr>
-      <w:r>
-        <w:rPr>
-          <w:rStyle w:val="Kommentarzeichen"/>
-        </w:rPr>
-        <w:annotationRef/>
-      </w:r>
-      <w:r>
-        <w:t>In the pictures you do not show the command you typed in. Since this task is about simulation the client, this is very important to show.</w:t>
-      </w:r>
-    </w:p>
-    <w:p>
-      <w:pPr>
-        <w:pStyle w:val="Kommentartext"/>
-      </w:pPr>
-    </w:p>
-    <w:p>
-      <w:pPr>
-        <w:pStyle w:val="Kommentartext"/>
-      </w:pPr>
-      <w:r>
-        <w:rPr>
-          <w:b/>
-        </w:rPr>
-        <w:t>GET / HTTP/1.1</w:t>
-      </w:r>
-      <w:r>
-        <w:br/>
-      </w:r>
-      <w:r>
-        <w:br/>
-        <w:t>HTTP/1.1 200 OK</w:t>
-      </w:r>
-    </w:p>
-    <w:p>
-      <w:pPr>
-        <w:pStyle w:val="Kommentartext"/>
-      </w:pPr>
-      <w:r>
-        <w:t>Content-Type: …</w:t>
-      </w:r>
-    </w:p>
-  </w:comment>
-  <w:comment w:id="6" w:author="Fabian Scherer" w:date="2019-03-01T05:54:00Z" w:initials="FS">
-    <w:p>
-      <w:pPr>
-        <w:pStyle w:val="Kommentartext"/>
-      </w:pPr>
-      <w:r>
-        <w:rPr>
-          <w:rStyle w:val="Kommentarzeichen"/>
-        </w:rPr>
-        <w:annotationRef/>
-      </w:r>
-      <w:r>
-        <w:t>“</w:t>
-      </w:r>
-      <w:r>
-        <w:rPr>
-          <w:b/>
-        </w:rPr>
-        <w:t>Explain the output for all of these cases.</w:t>
-      </w:r>
-      <w:r>
-        <w:t>”</w:t>
-      </w:r>
-    </w:p>
-  </w:comment>
-</w:comments>
-</file>
-
-<file path=word/commentsExtended.xml><?xml version="1.0" encoding="utf-8"?>
-<w15:commentsEx xmlns:wpc="http://schemas.microsoft.com/office/word/2010/wordprocessingCanvas" xmlns:cx="http://schemas.microsoft.com/office/drawing/2014/chartex" xmlns:cx1="http://schemas.microsoft.com/office/drawing/2015/9/8/chartex" xmlns:cx2="http://schemas.microsoft.com/office/drawing/2015/10/21/chartex" xmlns:cx3="http://schemas.microsoft.com/office/drawing/2016/5/9/chartex" xmlns:cx4="http://schemas.microsoft.com/office/drawing/2016/5/10/chartex" xmlns:cx5="http://schemas.microsoft.com/office/drawing/2016/5/11/chartex" xmlns:cx6="http://schemas.microsoft.com/office/drawing/2016/5/12/chartex" xmlns:cx7="http://schemas.microsoft.com/office/drawing/2016/5/13/chartex" xmlns:cx8="http://schemas.microsoft.com/office/drawing/2016/5/14/chartex" xmlns:mc="http://schemas.openxmlformats.org/markup-compatibility/2006" xmlns:aink="http://schemas.microsoft.com/office/drawing/2016/ink" xmlns:am3d="http://schemas.microsoft.com/office/drawing/2017/model3d" xmlns:o="urn:schemas-microsoft-com:office:office" xmlns:r="http://schemas.openxmlformats.org/officeDocument/2006/relationships" xmlns:m="http://schemas.openxmlformats.org/officeDocument/2006/math" xmlns:v="urn:schemas-microsoft-com:vml" xmlns:wp14="http://schemas.microsoft.com/office/word/2010/wordprocessingDrawing" xmlns:wp="http://schemas.openxmlformats.org/drawingml/2006/wordprocessingDrawing" xmlns:w10="urn:schemas-microsoft-com:office:word" xmlns:w="http://schemas.openxmlformats.org/wordprocessingml/2006/main" xmlns:w14="http://schemas.microsoft.com/office/word/2010/wordml" xmlns:w15="http://schemas.microsoft.com/office/word/2012/wordml" xmlns:w16cid="http://schemas.microsoft.com/office/word/2016/wordml/cid" xmlns:w16se="http://schemas.microsoft.com/office/word/2015/wordml/symex" xmlns:wpg="http://schemas.microsoft.com/office/word/2010/wordprocessingGroup" xmlns:wpi="http://schemas.microsoft.com/office/word/2010/wordprocessingInk" xmlns:wne="http://schemas.microsoft.com/office/word/2006/wordml" xmlns:wps="http://schemas.microsoft.com/office/word/2010/wordprocessingShape" mc:Ignorable="w14 w15 w16se w16cid wp14">
-  <w15:commentEx w15:paraId="25BDEB0E" w15:done="1"/>
-  <w15:commentEx w15:paraId="15ABA826" w15:done="1"/>
-  <w15:commentEx w15:paraId="603E5415" w15:done="1"/>
-  <w15:commentEx w15:paraId="43D3A8AB" w15:done="1"/>
-  <w15:commentEx w15:paraId="09B36640" w15:done="1"/>
-  <w15:commentEx w15:paraId="1A0BA0B3" w15:done="1"/>
-  <w15:commentEx w15:paraId="58121EED" w15:done="0"/>
-  <w15:commentEx w15:paraId="66235385" w15:done="0"/>
-</w15:commentsEx>
-</file>
-
-<file path=word/commentsIds.xml><?xml version="1.0" encoding="utf-8"?>
-<w16cid:commentsIds xmlns:wpc="http://schemas.microsoft.com/office/word/2010/wordprocessingCanvas" xmlns:cx="http://schemas.microsoft.com/office/drawing/2014/chartex" xmlns:cx1="http://schemas.microsoft.com/office/drawing/2015/9/8/chartex" xmlns:cx2="http://schemas.microsoft.com/office/drawing/2015/10/21/chartex" xmlns:cx3="http://schemas.microsoft.com/office/drawing/2016/5/9/chartex" xmlns:cx4="http://schemas.microsoft.com/office/drawing/2016/5/10/chartex" xmlns:cx5="http://schemas.microsoft.com/office/drawing/2016/5/11/chartex" xmlns:cx6="http://schemas.microsoft.com/office/drawing/2016/5/12/chartex" xmlns:cx7="http://schemas.microsoft.com/office/drawing/2016/5/13/chartex" xmlns:cx8="http://schemas.microsoft.com/office/drawing/2016/5/14/chartex" xmlns:mc="http://schemas.openxmlformats.org/markup-compatibility/2006" xmlns:aink="http://schemas.microsoft.com/office/drawing/2016/ink" xmlns:am3d="http://schemas.microsoft.com/office/drawing/2017/model3d" xmlns:o="urn:schemas-microsoft-com:office:office" xmlns:r="http://schemas.openxmlformats.org/officeDocument/2006/relationships" xmlns:m="http://schemas.openxmlformats.org/officeDocument/2006/math" xmlns:v="urn:schemas-microsoft-com:vml" xmlns:wp14="http://schemas.microsoft.com/office/word/2010/wordprocessingDrawing" xmlns:wp="http://schemas.openxmlformats.org/drawingml/2006/wordprocessingDrawing" xmlns:w10="urn:schemas-microsoft-com:office:word" xmlns:w="http://schemas.openxmlformats.org/wordprocessingml/2006/main" xmlns:w14="http://schemas.microsoft.com/office/word/2010/wordml" xmlns:w15="http://schemas.microsoft.com/office/word/2012/wordml" xmlns:w16cid="http://schemas.microsoft.com/office/word/2016/wordml/cid" xmlns:w16se="http://schemas.microsoft.com/office/word/2015/wordml/symex" xmlns:wpg="http://schemas.microsoft.com/office/word/2010/wordprocessingGroup" xmlns:wpi="http://schemas.microsoft.com/office/word/2010/wordprocessingInk" xmlns:wne="http://schemas.microsoft.com/office/word/2006/wordml" xmlns:wps="http://schemas.microsoft.com/office/word/2010/wordprocessingShape" mc:Ignorable="w14 w15 w16se w16cid wp14">
-  <w16cid:commentId w16cid:paraId="25BDEB0E" w16cid:durableId="202345B3"/>
-  <w16cid:commentId w16cid:paraId="15ABA826" w16cid:durableId="20254E2D"/>
-  <w16cid:commentId w16cid:paraId="603E5415" w16cid:durableId="202345D8"/>
-  <w16cid:commentId w16cid:paraId="43D3A8AB" w16cid:durableId="20234622"/>
-  <w16cid:commentId w16cid:paraId="09B36640" w16cid:durableId="202346BA"/>
-  <w16cid:commentId w16cid:paraId="1A0BA0B3" w16cid:durableId="2023473C"/>
-  <w16cid:commentId w16cid:paraId="58121EED" w16cid:durableId="202342EC"/>
-  <w16cid:commentId w16cid:paraId="66235385" w16cid:durableId="202347AE"/>
-</w16cid:commentsIds>
-</file>
-
-<file path=word/people.xml><?xml version="1.0" encoding="utf-8"?>
-<w15:people xmlns:wpc="http://schemas.microsoft.com/office/word/2010/wordprocessingCanvas" xmlns:cx="http://schemas.microsoft.com/office/drawing/2014/chartex" xmlns:cx1="http://schemas.microsoft.com/office/drawing/2015/9/8/chartex" xmlns:cx2="http://schemas.microsoft.com/office/drawing/2015/10/21/chartex" xmlns:cx3="http://schemas.microsoft.com/office/drawing/2016/5/9/chartex" xmlns:cx4="http://schemas.microsoft.com/office/drawing/2016/5/10/chartex" xmlns:cx5="http://schemas.microsoft.com/office/drawing/2016/5/11/chartex" xmlns:cx6="http://schemas.microsoft.com/office/drawing/2016/5/12/chartex" xmlns:cx7="http://schemas.microsoft.com/office/drawing/2016/5/13/chartex" xmlns:cx8="http://schemas.microsoft.com/office/drawing/2016/5/14/chartex" xmlns:mc="http://schemas.openxmlformats.org/markup-compatibility/2006" xmlns:aink="http://schemas.microsoft.com/office/drawing/2016/ink" xmlns:am3d="http://schemas.microsoft.com/office/drawing/2017/model3d" xmlns:o="urn:schemas-microsoft-com:office:office" xmlns:r="http://schemas.openxmlformats.org/officeDocument/2006/relationships" xmlns:m="http://schemas.openxmlformats.org/officeDocument/2006/math" xmlns:v="urn:schemas-microsoft-com:vml" xmlns:wp14="http://schemas.microsoft.com/office/word/2010/wordprocessingDrawing" xmlns:wp="http://schemas.openxmlformats.org/drawingml/2006/wordprocessingDrawing" xmlns:w10="urn:schemas-microsoft-com:office:word" xmlns:w="http://schemas.openxmlformats.org/wordprocessingml/2006/main" xmlns:w14="http://schemas.microsoft.com/office/word/2010/wordml" xmlns:w15="http://schemas.microsoft.com/office/word/2012/wordml" xmlns:w16cid="http://schemas.microsoft.com/office/word/2016/wordml/cid" xmlns:w16se="http://schemas.microsoft.com/office/word/2015/wordml/symex" xmlns:wpg="http://schemas.microsoft.com/office/word/2010/wordprocessingGroup" xmlns:wpi="http://schemas.microsoft.com/office/word/2010/wordprocessingInk" xmlns:wne="http://schemas.microsoft.com/office/word/2006/wordml" xmlns:wps="http://schemas.microsoft.com/office/word/2010/wordprocessingShape" mc:Ignorable="w14 w15 w16se w16cid wp14">
-  <w15:person w15:author="Fabian Scherer">
-    <w15:presenceInfo w15:providerId="Windows Live" w15:userId="f5274d3a80af7b1e"/>
-  </w15:person>
-</w15:people>
+<file path=word/numbering.xml><?xml version="1.0" encoding="utf-8"?>
+<w:numbering xmlns:wpc="http://schemas.microsoft.com/office/word/2010/wordprocessingCanvas" xmlns:cx="http://schemas.microsoft.com/office/drawing/2014/chartex" xmlns:cx1="http://schemas.microsoft.com/office/drawing/2015/9/8/chartex" xmlns:cx2="http://schemas.microsoft.com/office/drawing/2015/10/21/chartex" xmlns:cx3="http://schemas.microsoft.com/office/drawing/2016/5/9/chartex" xmlns:cx4="http://schemas.microsoft.com/office/drawing/2016/5/10/chartex" xmlns:cx5="http://schemas.microsoft.com/office/drawing/2016/5/11/chartex" xmlns:cx6="http://schemas.microsoft.com/office/drawing/2016/5/12/chartex" xmlns:cx7="http://schemas.microsoft.com/office/drawing/2016/5/13/chartex" xmlns:cx8="http://schemas.microsoft.com/office/drawing/2016/5/14/chartex" xmlns:mc="http://schemas.openxmlformats.org/markup-compatibility/2006" xmlns:aink="http://schemas.microsoft.com/office/drawing/2016/ink" xmlns:am3d="http://schemas.microsoft.com/office/drawing/2017/model3d" xmlns:o="urn:schemas-microsoft-com:office:office" xmlns:r="http://schemas.openxmlformats.org/officeDocument/2006/relationships" xmlns:m="http://schemas.openxmlformats.org/officeDocument/2006/math" xmlns:v="urn:schemas-microsoft-com:vml" xmlns:wp14="http://schemas.microsoft.com/office/word/2010/wordprocessingDrawing" xmlns:wp="http://schemas.openxmlformats.org/drawingml/2006/wordprocessingDrawing" xmlns:w10="urn:schemas-microsoft-com:office:word" xmlns:w="http://schemas.openxmlformats.org/wordprocessingml/2006/main" xmlns:w14="http://schemas.microsoft.com/office/word/2010/wordml" xmlns:w15="http://schemas.microsoft.com/office/word/2012/wordml" xmlns:w16cid="http://schemas.microsoft.com/office/word/2016/wordml/cid" xmlns:w16se="http://schemas.microsoft.com/office/word/2015/wordml/symex" xmlns:wpg="http://schemas.microsoft.com/office/word/2010/wordprocessingGroup" xmlns:wpi="http://schemas.microsoft.com/office/word/2010/wordprocessingInk" xmlns:wne="http://schemas.microsoft.com/office/word/2006/wordml" xmlns:wps="http://schemas.microsoft.com/office/word/2010/wordprocessingShape" mc:Ignorable="w14 w15 w16se w16cid wp14">
+  <w:abstractNum w:abstractNumId="0" w15:restartNumberingAfterBreak="0">
+    <w:nsid w:val="05873F72"/>
+    <w:multiLevelType w:val="hybridMultilevel"/>
+    <w:tmpl w:val="42507E82"/>
+    <w:lvl w:ilvl="0" w:tplc="04090001">
+      <w:start w:val="1"/>
+      <w:numFmt w:val="bullet"/>
+      <w:lvlText w:val=""/>
+      <w:lvlJc w:val="left"/>
+      <w:pPr>
+        <w:ind w:left="720" w:hanging="360"/>
+      </w:pPr>
+      <w:rPr>
+        <w:rFonts w:ascii="Symbol" w:hAnsi="Symbol" w:hint="default"/>
+      </w:rPr>
+    </w:lvl>
+    <w:lvl w:ilvl="1" w:tplc="04090003" w:tentative="1">
+      <w:start w:val="1"/>
+      <w:numFmt w:val="bullet"/>
+      <w:lvlText w:val="o"/>
+      <w:lvlJc w:val="left"/>
+      <w:pPr>
+        <w:ind w:left="1440" w:hanging="360"/>
+      </w:pPr>
+      <w:rPr>
+        <w:rFonts w:ascii="Courier New" w:hAnsi="Courier New" w:cs="Courier New" w:hint="default"/>
+      </w:rPr>
+    </w:lvl>
+    <w:lvl w:ilvl="2" w:tplc="04090005" w:tentative="1">
+      <w:start w:val="1"/>
+      <w:numFmt w:val="bullet"/>
+      <w:lvlText w:val=""/>
+      <w:lvlJc w:val="left"/>
+      <w:pPr>
+        <w:ind w:left="2160" w:hanging="360"/>
+      </w:pPr>
+      <w:rPr>
+        <w:rFonts w:ascii="Wingdings" w:hAnsi="Wingdings" w:hint="default"/>
+      </w:rPr>
+    </w:lvl>
+    <w:lvl w:ilvl="3" w:tplc="04090001" w:tentative="1">
+      <w:start w:val="1"/>
+      <w:numFmt w:val="bullet"/>
+      <w:lvlText w:val=""/>
+      <w:lvlJc w:val="left"/>
+      <w:pPr>
+        <w:ind w:left="2880" w:hanging="360"/>
+      </w:pPr>
+      <w:rPr>
+        <w:rFonts w:ascii="Symbol" w:hAnsi="Symbol" w:hint="default"/>
+      </w:rPr>
+    </w:lvl>
+    <w:lvl w:ilvl="4" w:tplc="04090003" w:tentative="1">
+      <w:start w:val="1"/>
+      <w:numFmt w:val="bullet"/>
+      <w:lvlText w:val="o"/>
+      <w:lvlJc w:val="left"/>
+      <w:pPr>
+        <w:ind w:left="3600" w:hanging="360"/>
+      </w:pPr>
+      <w:rPr>
+        <w:rFonts w:ascii="Courier New" w:hAnsi="Courier New" w:cs="Courier New" w:hint="default"/>
+      </w:rPr>
+    </w:lvl>
+    <w:lvl w:ilvl="5" w:tplc="04090005" w:tentative="1">
+      <w:start w:val="1"/>
+      <w:numFmt w:val="bullet"/>
+      <w:lvlText w:val=""/>
+      <w:lvlJc w:val="left"/>
+      <w:pPr>
+        <w:ind w:left="4320" w:hanging="360"/>
+      </w:pPr>
+      <w:rPr>
+        <w:rFonts w:ascii="Wingdings" w:hAnsi="Wingdings" w:hint="default"/>
+      </w:rPr>
+    </w:lvl>
+    <w:lvl w:ilvl="6" w:tplc="04090001" w:tentative="1">
+      <w:start w:val="1"/>
+      <w:numFmt w:val="bullet"/>
+      <w:lvlText w:val=""/>
+      <w:lvlJc w:val="left"/>
+      <w:pPr>
+        <w:ind w:left="5040" w:hanging="360"/>
+      </w:pPr>
+      <w:rPr>
+        <w:rFonts w:ascii="Symbol" w:hAnsi="Symbol" w:hint="default"/>
+      </w:rPr>
+    </w:lvl>
+    <w:lvl w:ilvl="7" w:tplc="04090003" w:tentative="1">
+      <w:start w:val="1"/>
+      <w:numFmt w:val="bullet"/>
+      <w:lvlText w:val="o"/>
+      <w:lvlJc w:val="left"/>
+      <w:pPr>
+        <w:ind w:left="5760" w:hanging="360"/>
+      </w:pPr>
+      <w:rPr>
+        <w:rFonts w:ascii="Courier New" w:hAnsi="Courier New" w:cs="Courier New" w:hint="default"/>
+      </w:rPr>
+    </w:lvl>
+    <w:lvl w:ilvl="8" w:tplc="04090005" w:tentative="1">
+      <w:start w:val="1"/>
+      <w:numFmt w:val="bullet"/>
+      <w:lvlText w:val=""/>
+      <w:lvlJc w:val="left"/>
+      <w:pPr>
+        <w:ind w:left="6480" w:hanging="360"/>
+      </w:pPr>
+      <w:rPr>
+        <w:rFonts w:ascii="Wingdings" w:hAnsi="Wingdings" w:hint="default"/>
+      </w:rPr>
+    </w:lvl>
+  </w:abstractNum>
+  <w:num w:numId="1">
+    <w:abstractNumId w:val="0"/>
+  </w:num>
+</w:numbering>
 </file>
 
 <file path=word/styles.xml><?xml version="1.0" encoding="utf-8"?>
@@ -3389,17 +3251,60 @@
     <w:lsdException w:name="Hashtag" w:semiHidden="1" w:unhideWhenUsed="1"/>
     <w:lsdException w:name="Unresolved Mention" w:semiHidden="1" w:unhideWhenUsed="1"/>
   </w:latentStyles>
-  <w:style w:type="paragraph" w:default="1" w:styleId="Standard">
+  <w:style w:type="paragraph" w:default="1" w:styleId="Normal">
     <w:name w:val="Normal"/>
     <w:qFormat/>
   </w:style>
-  <w:style w:type="character" w:default="1" w:styleId="Absatz-Standardschriftart">
+  <w:style w:type="paragraph" w:styleId="Heading1">
+    <w:name w:val="heading 1"/>
+    <w:basedOn w:val="Normal"/>
+    <w:next w:val="Normal"/>
+    <w:link w:val="Heading1Char"/>
+    <w:uiPriority w:val="9"/>
+    <w:qFormat/>
+    <w:rsid w:val="00BB599F"/>
+    <w:pPr>
+      <w:keepNext/>
+      <w:keepLines/>
+      <w:spacing w:before="240" w:after="0"/>
+      <w:outlineLvl w:val="0"/>
+    </w:pPr>
+    <w:rPr>
+      <w:rFonts w:asciiTheme="majorHAnsi" w:eastAsiaTheme="majorEastAsia" w:hAnsiTheme="majorHAnsi" w:cstheme="majorBidi"/>
+      <w:color w:val="2F5496" w:themeColor="accent1" w:themeShade="BF"/>
+      <w:sz w:val="32"/>
+      <w:szCs w:val="32"/>
+    </w:rPr>
+  </w:style>
+  <w:style w:type="paragraph" w:styleId="Heading2">
+    <w:name w:val="heading 2"/>
+    <w:basedOn w:val="Normal"/>
+    <w:next w:val="Normal"/>
+    <w:link w:val="Heading2Char"/>
+    <w:uiPriority w:val="9"/>
+    <w:unhideWhenUsed/>
+    <w:qFormat/>
+    <w:rsid w:val="00BB599F"/>
+    <w:pPr>
+      <w:keepNext/>
+      <w:keepLines/>
+      <w:spacing w:before="40" w:after="0"/>
+      <w:outlineLvl w:val="1"/>
+    </w:pPr>
+    <w:rPr>
+      <w:rFonts w:asciiTheme="majorHAnsi" w:eastAsiaTheme="majorEastAsia" w:hAnsiTheme="majorHAnsi" w:cstheme="majorBidi"/>
+      <w:color w:val="2F5496" w:themeColor="accent1" w:themeShade="BF"/>
+      <w:sz w:val="26"/>
+      <w:szCs w:val="26"/>
+    </w:rPr>
+  </w:style>
+  <w:style w:type="character" w:default="1" w:styleId="DefaultParagraphFont">
     <w:name w:val="Default Paragraph Font"/>
     <w:uiPriority w:val="1"/>
     <w:semiHidden/>
     <w:unhideWhenUsed/>
   </w:style>
-  <w:style w:type="table" w:default="1" w:styleId="NormaleTabelle">
+  <w:style w:type="table" w:default="1" w:styleId="TableNormal">
     <w:name w:val="Normal Table"/>
     <w:uiPriority w:val="99"/>
     <w:semiHidden/>
@@ -3414,15 +3319,15 @@
       </w:tblCellMar>
     </w:tblPr>
   </w:style>
-  <w:style w:type="numbering" w:default="1" w:styleId="KeineListe">
+  <w:style w:type="numbering" w:default="1" w:styleId="NoList">
     <w:name w:val="No List"/>
     <w:uiPriority w:val="99"/>
     <w:semiHidden/>
     <w:unhideWhenUsed/>
   </w:style>
-  <w:style w:type="character" w:styleId="Kommentarzeichen">
+  <w:style w:type="character" w:styleId="CommentReference">
     <w:name w:val="annotation reference"/>
-    <w:basedOn w:val="Absatz-Standardschriftart"/>
+    <w:basedOn w:val="DefaultParagraphFont"/>
     <w:uiPriority w:val="99"/>
     <w:semiHidden/>
     <w:unhideWhenUsed/>
@@ -3432,10 +3337,10 @@
       <w:szCs w:val="16"/>
     </w:rPr>
   </w:style>
-  <w:style w:type="paragraph" w:styleId="Kommentartext">
+  <w:style w:type="paragraph" w:styleId="CommentText">
     <w:name w:val="annotation text"/>
-    <w:basedOn w:val="Standard"/>
-    <w:link w:val="KommentartextZchn"/>
+    <w:basedOn w:val="Normal"/>
+    <w:link w:val="CommentTextChar"/>
     <w:uiPriority w:val="99"/>
     <w:unhideWhenUsed/>
     <w:rsid w:val="008A2F8E"/>
@@ -3447,10 +3352,10 @@
       <w:szCs w:val="20"/>
     </w:rPr>
   </w:style>
-  <w:style w:type="character" w:customStyle="1" w:styleId="KommentartextZchn">
-    <w:name w:val="Kommentartext Zchn"/>
-    <w:basedOn w:val="Absatz-Standardschriftart"/>
-    <w:link w:val="Kommentartext"/>
+  <w:style w:type="character" w:customStyle="1" w:styleId="CommentTextChar">
+    <w:name w:val="Comment Text Char"/>
+    <w:basedOn w:val="DefaultParagraphFont"/>
+    <w:link w:val="CommentText"/>
     <w:uiPriority w:val="99"/>
     <w:rsid w:val="008A2F8E"/>
     <w:rPr>
@@ -3458,11 +3363,11 @@
       <w:szCs w:val="20"/>
     </w:rPr>
   </w:style>
-  <w:style w:type="paragraph" w:styleId="Kommentarthema">
+  <w:style w:type="paragraph" w:styleId="CommentSubject">
     <w:name w:val="annotation subject"/>
-    <w:basedOn w:val="Kommentartext"/>
-    <w:next w:val="Kommentartext"/>
-    <w:link w:val="KommentarthemaZchn"/>
+    <w:basedOn w:val="CommentText"/>
+    <w:next w:val="CommentText"/>
+    <w:link w:val="CommentSubjectChar"/>
     <w:uiPriority w:val="99"/>
     <w:semiHidden/>
     <w:unhideWhenUsed/>
@@ -3472,10 +3377,10 @@
       <w:bCs/>
     </w:rPr>
   </w:style>
-  <w:style w:type="character" w:customStyle="1" w:styleId="KommentarthemaZchn">
-    <w:name w:val="Kommentarthema Zchn"/>
-    <w:basedOn w:val="KommentartextZchn"/>
-    <w:link w:val="Kommentarthema"/>
+  <w:style w:type="character" w:customStyle="1" w:styleId="CommentSubjectChar">
+    <w:name w:val="Comment Subject Char"/>
+    <w:basedOn w:val="CommentTextChar"/>
+    <w:link w:val="CommentSubject"/>
     <w:uiPriority w:val="99"/>
     <w:semiHidden/>
     <w:rsid w:val="008A2F8E"/>
@@ -3486,10 +3391,10 @@
       <w:szCs w:val="20"/>
     </w:rPr>
   </w:style>
-  <w:style w:type="paragraph" w:styleId="Sprechblasentext">
+  <w:style w:type="paragraph" w:styleId="BalloonText">
     <w:name w:val="Balloon Text"/>
-    <w:basedOn w:val="Standard"/>
-    <w:link w:val="SprechblasentextZchn"/>
+    <w:basedOn w:val="Normal"/>
+    <w:link w:val="BalloonTextChar"/>
     <w:uiPriority w:val="99"/>
     <w:semiHidden/>
     <w:unhideWhenUsed/>
@@ -3503,10 +3408,10 @@
       <w:szCs w:val="18"/>
     </w:rPr>
   </w:style>
-  <w:style w:type="character" w:customStyle="1" w:styleId="SprechblasentextZchn">
-    <w:name w:val="Sprechblasentext Zchn"/>
-    <w:basedOn w:val="Absatz-Standardschriftart"/>
-    <w:link w:val="Sprechblasentext"/>
+  <w:style w:type="character" w:customStyle="1" w:styleId="BalloonTextChar">
+    <w:name w:val="Balloon Text Char"/>
+    <w:basedOn w:val="DefaultParagraphFont"/>
+    <w:link w:val="BalloonText"/>
     <w:uiPriority w:val="99"/>
     <w:semiHidden/>
     <w:rsid w:val="008A2F8E"/>
@@ -3514,6 +3419,77 @@
       <w:rFonts w:ascii="Segoe UI" w:hAnsi="Segoe UI" w:cs="Segoe UI"/>
       <w:sz w:val="18"/>
       <w:szCs w:val="18"/>
+    </w:rPr>
+  </w:style>
+  <w:style w:type="paragraph" w:styleId="ListParagraph">
+    <w:name w:val="List Paragraph"/>
+    <w:basedOn w:val="Normal"/>
+    <w:uiPriority w:val="34"/>
+    <w:qFormat/>
+    <w:rsid w:val="00BB4157"/>
+    <w:pPr>
+      <w:ind w:left="720"/>
+      <w:contextualSpacing/>
+    </w:pPr>
+  </w:style>
+  <w:style w:type="character" w:customStyle="1" w:styleId="Heading1Char">
+    <w:name w:val="Heading 1 Char"/>
+    <w:basedOn w:val="DefaultParagraphFont"/>
+    <w:link w:val="Heading1"/>
+    <w:uiPriority w:val="9"/>
+    <w:rsid w:val="00BB599F"/>
+    <w:rPr>
+      <w:rFonts w:asciiTheme="majorHAnsi" w:eastAsiaTheme="majorEastAsia" w:hAnsiTheme="majorHAnsi" w:cstheme="majorBidi"/>
+      <w:color w:val="2F5496" w:themeColor="accent1" w:themeShade="BF"/>
+      <w:sz w:val="32"/>
+      <w:szCs w:val="32"/>
+    </w:rPr>
+  </w:style>
+  <w:style w:type="paragraph" w:styleId="Title">
+    <w:name w:val="Title"/>
+    <w:basedOn w:val="Normal"/>
+    <w:next w:val="Normal"/>
+    <w:link w:val="TitleChar"/>
+    <w:uiPriority w:val="10"/>
+    <w:qFormat/>
+    <w:rsid w:val="00BB599F"/>
+    <w:pPr>
+      <w:spacing w:after="0" w:line="240" w:lineRule="auto"/>
+      <w:contextualSpacing/>
+    </w:pPr>
+    <w:rPr>
+      <w:rFonts w:asciiTheme="majorHAnsi" w:eastAsiaTheme="majorEastAsia" w:hAnsiTheme="majorHAnsi" w:cstheme="majorBidi"/>
+      <w:spacing w:val="-10"/>
+      <w:kern w:val="28"/>
+      <w:sz w:val="56"/>
+      <w:szCs w:val="56"/>
+    </w:rPr>
+  </w:style>
+  <w:style w:type="character" w:customStyle="1" w:styleId="TitleChar">
+    <w:name w:val="Title Char"/>
+    <w:basedOn w:val="DefaultParagraphFont"/>
+    <w:link w:val="Title"/>
+    <w:uiPriority w:val="10"/>
+    <w:rsid w:val="00BB599F"/>
+    <w:rPr>
+      <w:rFonts w:asciiTheme="majorHAnsi" w:eastAsiaTheme="majorEastAsia" w:hAnsiTheme="majorHAnsi" w:cstheme="majorBidi"/>
+      <w:spacing w:val="-10"/>
+      <w:kern w:val="28"/>
+      <w:sz w:val="56"/>
+      <w:szCs w:val="56"/>
+    </w:rPr>
+  </w:style>
+  <w:style w:type="character" w:customStyle="1" w:styleId="Heading2Char">
+    <w:name w:val="Heading 2 Char"/>
+    <w:basedOn w:val="DefaultParagraphFont"/>
+    <w:link w:val="Heading2"/>
+    <w:uiPriority w:val="9"/>
+    <w:rsid w:val="00BB599F"/>
+    <w:rPr>
+      <w:rFonts w:asciiTheme="majorHAnsi" w:eastAsiaTheme="majorEastAsia" w:hAnsiTheme="majorHAnsi" w:cstheme="majorBidi"/>
+      <w:color w:val="2F5496" w:themeColor="accent1" w:themeShade="BF"/>
+      <w:sz w:val="26"/>
+      <w:szCs w:val="26"/>
     </w:rPr>
   </w:style>
 </w:styles>
@@ -3812,4 +3788,16 @@
     </a:ext>
   </a:extLst>
 </a:theme>
+</file>
+
+<file path=customXml/item1.xml><?xml version="1.0" encoding="utf-8"?>
+<b:Sources xmlns:b="http://schemas.openxmlformats.org/officeDocument/2006/bibliography" xmlns="http://schemas.openxmlformats.org/officeDocument/2006/bibliography" SelectedStyle="\APASixthEditionOfficeOnline.xsl" StyleName="APA" Version="6"/>
+</file>
+
+<file path=customXml/itemProps1.xml><?xml version="1.0" encoding="utf-8"?>
+<ds:datastoreItem xmlns:ds="http://schemas.openxmlformats.org/officeDocument/2006/customXml" ds:itemID="{E122B3C5-4C0E-48C7-9707-21135521B9BF}">
+  <ds:schemaRefs>
+    <ds:schemaRef ds:uri="http://schemas.openxmlformats.org/officeDocument/2006/bibliography"/>
+  </ds:schemaRefs>
+</ds:datastoreItem>
 </file>
</xml_diff>